<commit_message>
Manje izmjene funkcionalnih zahtjeva (generisanje izvjestaja) Dodani use-case dijagrami
</commit_message>
<xml_diff>
--- a/SRS/SRS-Tim1-sa-izmjenama.docx
+++ b/SRS/SRS-Tim1-sa-izmjenama.docx
@@ -1,6 +1,6 @@
 
 <file path=word/document.xml><?xml version="1.0" encoding="utf-8"?>
-<w:document xmlns:wpc="http://schemas.microsoft.com/office/word/2010/wordprocessingCanvas" xmlns:mc="http://schemas.openxmlformats.org/markup-compatibility/2006" xmlns:o="urn:schemas-microsoft-com:office:office" xmlns:r="http://schemas.openxmlformats.org/officeDocument/2006/relationships" xmlns:m="http://schemas.openxmlformats.org/officeDocument/2006/math" xmlns:v="urn:schemas-microsoft-com:vml" xmlns:wp14="http://schemas.microsoft.com/office/word/2010/wordprocessingDrawing" xmlns:wp="http://schemas.openxmlformats.org/drawingml/2006/wordprocessingDrawing" xmlns:w10="urn:schemas-microsoft-com:office:word" xmlns:w="http://schemas.openxmlformats.org/wordprocessingml/2006/main" xmlns:w14="http://schemas.microsoft.com/office/word/2010/wordml" xmlns:w15="http://schemas.microsoft.com/office/word/2012/wordml" xmlns:wpg="http://schemas.microsoft.com/office/word/2010/wordprocessingGroup" xmlns:wpi="http://schemas.microsoft.com/office/word/2010/wordprocessingInk" xmlns:wne="http://schemas.microsoft.com/office/word/2006/wordml" xmlns:wps="http://schemas.microsoft.com/office/word/2010/wordprocessingShape" mc:Ignorable="w14 w15 wp14">
+<w:document xmlns:wpc="http://schemas.microsoft.com/office/word/2010/wordprocessingCanvas" xmlns:mc="http://schemas.openxmlformats.org/markup-compatibility/2006" xmlns:o="urn:schemas-microsoft-com:office:office" xmlns:r="http://schemas.openxmlformats.org/officeDocument/2006/relationships" xmlns:m="http://schemas.openxmlformats.org/officeDocument/2006/math" xmlns:v="urn:schemas-microsoft-com:vml" xmlns:wp14="http://schemas.microsoft.com/office/word/2010/wordprocessingDrawing" xmlns:wp="http://schemas.openxmlformats.org/drawingml/2006/wordprocessingDrawing" xmlns:w10="urn:schemas-microsoft-com:office:word" xmlns:w="http://schemas.openxmlformats.org/wordprocessingml/2006/main" xmlns:w14="http://schemas.microsoft.com/office/word/2010/wordml" xmlns:wpg="http://schemas.microsoft.com/office/word/2010/wordprocessingGroup" xmlns:wpi="http://schemas.microsoft.com/office/word/2010/wordprocessingInk" xmlns:wne="http://schemas.microsoft.com/office/word/2006/wordml" xmlns:wps="http://schemas.microsoft.com/office/word/2010/wordprocessingShape" mc:Ignorable="w14 wp14">
   <w:body>
     <w:p>
       <w:pPr>
@@ -33,7 +33,7 @@
                     <pic:cNvPicPr/>
                   </pic:nvPicPr>
                   <pic:blipFill>
-                    <a:blip r:embed="rId8"/>
+                    <a:blip r:embed="rId9"/>
                     <a:stretch>
                       <a:fillRect/>
                     </a:stretch>
@@ -165,7 +165,7 @@
               </wp:anchor>
             </w:drawing>
           </mc:Choice>
-          <mc:Fallback>
+          <mc:Fallback xmlns:w15="http://schemas.microsoft.com/office/word/2012/wordml">
             <w:pict>
               <v:shapetype w14:anchorId="752214AF" id="_x0000_t202" coordsize="21600,21600" o:spt="202" path="m,l,21600r21600,l21600,xe">
                 <v:stroke joinstyle="miter"/>
@@ -332,7 +332,7 @@
               </wp:anchor>
             </w:drawing>
           </mc:Choice>
-          <mc:Fallback>
+          <mc:Fallback xmlns:w15="http://schemas.microsoft.com/office/word/2012/wordml">
             <w:pict>
               <v:shape w14:anchorId="56241B86" id="Text Box 12" o:spid="_x0000_s1027" type="#_x0000_t202" style="position:absolute;margin-left:106.15pt;margin-top:285.35pt;width:2in;height:2in;z-index:251659264;visibility:visible;mso-wrap-style:none;mso-wrap-distance-left:9pt;mso-wrap-distance-top:0;mso-wrap-distance-right:9pt;mso-wrap-distance-bottom:0;mso-position-horizontal:absolute;mso-position-horizontal-relative:text;mso-position-vertical:absolute;mso-position-vertical-relative:text;v-text-anchor:top" o:gfxdata="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" filled="f" stroked="f">
                 <v:textbox style="mso-fit-shape-to-text:t">
@@ -464,7 +464,7 @@
               </wp:anchor>
             </w:drawing>
           </mc:Choice>
-          <mc:Fallback>
+          <mc:Fallback xmlns:w15="http://schemas.microsoft.com/office/word/2012/wordml">
             <w:pict>
               <v:shape w14:anchorId="49DB7BAB" id="Text Box 2" o:spid="_x0000_s1028" type="#_x0000_t202" style="position:absolute;margin-left:90.4pt;margin-top:-70.85pt;width:438.75pt;height:852pt;z-index:251655168;visibility:visible;mso-wrap-style:square;mso-width-percent:0;mso-height-percent:0;mso-wrap-distance-left:9pt;mso-wrap-distance-top:3.6pt;mso-wrap-distance-right:9pt;mso-wrap-distance-bottom:3.6pt;mso-position-horizontal:absolute;mso-position-horizontal-relative:text;mso-position-vertical:absolute;mso-position-vertical-relative:text;mso-width-percent:0;mso-height-percent:0;mso-width-relative:margin;mso-height-relative:margin;v-text-anchor:top" o:gfxdata="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" fillcolor="#5f497a [2407]">
                 <v:textbox>
@@ -512,12 +512,14 @@
               <w:color w:val="403152" w:themeColor="accent4" w:themeShade="80"/>
             </w:rPr>
           </w:pPr>
+          <w:proofErr w:type="spellStart"/>
           <w:r>
             <w:rPr>
               <w:color w:val="403152" w:themeColor="accent4" w:themeShade="80"/>
             </w:rPr>
             <w:t>Sadržaj</w:t>
           </w:r>
+          <w:proofErr w:type="spellEnd"/>
         </w:p>
         <w:p>
           <w:pPr>
@@ -7457,8 +7459,20 @@
           <w:szCs w:val="24"/>
           <w:shd w:val="clear" w:color="auto" w:fill="FFFFFF"/>
         </w:rPr>
-        <w:t>je skup</w:t>
-      </w:r>
+        <w:t xml:space="preserve">je </w:t>
+      </w:r>
+      <w:proofErr w:type="spellStart"/>
+      <w:r>
+        <w:rPr>
+          <w:rFonts w:asciiTheme="majorHAnsi" w:hAnsiTheme="majorHAnsi" w:cs="Arial"/>
+          <w:color w:val="252525"/>
+          <w:sz w:val="24"/>
+          <w:szCs w:val="24"/>
+          <w:shd w:val="clear" w:color="auto" w:fill="FFFFFF"/>
+        </w:rPr>
+        <w:t>skup</w:t>
+      </w:r>
+      <w:proofErr w:type="spellEnd"/>
       <w:r>
         <w:rPr>
           <w:rStyle w:val="apple-converted-space"/>
@@ -7477,8 +7491,19 @@
           <w:szCs w:val="24"/>
           <w:shd w:val="clear" w:color="auto" w:fill="FFFFFF"/>
         </w:rPr>
-        <w:t>IEEE standarda</w:t>
-      </w:r>
+        <w:t xml:space="preserve">IEEE </w:t>
+      </w:r>
+      <w:proofErr w:type="spellStart"/>
+      <w:r>
+        <w:rPr>
+          <w:rFonts w:asciiTheme="majorHAnsi" w:hAnsiTheme="majorHAnsi" w:cs="Arial"/>
+          <w:sz w:val="24"/>
+          <w:szCs w:val="24"/>
+          <w:shd w:val="clear" w:color="auto" w:fill="FFFFFF"/>
+        </w:rPr>
+        <w:t>standarda</w:t>
+      </w:r>
+      <w:proofErr w:type="spellEnd"/>
       <w:r>
         <w:rPr>
           <w:rFonts w:asciiTheme="majorHAnsi" w:hAnsiTheme="majorHAnsi" w:cs="Arial"/>
@@ -7487,8 +7512,9 @@
           <w:szCs w:val="24"/>
           <w:shd w:val="clear" w:color="auto" w:fill="FFFFFF"/>
         </w:rPr>
-        <w:t xml:space="preserve"> koji definiraju fizički i podatkovni sloj (</w:t>
-      </w:r>
+        <w:t xml:space="preserve"> </w:t>
+      </w:r>
+      <w:proofErr w:type="spellStart"/>
       <w:r>
         <w:rPr>
           <w:rFonts w:asciiTheme="majorHAnsi" w:hAnsiTheme="majorHAnsi" w:cs="Arial"/>
@@ -7497,9 +7523,9 @@
           <w:szCs w:val="24"/>
           <w:shd w:val="clear" w:color="auto" w:fill="FFFFFF"/>
         </w:rPr>
-        <w:t>OSI</w:t>
-      </w:r>
-      <w:hyperlink r:id="rId9" w:tooltip="OSI" w:history="1"/>
+        <w:t>koji</w:t>
+      </w:r>
+      <w:proofErr w:type="spellEnd"/>
       <w:r>
         <w:rPr>
           <w:rFonts w:asciiTheme="majorHAnsi" w:hAnsiTheme="majorHAnsi" w:cs="Arial"/>
@@ -7508,8 +7534,195 @@
           <w:szCs w:val="24"/>
           <w:shd w:val="clear" w:color="auto" w:fill="FFFFFF"/>
         </w:rPr>
-        <w:t>) žičnih mreža poznatijih kao</w:t>
-      </w:r>
+        <w:t xml:space="preserve"> </w:t>
+      </w:r>
+      <w:proofErr w:type="spellStart"/>
+      <w:r>
+        <w:rPr>
+          <w:rFonts w:asciiTheme="majorHAnsi" w:hAnsiTheme="majorHAnsi" w:cs="Arial"/>
+          <w:color w:val="252525"/>
+          <w:sz w:val="24"/>
+          <w:szCs w:val="24"/>
+          <w:shd w:val="clear" w:color="auto" w:fill="FFFFFF"/>
+        </w:rPr>
+        <w:t>definiraju</w:t>
+      </w:r>
+      <w:proofErr w:type="spellEnd"/>
+      <w:r>
+        <w:rPr>
+          <w:rFonts w:asciiTheme="majorHAnsi" w:hAnsiTheme="majorHAnsi" w:cs="Arial"/>
+          <w:color w:val="252525"/>
+          <w:sz w:val="24"/>
+          <w:szCs w:val="24"/>
+          <w:shd w:val="clear" w:color="auto" w:fill="FFFFFF"/>
+        </w:rPr>
+        <w:t xml:space="preserve"> </w:t>
+      </w:r>
+      <w:proofErr w:type="spellStart"/>
+      <w:r>
+        <w:rPr>
+          <w:rFonts w:asciiTheme="majorHAnsi" w:hAnsiTheme="majorHAnsi" w:cs="Arial"/>
+          <w:color w:val="252525"/>
+          <w:sz w:val="24"/>
+          <w:szCs w:val="24"/>
+          <w:shd w:val="clear" w:color="auto" w:fill="FFFFFF"/>
+        </w:rPr>
+        <w:t>fizički</w:t>
+      </w:r>
+      <w:proofErr w:type="spellEnd"/>
+      <w:r>
+        <w:rPr>
+          <w:rFonts w:asciiTheme="majorHAnsi" w:hAnsiTheme="majorHAnsi" w:cs="Arial"/>
+          <w:color w:val="252525"/>
+          <w:sz w:val="24"/>
+          <w:szCs w:val="24"/>
+          <w:shd w:val="clear" w:color="auto" w:fill="FFFFFF"/>
+        </w:rPr>
+        <w:t xml:space="preserve"> i </w:t>
+      </w:r>
+      <w:proofErr w:type="spellStart"/>
+      <w:r>
+        <w:rPr>
+          <w:rFonts w:asciiTheme="majorHAnsi" w:hAnsiTheme="majorHAnsi" w:cs="Arial"/>
+          <w:color w:val="252525"/>
+          <w:sz w:val="24"/>
+          <w:szCs w:val="24"/>
+          <w:shd w:val="clear" w:color="auto" w:fill="FFFFFF"/>
+        </w:rPr>
+        <w:t>podatkovni</w:t>
+      </w:r>
+      <w:proofErr w:type="spellEnd"/>
+      <w:r>
+        <w:rPr>
+          <w:rFonts w:asciiTheme="majorHAnsi" w:hAnsiTheme="majorHAnsi" w:cs="Arial"/>
+          <w:color w:val="252525"/>
+          <w:sz w:val="24"/>
+          <w:szCs w:val="24"/>
+          <w:shd w:val="clear" w:color="auto" w:fill="FFFFFF"/>
+        </w:rPr>
+        <w:t xml:space="preserve"> </w:t>
+      </w:r>
+      <w:proofErr w:type="spellStart"/>
+      <w:r>
+        <w:rPr>
+          <w:rFonts w:asciiTheme="majorHAnsi" w:hAnsiTheme="majorHAnsi" w:cs="Arial"/>
+          <w:color w:val="252525"/>
+          <w:sz w:val="24"/>
+          <w:szCs w:val="24"/>
+          <w:shd w:val="clear" w:color="auto" w:fill="FFFFFF"/>
+        </w:rPr>
+        <w:t>sloj</w:t>
+      </w:r>
+      <w:proofErr w:type="spellEnd"/>
+      <w:r>
+        <w:rPr>
+          <w:rFonts w:asciiTheme="majorHAnsi" w:hAnsiTheme="majorHAnsi" w:cs="Arial"/>
+          <w:color w:val="252525"/>
+          <w:sz w:val="24"/>
+          <w:szCs w:val="24"/>
+          <w:shd w:val="clear" w:color="auto" w:fill="FFFFFF"/>
+        </w:rPr>
+        <w:t xml:space="preserve"> (</w:t>
+      </w:r>
+      <w:r>
+        <w:rPr>
+          <w:rFonts w:asciiTheme="majorHAnsi" w:hAnsiTheme="majorHAnsi" w:cs="Arial"/>
+          <w:color w:val="252525"/>
+          <w:sz w:val="24"/>
+          <w:szCs w:val="24"/>
+          <w:shd w:val="clear" w:color="auto" w:fill="FFFFFF"/>
+        </w:rPr>
+        <w:t>OSI</w:t>
+      </w:r>
+      <w:hyperlink r:id="rId10" w:tooltip="OSI" w:history="1"/>
+      <w:r>
+        <w:rPr>
+          <w:rFonts w:asciiTheme="majorHAnsi" w:hAnsiTheme="majorHAnsi" w:cs="Arial"/>
+          <w:color w:val="252525"/>
+          <w:sz w:val="24"/>
+          <w:szCs w:val="24"/>
+          <w:shd w:val="clear" w:color="auto" w:fill="FFFFFF"/>
+        </w:rPr>
+        <w:t xml:space="preserve">) </w:t>
+      </w:r>
+      <w:proofErr w:type="spellStart"/>
+      <w:r>
+        <w:rPr>
+          <w:rFonts w:asciiTheme="majorHAnsi" w:hAnsiTheme="majorHAnsi" w:cs="Arial"/>
+          <w:color w:val="252525"/>
+          <w:sz w:val="24"/>
+          <w:szCs w:val="24"/>
+          <w:shd w:val="clear" w:color="auto" w:fill="FFFFFF"/>
+        </w:rPr>
+        <w:t>žičnih</w:t>
+      </w:r>
+      <w:proofErr w:type="spellEnd"/>
+      <w:r>
+        <w:rPr>
+          <w:rFonts w:asciiTheme="majorHAnsi" w:hAnsiTheme="majorHAnsi" w:cs="Arial"/>
+          <w:color w:val="252525"/>
+          <w:sz w:val="24"/>
+          <w:szCs w:val="24"/>
+          <w:shd w:val="clear" w:color="auto" w:fill="FFFFFF"/>
+        </w:rPr>
+        <w:t xml:space="preserve"> </w:t>
+      </w:r>
+      <w:proofErr w:type="spellStart"/>
+      <w:r>
+        <w:rPr>
+          <w:rFonts w:asciiTheme="majorHAnsi" w:hAnsiTheme="majorHAnsi" w:cs="Arial"/>
+          <w:color w:val="252525"/>
+          <w:sz w:val="24"/>
+          <w:szCs w:val="24"/>
+          <w:shd w:val="clear" w:color="auto" w:fill="FFFFFF"/>
+        </w:rPr>
+        <w:t>mreža</w:t>
+      </w:r>
+      <w:proofErr w:type="spellEnd"/>
+      <w:r>
+        <w:rPr>
+          <w:rFonts w:asciiTheme="majorHAnsi" w:hAnsiTheme="majorHAnsi" w:cs="Arial"/>
+          <w:color w:val="252525"/>
+          <w:sz w:val="24"/>
+          <w:szCs w:val="24"/>
+          <w:shd w:val="clear" w:color="auto" w:fill="FFFFFF"/>
+        </w:rPr>
+        <w:t xml:space="preserve"> </w:t>
+      </w:r>
+      <w:proofErr w:type="spellStart"/>
+      <w:r>
+        <w:rPr>
+          <w:rFonts w:asciiTheme="majorHAnsi" w:hAnsiTheme="majorHAnsi" w:cs="Arial"/>
+          <w:color w:val="252525"/>
+          <w:sz w:val="24"/>
+          <w:szCs w:val="24"/>
+          <w:shd w:val="clear" w:color="auto" w:fill="FFFFFF"/>
+        </w:rPr>
+        <w:t>poznatijih</w:t>
+      </w:r>
+      <w:proofErr w:type="spellEnd"/>
+      <w:r>
+        <w:rPr>
+          <w:rFonts w:asciiTheme="majorHAnsi" w:hAnsiTheme="majorHAnsi" w:cs="Arial"/>
+          <w:color w:val="252525"/>
+          <w:sz w:val="24"/>
+          <w:szCs w:val="24"/>
+          <w:shd w:val="clear" w:color="auto" w:fill="FFFFFF"/>
+        </w:rPr>
+        <w:t xml:space="preserve"> </w:t>
+      </w:r>
+      <w:proofErr w:type="spellStart"/>
+      <w:r>
+        <w:rPr>
+          <w:rFonts w:asciiTheme="majorHAnsi" w:hAnsiTheme="majorHAnsi" w:cs="Arial"/>
+          <w:color w:val="252525"/>
+          <w:sz w:val="24"/>
+          <w:szCs w:val="24"/>
+          <w:shd w:val="clear" w:color="auto" w:fill="FFFFFF"/>
+        </w:rPr>
+        <w:t>kao</w:t>
+      </w:r>
+      <w:proofErr w:type="spellEnd"/>
       <w:r>
         <w:rPr>
           <w:rStyle w:val="apple-converted-space"/>
@@ -7532,7 +7745,7 @@
         </w:rPr>
         <w:t>Ethernet</w:t>
       </w:r>
-      <w:hyperlink r:id="rId10" w:tooltip="Ethernet" w:history="1"/>
+      <w:hyperlink r:id="rId11" w:tooltip="Ethernet" w:history="1"/>
       <w:r>
         <w:rPr>
           <w:rFonts w:asciiTheme="majorHAnsi" w:hAnsiTheme="majorHAnsi" w:cs="Arial"/>
@@ -9003,13 +9216,213 @@
           <w:szCs w:val="24"/>
         </w:rPr>
       </w:pPr>
+      <w:proofErr w:type="spellStart"/>
+      <w:proofErr w:type="gramStart"/>
       <w:r>
         <w:rPr>
           <w:rFonts w:asciiTheme="majorHAnsi" w:hAnsiTheme="majorHAnsi"/>
           <w:sz w:val="24"/>
           <w:szCs w:val="24"/>
         </w:rPr>
-        <w:t>Evidenciju lota određenog lijeka vrši radnik. Evidencija lota podrazumijeva sljedeće podatke:</w:t>
+        <w:t>Evidenciju</w:t>
+      </w:r>
+      <w:proofErr w:type="spellEnd"/>
+      <w:r>
+        <w:rPr>
+          <w:rFonts w:asciiTheme="majorHAnsi" w:hAnsiTheme="majorHAnsi"/>
+          <w:sz w:val="24"/>
+          <w:szCs w:val="24"/>
+        </w:rPr>
+        <w:t xml:space="preserve"> </w:t>
+      </w:r>
+      <w:proofErr w:type="spellStart"/>
+      <w:r>
+        <w:rPr>
+          <w:rFonts w:asciiTheme="majorHAnsi" w:hAnsiTheme="majorHAnsi"/>
+          <w:sz w:val="24"/>
+          <w:szCs w:val="24"/>
+        </w:rPr>
+        <w:t>lota</w:t>
+      </w:r>
+      <w:proofErr w:type="spellEnd"/>
+      <w:r>
+        <w:rPr>
+          <w:rFonts w:asciiTheme="majorHAnsi" w:hAnsiTheme="majorHAnsi"/>
+          <w:sz w:val="24"/>
+          <w:szCs w:val="24"/>
+        </w:rPr>
+        <w:t xml:space="preserve"> </w:t>
+      </w:r>
+      <w:proofErr w:type="spellStart"/>
+      <w:r>
+        <w:rPr>
+          <w:rFonts w:asciiTheme="majorHAnsi" w:hAnsiTheme="majorHAnsi"/>
+          <w:sz w:val="24"/>
+          <w:szCs w:val="24"/>
+        </w:rPr>
+        <w:t>određenog</w:t>
+      </w:r>
+      <w:proofErr w:type="spellEnd"/>
+      <w:r>
+        <w:rPr>
+          <w:rFonts w:asciiTheme="majorHAnsi" w:hAnsiTheme="majorHAnsi"/>
+          <w:sz w:val="24"/>
+          <w:szCs w:val="24"/>
+        </w:rPr>
+        <w:t xml:space="preserve"> </w:t>
+      </w:r>
+      <w:proofErr w:type="spellStart"/>
+      <w:r>
+        <w:rPr>
+          <w:rFonts w:asciiTheme="majorHAnsi" w:hAnsiTheme="majorHAnsi"/>
+          <w:sz w:val="24"/>
+          <w:szCs w:val="24"/>
+        </w:rPr>
+        <w:t>lijeka</w:t>
+      </w:r>
+      <w:proofErr w:type="spellEnd"/>
+      <w:r>
+        <w:rPr>
+          <w:rFonts w:asciiTheme="majorHAnsi" w:hAnsiTheme="majorHAnsi"/>
+          <w:sz w:val="24"/>
+          <w:szCs w:val="24"/>
+        </w:rPr>
+        <w:t xml:space="preserve"> </w:t>
+      </w:r>
+      <w:proofErr w:type="spellStart"/>
+      <w:r>
+        <w:rPr>
+          <w:rFonts w:asciiTheme="majorHAnsi" w:hAnsiTheme="majorHAnsi"/>
+          <w:sz w:val="24"/>
+          <w:szCs w:val="24"/>
+        </w:rPr>
+        <w:t>vrši</w:t>
+      </w:r>
+      <w:proofErr w:type="spellEnd"/>
+      <w:r>
+        <w:rPr>
+          <w:rFonts w:asciiTheme="majorHAnsi" w:hAnsiTheme="majorHAnsi"/>
+          <w:sz w:val="24"/>
+          <w:szCs w:val="24"/>
+        </w:rPr>
+        <w:t xml:space="preserve"> </w:t>
+      </w:r>
+      <w:proofErr w:type="spellStart"/>
+      <w:r>
+        <w:rPr>
+          <w:rFonts w:asciiTheme="majorHAnsi" w:hAnsiTheme="majorHAnsi"/>
+          <w:sz w:val="24"/>
+          <w:szCs w:val="24"/>
+        </w:rPr>
+        <w:t>radnik</w:t>
+      </w:r>
+      <w:proofErr w:type="spellEnd"/>
+      <w:r>
+        <w:rPr>
+          <w:rFonts w:asciiTheme="majorHAnsi" w:hAnsiTheme="majorHAnsi"/>
+          <w:sz w:val="24"/>
+          <w:szCs w:val="24"/>
+        </w:rPr>
+        <w:t>.</w:t>
+      </w:r>
+      <w:proofErr w:type="gramEnd"/>
+      <w:r>
+        <w:rPr>
+          <w:rFonts w:asciiTheme="majorHAnsi" w:hAnsiTheme="majorHAnsi"/>
+          <w:sz w:val="24"/>
+          <w:szCs w:val="24"/>
+        </w:rPr>
+        <w:t xml:space="preserve"> </w:t>
+      </w:r>
+      <w:proofErr w:type="spellStart"/>
+      <w:r>
+        <w:rPr>
+          <w:rFonts w:asciiTheme="majorHAnsi" w:hAnsiTheme="majorHAnsi"/>
+          <w:sz w:val="24"/>
+          <w:szCs w:val="24"/>
+        </w:rPr>
+        <w:t>Evidencija</w:t>
+      </w:r>
+      <w:proofErr w:type="spellEnd"/>
+      <w:r>
+        <w:rPr>
+          <w:rFonts w:asciiTheme="majorHAnsi" w:hAnsiTheme="majorHAnsi"/>
+          <w:sz w:val="24"/>
+          <w:szCs w:val="24"/>
+        </w:rPr>
+        <w:t xml:space="preserve"> </w:t>
+      </w:r>
+      <w:proofErr w:type="spellStart"/>
+      <w:r>
+        <w:rPr>
+          <w:rFonts w:asciiTheme="majorHAnsi" w:hAnsiTheme="majorHAnsi"/>
+          <w:sz w:val="24"/>
+          <w:szCs w:val="24"/>
+        </w:rPr>
+        <w:t>lota</w:t>
+      </w:r>
+      <w:proofErr w:type="spellEnd"/>
+      <w:r>
+        <w:rPr>
+          <w:rFonts w:asciiTheme="majorHAnsi" w:hAnsiTheme="majorHAnsi"/>
+          <w:sz w:val="24"/>
+          <w:szCs w:val="24"/>
+        </w:rPr>
+        <w:t xml:space="preserve"> </w:t>
+      </w:r>
+      <w:proofErr w:type="spellStart"/>
+      <w:r>
+        <w:rPr>
+          <w:rFonts w:asciiTheme="majorHAnsi" w:hAnsiTheme="majorHAnsi"/>
+          <w:sz w:val="24"/>
+          <w:szCs w:val="24"/>
+        </w:rPr>
+        <w:t>podrazumijeva</w:t>
+      </w:r>
+      <w:proofErr w:type="spellEnd"/>
+      <w:r>
+        <w:rPr>
+          <w:rFonts w:asciiTheme="majorHAnsi" w:hAnsiTheme="majorHAnsi"/>
+          <w:sz w:val="24"/>
+          <w:szCs w:val="24"/>
+        </w:rPr>
+        <w:t xml:space="preserve"> </w:t>
+      </w:r>
+      <w:proofErr w:type="spellStart"/>
+      <w:r>
+        <w:rPr>
+          <w:rFonts w:asciiTheme="majorHAnsi" w:hAnsiTheme="majorHAnsi"/>
+          <w:sz w:val="24"/>
+          <w:szCs w:val="24"/>
+        </w:rPr>
+        <w:t>sljedeće</w:t>
+      </w:r>
+      <w:proofErr w:type="spellEnd"/>
+      <w:r>
+        <w:rPr>
+          <w:rFonts w:asciiTheme="majorHAnsi" w:hAnsiTheme="majorHAnsi"/>
+          <w:sz w:val="24"/>
+          <w:szCs w:val="24"/>
+        </w:rPr>
+        <w:t xml:space="preserve"> </w:t>
+      </w:r>
+      <w:proofErr w:type="spellStart"/>
+      <w:r>
+        <w:rPr>
+          <w:rFonts w:asciiTheme="majorHAnsi" w:hAnsiTheme="majorHAnsi"/>
+          <w:sz w:val="24"/>
+          <w:szCs w:val="24"/>
+        </w:rPr>
+        <w:t>podatke</w:t>
+      </w:r>
+      <w:proofErr w:type="spellEnd"/>
+      <w:r>
+        <w:rPr>
+          <w:rFonts w:asciiTheme="majorHAnsi" w:hAnsiTheme="majorHAnsi"/>
+          <w:sz w:val="24"/>
+          <w:szCs w:val="24"/>
+        </w:rPr>
+        <w:t>:</w:t>
       </w:r>
     </w:p>
     <w:p>
@@ -9025,14 +9438,34 @@
           <w:szCs w:val="24"/>
         </w:rPr>
       </w:pPr>
+      <w:proofErr w:type="spellStart"/>
       <w:r>
         <w:rPr>
           <w:rFonts w:asciiTheme="majorHAnsi" w:hAnsiTheme="majorHAnsi"/>
           <w:sz w:val="24"/>
           <w:szCs w:val="24"/>
         </w:rPr>
-        <w:t>Broj lota</w:t>
-      </w:r>
+        <w:t>Broj</w:t>
+      </w:r>
+      <w:proofErr w:type="spellEnd"/>
+      <w:r>
+        <w:rPr>
+          <w:rFonts w:asciiTheme="majorHAnsi" w:hAnsiTheme="majorHAnsi"/>
+          <w:sz w:val="24"/>
+          <w:szCs w:val="24"/>
+        </w:rPr>
+        <w:t xml:space="preserve"> </w:t>
+      </w:r>
+      <w:proofErr w:type="spellStart"/>
+      <w:r>
+        <w:rPr>
+          <w:rFonts w:asciiTheme="majorHAnsi" w:hAnsiTheme="majorHAnsi"/>
+          <w:sz w:val="24"/>
+          <w:szCs w:val="24"/>
+        </w:rPr>
+        <w:t>lota</w:t>
+      </w:r>
+      <w:proofErr w:type="spellEnd"/>
     </w:p>
     <w:p>
       <w:pPr>
@@ -9047,6 +9480,7 @@
           <w:szCs w:val="24"/>
         </w:rPr>
       </w:pPr>
+      <w:proofErr w:type="spellStart"/>
       <w:r>
         <w:rPr>
           <w:rFonts w:asciiTheme="majorHAnsi" w:hAnsiTheme="majorHAnsi"/>
@@ -9055,6 +9489,7 @@
         </w:rPr>
         <w:t>Lijek</w:t>
       </w:r>
+      <w:proofErr w:type="spellEnd"/>
     </w:p>
     <w:p>
       <w:pPr>
@@ -9069,14 +9504,34 @@
           <w:szCs w:val="24"/>
         </w:rPr>
       </w:pPr>
+      <w:proofErr w:type="spellStart"/>
       <w:r>
         <w:rPr>
           <w:rFonts w:asciiTheme="majorHAnsi" w:hAnsiTheme="majorHAnsi"/>
           <w:sz w:val="24"/>
           <w:szCs w:val="24"/>
         </w:rPr>
-        <w:t>Rok trajanja</w:t>
-      </w:r>
+        <w:t>Rok</w:t>
+      </w:r>
+      <w:proofErr w:type="spellEnd"/>
+      <w:r>
+        <w:rPr>
+          <w:rFonts w:asciiTheme="majorHAnsi" w:hAnsiTheme="majorHAnsi"/>
+          <w:sz w:val="24"/>
+          <w:szCs w:val="24"/>
+        </w:rPr>
+        <w:t xml:space="preserve"> </w:t>
+      </w:r>
+      <w:proofErr w:type="spellStart"/>
+      <w:r>
+        <w:rPr>
+          <w:rFonts w:asciiTheme="majorHAnsi" w:hAnsiTheme="majorHAnsi"/>
+          <w:sz w:val="24"/>
+          <w:szCs w:val="24"/>
+        </w:rPr>
+        <w:t>trajanja</w:t>
+      </w:r>
+      <w:proofErr w:type="spellEnd"/>
     </w:p>
     <w:p>
       <w:pPr>
@@ -9091,6 +9546,7 @@
           <w:szCs w:val="24"/>
         </w:rPr>
       </w:pPr>
+      <w:proofErr w:type="spellStart"/>
       <w:r>
         <w:rPr>
           <w:rFonts w:asciiTheme="majorHAnsi" w:hAnsiTheme="majorHAnsi"/>
@@ -9099,6 +9555,7 @@
         </w:rPr>
         <w:t>Težina</w:t>
       </w:r>
+      <w:proofErr w:type="spellEnd"/>
     </w:p>
     <w:p>
       <w:pPr>
@@ -9113,6 +9570,7 @@
           <w:szCs w:val="24"/>
         </w:rPr>
       </w:pPr>
+      <w:proofErr w:type="spellStart"/>
       <w:r>
         <w:rPr>
           <w:rFonts w:asciiTheme="majorHAnsi" w:hAnsiTheme="majorHAnsi"/>
@@ -9120,8 +9578,27 @@
           <w:szCs w:val="24"/>
         </w:rPr>
         <w:lastRenderedPageBreak/>
-        <w:t>Ulazna cijena</w:t>
-      </w:r>
+        <w:t>Ulazna</w:t>
+      </w:r>
+      <w:proofErr w:type="spellEnd"/>
+      <w:r>
+        <w:rPr>
+          <w:rFonts w:asciiTheme="majorHAnsi" w:hAnsiTheme="majorHAnsi"/>
+          <w:sz w:val="24"/>
+          <w:szCs w:val="24"/>
+        </w:rPr>
+        <w:t xml:space="preserve"> </w:t>
+      </w:r>
+      <w:proofErr w:type="spellStart"/>
+      <w:r>
+        <w:rPr>
+          <w:rFonts w:asciiTheme="majorHAnsi" w:hAnsiTheme="majorHAnsi"/>
+          <w:sz w:val="24"/>
+          <w:szCs w:val="24"/>
+        </w:rPr>
+        <w:t>cijena</w:t>
+      </w:r>
+      <w:proofErr w:type="spellEnd"/>
     </w:p>
     <w:p>
       <w:pPr>
@@ -9136,14 +9613,34 @@
           <w:szCs w:val="24"/>
         </w:rPr>
       </w:pPr>
+      <w:proofErr w:type="spellStart"/>
       <w:r>
         <w:rPr>
           <w:rFonts w:asciiTheme="majorHAnsi" w:hAnsiTheme="majorHAnsi"/>
           <w:sz w:val="24"/>
           <w:szCs w:val="24"/>
         </w:rPr>
-        <w:t>Količina tableta</w:t>
-      </w:r>
+        <w:t>Količina</w:t>
+      </w:r>
+      <w:proofErr w:type="spellEnd"/>
+      <w:r>
+        <w:rPr>
+          <w:rFonts w:asciiTheme="majorHAnsi" w:hAnsiTheme="majorHAnsi"/>
+          <w:sz w:val="24"/>
+          <w:szCs w:val="24"/>
+        </w:rPr>
+        <w:t xml:space="preserve"> </w:t>
+      </w:r>
+      <w:proofErr w:type="spellStart"/>
+      <w:r>
+        <w:rPr>
+          <w:rFonts w:asciiTheme="majorHAnsi" w:hAnsiTheme="majorHAnsi"/>
+          <w:sz w:val="24"/>
+          <w:szCs w:val="24"/>
+        </w:rPr>
+        <w:t>tableta</w:t>
+      </w:r>
+      <w:proofErr w:type="spellEnd"/>
     </w:p>
     <w:p>
       <w:pPr>
@@ -9158,14 +9655,52 @@
           <w:szCs w:val="24"/>
         </w:rPr>
       </w:pPr>
+      <w:proofErr w:type="spellStart"/>
       <w:r>
         <w:rPr>
           <w:rFonts w:asciiTheme="majorHAnsi" w:hAnsiTheme="majorHAnsi"/>
           <w:sz w:val="24"/>
           <w:szCs w:val="24"/>
         </w:rPr>
-        <w:t>Skladište kojem pripada</w:t>
-      </w:r>
+        <w:t>Skladište</w:t>
+      </w:r>
+      <w:proofErr w:type="spellEnd"/>
+      <w:r>
+        <w:rPr>
+          <w:rFonts w:asciiTheme="majorHAnsi" w:hAnsiTheme="majorHAnsi"/>
+          <w:sz w:val="24"/>
+          <w:szCs w:val="24"/>
+        </w:rPr>
+        <w:t xml:space="preserve"> </w:t>
+      </w:r>
+      <w:proofErr w:type="spellStart"/>
+      <w:r>
+        <w:rPr>
+          <w:rFonts w:asciiTheme="majorHAnsi" w:hAnsiTheme="majorHAnsi"/>
+          <w:sz w:val="24"/>
+          <w:szCs w:val="24"/>
+        </w:rPr>
+        <w:t>kojem</w:t>
+      </w:r>
+      <w:proofErr w:type="spellEnd"/>
+      <w:r>
+        <w:rPr>
+          <w:rFonts w:asciiTheme="majorHAnsi" w:hAnsiTheme="majorHAnsi"/>
+          <w:sz w:val="24"/>
+          <w:szCs w:val="24"/>
+        </w:rPr>
+        <w:t xml:space="preserve"> </w:t>
+      </w:r>
+      <w:proofErr w:type="spellStart"/>
+      <w:r>
+        <w:rPr>
+          <w:rFonts w:asciiTheme="majorHAnsi" w:hAnsiTheme="majorHAnsi"/>
+          <w:sz w:val="24"/>
+          <w:szCs w:val="24"/>
+        </w:rPr>
+        <w:t>pripada</w:t>
+      </w:r>
+      <w:proofErr w:type="spellEnd"/>
     </w:p>
     <w:p>
       <w:pPr>
@@ -11994,7 +12529,7 @@
                     </pic:cNvPicPr>
                   </pic:nvPicPr>
                   <pic:blipFill>
-                    <a:blip r:embed="rId11">
+                    <a:blip r:embed="rId12">
                       <a:duotone>
                         <a:schemeClr val="accent4">
                           <a:shade val="45000"/>
@@ -12480,7 +13015,7 @@
                     </pic:cNvPicPr>
                   </pic:nvPicPr>
                   <pic:blipFill>
-                    <a:blip r:embed="rId12">
+                    <a:blip r:embed="rId13">
                       <a:duotone>
                         <a:schemeClr val="accent4">
                           <a:shade val="45000"/>
@@ -12734,7 +13269,7 @@
                     </pic:cNvPicPr>
                   </pic:nvPicPr>
                   <pic:blipFill>
-                    <a:blip r:embed="rId13">
+                    <a:blip r:embed="rId14">
                       <a:duotone>
                         <a:schemeClr val="accent4">
                           <a:shade val="45000"/>
@@ -16258,24 +16793,41 @@
               </w:rPr>
               <w:t xml:space="preserve">Email mora biti u formatu </w:t>
             </w:r>
-            <w:hyperlink r:id="rId14" w:history="1">
-              <w:r>
-                <w:rPr>
-                  <w:rStyle w:val="Hyperlink"/>
-                </w:rPr>
-                <w:t>email</w:t>
-              </w:r>
-              <w:r>
-                <w:rPr>
-                  <w:rStyle w:val="Hyperlink"/>
-                  <w:rFonts w:asciiTheme="majorHAnsi" w:eastAsia="Times New Roman" w:hAnsiTheme="majorHAnsi" w:cs="Times New Roman"/>
-                  <w:sz w:val="24"/>
-                  <w:szCs w:val="24"/>
-                  <w:lang w:val="bs-Latn-BA" w:eastAsia="bs-Latn-BA"/>
-                </w:rPr>
-                <w:t>@example.com</w:t>
-              </w:r>
-            </w:hyperlink>
+            <w:r>
+              <w:fldChar w:fldCharType="begin"/>
+            </w:r>
+            <w:r>
+              <w:instrText xml:space="preserve"> HYPERLINK "mailto:email@example.com" </w:instrText>
+            </w:r>
+            <w:r>
+              <w:fldChar w:fldCharType="separate"/>
+            </w:r>
+            <w:r>
+              <w:rPr>
+                <w:rStyle w:val="Hyperlink"/>
+              </w:rPr>
+              <w:t>email</w:t>
+            </w:r>
+            <w:r>
+              <w:rPr>
+                <w:rStyle w:val="Hyperlink"/>
+                <w:rFonts w:asciiTheme="majorHAnsi" w:eastAsia="Times New Roman" w:hAnsiTheme="majorHAnsi" w:cs="Times New Roman"/>
+                <w:sz w:val="24"/>
+                <w:szCs w:val="24"/>
+                <w:lang w:val="bs-Latn-BA" w:eastAsia="bs-Latn-BA"/>
+              </w:rPr>
+              <w:t>@example.com</w:t>
+            </w:r>
+            <w:r>
+              <w:rPr>
+                <w:rStyle w:val="Hyperlink"/>
+                <w:rFonts w:asciiTheme="majorHAnsi" w:eastAsia="Times New Roman" w:hAnsiTheme="majorHAnsi" w:cs="Times New Roman"/>
+                <w:sz w:val="24"/>
+                <w:szCs w:val="24"/>
+                <w:lang w:val="bs-Latn-BA" w:eastAsia="bs-Latn-BA"/>
+              </w:rPr>
+              <w:fldChar w:fldCharType="end"/>
+            </w:r>
             <w:r>
               <w:rPr>
                 <w:rFonts w:asciiTheme="majorHAnsi" w:eastAsia="Times New Roman" w:hAnsiTheme="majorHAnsi" w:cs="Times New Roman"/>
@@ -19186,8 +19738,6 @@
               </w:rPr>
               <w:t xml:space="preserve"> </w:t>
             </w:r>
-            <w:bookmarkStart w:id="45" w:name="_GoBack"/>
-            <w:bookmarkEnd w:id="45"/>
             <w:r>
               <w:rPr>
                 <w:rFonts w:asciiTheme="majorHAnsi" w:eastAsia="Times New Roman" w:hAnsiTheme="majorHAnsi" w:cs="Times New Roman"/>
@@ -19216,7 +19766,95 @@
                 <w:szCs w:val="24"/>
                 <w:shd w:val="clear" w:color="auto" w:fill="FFFFFF"/>
               </w:rPr>
-              <w:t>. Količina pakovanja je cijeli broj.</w:t>
+              <w:t xml:space="preserve">. </w:t>
+            </w:r>
+            <w:proofErr w:type="spellStart"/>
+            <w:r>
+              <w:rPr>
+                <w:rFonts w:asciiTheme="majorHAnsi" w:hAnsiTheme="majorHAnsi" w:cs="Courier New"/>
+                <w:color w:val="353833"/>
+                <w:sz w:val="24"/>
+                <w:szCs w:val="24"/>
+                <w:shd w:val="clear" w:color="auto" w:fill="FFFFFF"/>
+              </w:rPr>
+              <w:t>Količina</w:t>
+            </w:r>
+            <w:proofErr w:type="spellEnd"/>
+            <w:r>
+              <w:rPr>
+                <w:rFonts w:asciiTheme="majorHAnsi" w:hAnsiTheme="majorHAnsi" w:cs="Courier New"/>
+                <w:color w:val="353833"/>
+                <w:sz w:val="24"/>
+                <w:szCs w:val="24"/>
+                <w:shd w:val="clear" w:color="auto" w:fill="FFFFFF"/>
+              </w:rPr>
+              <w:t xml:space="preserve"> </w:t>
+            </w:r>
+            <w:proofErr w:type="spellStart"/>
+            <w:r>
+              <w:rPr>
+                <w:rFonts w:asciiTheme="majorHAnsi" w:hAnsiTheme="majorHAnsi" w:cs="Courier New"/>
+                <w:color w:val="353833"/>
+                <w:sz w:val="24"/>
+                <w:szCs w:val="24"/>
+                <w:shd w:val="clear" w:color="auto" w:fill="FFFFFF"/>
+              </w:rPr>
+              <w:t>pakovanja</w:t>
+            </w:r>
+            <w:proofErr w:type="spellEnd"/>
+            <w:r>
+              <w:rPr>
+                <w:rFonts w:asciiTheme="majorHAnsi" w:hAnsiTheme="majorHAnsi" w:cs="Courier New"/>
+                <w:color w:val="353833"/>
+                <w:sz w:val="24"/>
+                <w:szCs w:val="24"/>
+                <w:shd w:val="clear" w:color="auto" w:fill="FFFFFF"/>
+              </w:rPr>
+              <w:t xml:space="preserve"> je </w:t>
+            </w:r>
+            <w:proofErr w:type="spellStart"/>
+            <w:r>
+              <w:rPr>
+                <w:rFonts w:asciiTheme="majorHAnsi" w:hAnsiTheme="majorHAnsi" w:cs="Courier New"/>
+                <w:color w:val="353833"/>
+                <w:sz w:val="24"/>
+                <w:szCs w:val="24"/>
+                <w:shd w:val="clear" w:color="auto" w:fill="FFFFFF"/>
+              </w:rPr>
+              <w:t>cijeli</w:t>
+            </w:r>
+            <w:proofErr w:type="spellEnd"/>
+            <w:r>
+              <w:rPr>
+                <w:rFonts w:asciiTheme="majorHAnsi" w:hAnsiTheme="majorHAnsi" w:cs="Courier New"/>
+                <w:color w:val="353833"/>
+                <w:sz w:val="24"/>
+                <w:szCs w:val="24"/>
+                <w:shd w:val="clear" w:color="auto" w:fill="FFFFFF"/>
+              </w:rPr>
+              <w:t xml:space="preserve"> </w:t>
+            </w:r>
+            <w:proofErr w:type="spellStart"/>
+            <w:r>
+              <w:rPr>
+                <w:rFonts w:asciiTheme="majorHAnsi" w:hAnsiTheme="majorHAnsi" w:cs="Courier New"/>
+                <w:color w:val="353833"/>
+                <w:sz w:val="24"/>
+                <w:szCs w:val="24"/>
+                <w:shd w:val="clear" w:color="auto" w:fill="FFFFFF"/>
+              </w:rPr>
+              <w:t>broj</w:t>
+            </w:r>
+            <w:proofErr w:type="spellEnd"/>
+            <w:r>
+              <w:rPr>
+                <w:rFonts w:asciiTheme="majorHAnsi" w:hAnsiTheme="majorHAnsi" w:cs="Courier New"/>
+                <w:color w:val="353833"/>
+                <w:sz w:val="24"/>
+                <w:szCs w:val="24"/>
+                <w:shd w:val="clear" w:color="auto" w:fill="FFFFFF"/>
+              </w:rPr>
+              <w:t>.</w:t>
             </w:r>
           </w:p>
         </w:tc>
@@ -20048,11 +20686,11 @@
           <w:numId w:val="13"/>
         </w:numPr>
       </w:pPr>
-      <w:bookmarkStart w:id="46" w:name="_Toc446854143"/>
+      <w:bookmarkStart w:id="45" w:name="_Toc446854143"/>
       <w:r>
         <w:t>Kreiranje izlaznih faktura</w:t>
       </w:r>
-      <w:bookmarkEnd w:id="46"/>
+      <w:bookmarkEnd w:id="45"/>
     </w:p>
     <w:tbl>
       <w:tblPr>
@@ -20553,7 +21191,7 @@
           <w:numId w:val="13"/>
         </w:numPr>
       </w:pPr>
-      <w:bookmarkStart w:id="47" w:name="_Toc446854145"/>
+      <w:bookmarkStart w:id="46" w:name="_Toc446854145"/>
       <w:r>
         <w:t>Otpis</w:t>
       </w:r>
@@ -20563,7 +21201,7 @@
       <w:r>
         <w:t xml:space="preserve"> lijekova</w:t>
       </w:r>
-      <w:bookmarkEnd w:id="47"/>
+      <w:bookmarkEnd w:id="46"/>
       <w:r>
         <w:t xml:space="preserve"> </w:t>
       </w:r>
@@ -21144,17 +21782,36 @@
     </w:p>
     <w:p>
       <w:pPr>
+        <w:pStyle w:val="Heading1"/>
+        <w:numPr>
+          <w:ilvl w:val="0"/>
+          <w:numId w:val="0"/>
+        </w:numPr>
+      </w:pPr>
+    </w:p>
+    <w:p>
+      <w:pPr>
+        <w:pStyle w:val="Heading1"/>
+        <w:numPr>
+          <w:ilvl w:val="0"/>
+          <w:numId w:val="0"/>
+        </w:numPr>
+      </w:pPr>
+    </w:p>
+    <w:p>
+      <w:pPr>
         <w:pStyle w:val="Heading3"/>
         <w:numPr>
           <w:ilvl w:val="2"/>
           <w:numId w:val="13"/>
         </w:numPr>
       </w:pPr>
-      <w:bookmarkStart w:id="48" w:name="_Toc446854146"/>
-      <w:r>
+      <w:bookmarkStart w:id="47" w:name="_Toc446854146"/>
+      <w:r>
+        <w:lastRenderedPageBreak/>
         <w:t>Pregled izvještaja o trenutnom stanju na skladištima</w:t>
       </w:r>
-      <w:bookmarkEnd w:id="48"/>
+      <w:bookmarkEnd w:id="47"/>
     </w:p>
     <w:p>
       <w:pPr>
@@ -21206,7 +21863,6 @@
                 <w:szCs w:val="24"/>
                 <w:lang w:val="bs-Latn-BA" w:eastAsia="bs-Latn-BA"/>
               </w:rPr>
-              <w:lastRenderedPageBreak/>
               <w:t>Opis</w:t>
             </w:r>
           </w:p>
@@ -21555,7 +22211,47 @@
                 <w:szCs w:val="24"/>
                 <w:lang w:val="bs-Latn-BA" w:eastAsia="bs-Latn-BA"/>
               </w:rPr>
-              <w:t>Prikaz izvještaja (koji može da se spremi u bazu u pdf formatu ili da se printa) ili prijava greške.</w:t>
+              <w:t xml:space="preserve">Prikaz izvještaja </w:t>
+            </w:r>
+            <w:r>
+              <w:rPr>
+                <w:rFonts w:asciiTheme="majorHAnsi" w:eastAsia="Times New Roman" w:hAnsiTheme="majorHAnsi" w:cs="Times New Roman"/>
+                <w:color w:val="000000"/>
+                <w:sz w:val="24"/>
+                <w:szCs w:val="24"/>
+                <w:lang w:val="bs-Latn-BA" w:eastAsia="bs-Latn-BA"/>
+              </w:rPr>
+              <w:t xml:space="preserve">(koji </w:t>
+            </w:r>
+            <w:r>
+              <w:rPr>
+                <w:rFonts w:asciiTheme="majorHAnsi" w:eastAsia="Times New Roman" w:hAnsiTheme="majorHAnsi" w:cs="Times New Roman"/>
+                <w:color w:val="000000"/>
+                <w:sz w:val="24"/>
+                <w:szCs w:val="24"/>
+                <w:lang w:val="bs-Latn-BA" w:eastAsia="bs-Latn-BA"/>
+              </w:rPr>
+              <w:t xml:space="preserve">se sprema u </w:t>
+            </w:r>
+            <w:r>
+              <w:rPr>
+                <w:rFonts w:asciiTheme="majorHAnsi" w:eastAsia="Times New Roman" w:hAnsiTheme="majorHAnsi" w:cs="Times New Roman"/>
+                <w:color w:val="000000"/>
+                <w:sz w:val="24"/>
+                <w:szCs w:val="24"/>
+                <w:lang w:val="bs-Latn-BA" w:eastAsia="bs-Latn-BA"/>
+              </w:rPr>
+              <w:t>bazu u pdf formatu)</w:t>
+            </w:r>
+            <w:r>
+              <w:rPr>
+                <w:rFonts w:asciiTheme="majorHAnsi" w:eastAsia="Times New Roman" w:hAnsiTheme="majorHAnsi" w:cs="Times New Roman"/>
+                <w:color w:val="000000"/>
+                <w:sz w:val="24"/>
+                <w:szCs w:val="24"/>
+                <w:lang w:val="bs-Latn-BA" w:eastAsia="bs-Latn-BA"/>
+              </w:rPr>
+              <w:t>ili prijava greške.</w:t>
             </w:r>
           </w:p>
         </w:tc>
@@ -21643,14 +22339,14 @@
           <w:numId w:val="13"/>
         </w:numPr>
       </w:pPr>
-      <w:bookmarkStart w:id="49" w:name="_Toc446854147"/>
+      <w:bookmarkStart w:id="48" w:name="_Toc446854147"/>
       <w:r>
         <w:t>Pretraga lijekova</w:t>
       </w:r>
       <w:r>
         <w:t xml:space="preserve"> na stanju</w:t>
       </w:r>
-      <w:bookmarkEnd w:id="49"/>
+      <w:bookmarkEnd w:id="48"/>
     </w:p>
     <w:p>
       <w:pPr>
@@ -22207,11 +22903,12 @@
           <w:numId w:val="13"/>
         </w:numPr>
       </w:pPr>
-      <w:bookmarkStart w:id="50" w:name="_Toc446854148"/>
-      <w:r>
+      <w:bookmarkStart w:id="49" w:name="_Toc446854148"/>
+      <w:r>
+        <w:lastRenderedPageBreak/>
         <w:t>Pregled dnevnika promjena – izvještaja o dešavanjima za određeni vremenski period</w:t>
       </w:r>
-      <w:bookmarkEnd w:id="50"/>
+      <w:bookmarkEnd w:id="49"/>
       <w:r>
         <w:t xml:space="preserve"> </w:t>
       </w:r>
@@ -22268,7 +22965,6 @@
                 <w:szCs w:val="24"/>
                 <w:lang w:val="bs-Latn-BA" w:eastAsia="bs-Latn-BA"/>
               </w:rPr>
-              <w:lastRenderedPageBreak/>
               <w:t>Opis</w:t>
             </w:r>
           </w:p>
@@ -22369,7 +23065,19 @@
                 <w:szCs w:val="24"/>
                 <w:lang w:val="bs-Latn-BA" w:eastAsia="bs-Latn-BA"/>
               </w:rPr>
-              <w:t>Korisnik je logovan na sistem sa privilegijama menadžera.</w:t>
+              <w:t>Korisnik je logovan na</w:t>
+            </w:r>
+            <w:bookmarkStart w:id="50" w:name="_GoBack"/>
+            <w:bookmarkEnd w:id="50"/>
+            <w:r>
+              <w:rPr>
+                <w:rFonts w:asciiTheme="majorHAnsi" w:eastAsia="Times New Roman" w:hAnsiTheme="majorHAnsi" w:cs="Times New Roman"/>
+                <w:color w:val="000000"/>
+                <w:sz w:val="24"/>
+                <w:szCs w:val="24"/>
+                <w:lang w:val="bs-Latn-BA" w:eastAsia="bs-Latn-BA"/>
+              </w:rPr>
+              <w:t xml:space="preserve"> sistem sa privilegijama menadžera.</w:t>
             </w:r>
           </w:p>
         </w:tc>
@@ -22627,7 +23335,37 @@
                 <w:szCs w:val="24"/>
                 <w:lang w:val="bs-Latn-BA" w:eastAsia="bs-Latn-BA"/>
               </w:rPr>
-              <w:t>Prikaz izvještaja (koji može da se spremi u bazu u pdf formatu ili da se printa)</w:t>
+              <w:t xml:space="preserve">Prikaz izvještaja </w:t>
+            </w:r>
+            <w:r>
+              <w:rPr>
+                <w:rFonts w:asciiTheme="majorHAnsi" w:eastAsia="Times New Roman" w:hAnsiTheme="majorHAnsi" w:cs="Times New Roman"/>
+                <w:color w:val="000000"/>
+                <w:sz w:val="24"/>
+                <w:szCs w:val="24"/>
+                <w:lang w:val="bs-Latn-BA" w:eastAsia="bs-Latn-BA"/>
+              </w:rPr>
+              <w:t xml:space="preserve">(koji </w:t>
+            </w:r>
+            <w:r>
+              <w:rPr>
+                <w:rFonts w:asciiTheme="majorHAnsi" w:eastAsia="Times New Roman" w:hAnsiTheme="majorHAnsi" w:cs="Times New Roman"/>
+                <w:color w:val="000000"/>
+                <w:sz w:val="24"/>
+                <w:szCs w:val="24"/>
+                <w:lang w:val="bs-Latn-BA" w:eastAsia="bs-Latn-BA"/>
+              </w:rPr>
+              <w:t xml:space="preserve">se sprema u </w:t>
+            </w:r>
+            <w:r>
+              <w:rPr>
+                <w:rFonts w:asciiTheme="majorHAnsi" w:eastAsia="Times New Roman" w:hAnsiTheme="majorHAnsi" w:cs="Times New Roman"/>
+                <w:color w:val="000000"/>
+                <w:sz w:val="24"/>
+                <w:szCs w:val="24"/>
+                <w:lang w:val="bs-Latn-BA" w:eastAsia="bs-Latn-BA"/>
+              </w:rPr>
+              <w:t>bazu u pdf formatu)</w:t>
             </w:r>
           </w:p>
         </w:tc>
@@ -22973,6 +23711,16 @@
               </w:rPr>
               <w:t>Naziv lijeka</w:t>
             </w:r>
+            <w:r>
+              <w:rPr>
+                <w:rFonts w:asciiTheme="majorHAnsi" w:eastAsia="Times New Roman" w:hAnsiTheme="majorHAnsi" w:cs="Times New Roman"/>
+                <w:color w:val="000000"/>
+                <w:sz w:val="24"/>
+                <w:szCs w:val="24"/>
+                <w:lang w:val="bs-Latn-BA" w:eastAsia="bs-Latn-BA"/>
+              </w:rPr>
+              <w:t>, početni i krajnji datum.</w:t>
+            </w:r>
           </w:p>
         </w:tc>
       </w:tr>
@@ -23035,6 +23783,46 @@
               </w:rPr>
               <w:t>Naziv lijeka postoji u sistemu</w:t>
             </w:r>
+            <w:r>
+              <w:rPr>
+                <w:rFonts w:asciiTheme="majorHAnsi" w:eastAsia="Times New Roman" w:hAnsiTheme="majorHAnsi" w:cs="Times New Roman"/>
+                <w:color w:val="000000"/>
+                <w:sz w:val="24"/>
+                <w:szCs w:val="24"/>
+                <w:lang w:val="bs-Latn-BA" w:eastAsia="bs-Latn-BA"/>
+              </w:rPr>
+              <w:t xml:space="preserve">. </w:t>
+            </w:r>
+            <w:r>
+              <w:rPr>
+                <w:rFonts w:asciiTheme="majorHAnsi" w:eastAsia="Times New Roman" w:hAnsiTheme="majorHAnsi" w:cs="Times New Roman"/>
+                <w:color w:val="000000"/>
+                <w:sz w:val="24"/>
+                <w:szCs w:val="24"/>
+                <w:lang w:val="bs-Latn-BA" w:eastAsia="bs-Latn-BA"/>
+              </w:rPr>
+              <w:t xml:space="preserve">Potrebno je </w:t>
+            </w:r>
+            <w:r>
+              <w:rPr>
+                <w:rFonts w:asciiTheme="majorHAnsi" w:eastAsia="Times New Roman" w:hAnsiTheme="majorHAnsi" w:cs="Times New Roman"/>
+                <w:color w:val="000000"/>
+                <w:sz w:val="24"/>
+                <w:szCs w:val="24"/>
+                <w:lang w:val="bs-Latn-BA" w:eastAsia="bs-Latn-BA"/>
+              </w:rPr>
+              <w:t xml:space="preserve">i </w:t>
+            </w:r>
+            <w:r>
+              <w:rPr>
+                <w:rFonts w:asciiTheme="majorHAnsi" w:eastAsia="Times New Roman" w:hAnsiTheme="majorHAnsi" w:cs="Times New Roman"/>
+                <w:color w:val="000000"/>
+                <w:sz w:val="24"/>
+                <w:szCs w:val="24"/>
+                <w:lang w:val="bs-Latn-BA" w:eastAsia="bs-Latn-BA"/>
+              </w:rPr>
+              <w:t>da su oba datuma unesena i da je početni datum manji od krajnjeg datuma.</w:t>
+            </w:r>
           </w:p>
         </w:tc>
       </w:tr>
@@ -23105,7 +23893,27 @@
                 <w:szCs w:val="24"/>
                 <w:lang w:val="bs-Latn-BA" w:eastAsia="bs-Latn-BA"/>
               </w:rPr>
-              <w:t xml:space="preserve">naziv lijeka te sistem </w:t>
+              <w:t>naziv lijeka</w:t>
+            </w:r>
+            <w:r>
+              <w:rPr>
+                <w:rFonts w:asciiTheme="majorHAnsi" w:eastAsia="Times New Roman" w:hAnsiTheme="majorHAnsi" w:cs="Times New Roman"/>
+                <w:color w:val="000000"/>
+                <w:sz w:val="24"/>
+                <w:szCs w:val="24"/>
+                <w:lang w:val="bs-Latn-BA" w:eastAsia="bs-Latn-BA"/>
+              </w:rPr>
+              <w:t xml:space="preserve"> i datume, a</w:t>
+            </w:r>
+            <w:r>
+              <w:rPr>
+                <w:rFonts w:asciiTheme="majorHAnsi" w:eastAsia="Times New Roman" w:hAnsiTheme="majorHAnsi" w:cs="Times New Roman"/>
+                <w:color w:val="000000"/>
+                <w:sz w:val="24"/>
+                <w:szCs w:val="24"/>
+                <w:lang w:val="bs-Latn-BA" w:eastAsia="bs-Latn-BA"/>
+              </w:rPr>
+              <w:t xml:space="preserve"> sistem </w:t>
             </w:r>
             <w:r>
               <w:rPr>
@@ -23187,7 +23995,37 @@
                 <w:szCs w:val="24"/>
                 <w:lang w:val="bs-Latn-BA" w:eastAsia="bs-Latn-BA"/>
               </w:rPr>
-              <w:t>Prikaz izvještaja (koji može da se spremi u bazu u pdf formatu ili da se printa)</w:t>
+              <w:t xml:space="preserve">Prikaz izvještaja </w:t>
+            </w:r>
+            <w:r>
+              <w:rPr>
+                <w:rFonts w:asciiTheme="majorHAnsi" w:eastAsia="Times New Roman" w:hAnsiTheme="majorHAnsi" w:cs="Times New Roman"/>
+                <w:color w:val="000000"/>
+                <w:sz w:val="24"/>
+                <w:szCs w:val="24"/>
+                <w:lang w:val="bs-Latn-BA" w:eastAsia="bs-Latn-BA"/>
+              </w:rPr>
+              <w:t xml:space="preserve">(koji </w:t>
+            </w:r>
+            <w:r>
+              <w:rPr>
+                <w:rFonts w:asciiTheme="majorHAnsi" w:eastAsia="Times New Roman" w:hAnsiTheme="majorHAnsi" w:cs="Times New Roman"/>
+                <w:color w:val="000000"/>
+                <w:sz w:val="24"/>
+                <w:szCs w:val="24"/>
+                <w:lang w:val="bs-Latn-BA" w:eastAsia="bs-Latn-BA"/>
+              </w:rPr>
+              <w:t xml:space="preserve">se sprema u </w:t>
+            </w:r>
+            <w:r>
+              <w:rPr>
+                <w:rFonts w:asciiTheme="majorHAnsi" w:eastAsia="Times New Roman" w:hAnsiTheme="majorHAnsi" w:cs="Times New Roman"/>
+                <w:color w:val="000000"/>
+                <w:sz w:val="24"/>
+                <w:szCs w:val="24"/>
+                <w:lang w:val="bs-Latn-BA" w:eastAsia="bs-Latn-BA"/>
+              </w:rPr>
+              <w:t>bazu u pdf formatu)</w:t>
             </w:r>
           </w:p>
         </w:tc>
@@ -23757,7 +24595,37 @@
                 <w:szCs w:val="24"/>
                 <w:lang w:val="bs-Latn-BA" w:eastAsia="bs-Latn-BA"/>
               </w:rPr>
-              <w:t>Prikaz izvještaja (koji može da se spremi u bazu u pdf formatu ili da se printa)</w:t>
+              <w:t xml:space="preserve">Prikaz izvještaja </w:t>
+            </w:r>
+            <w:r>
+              <w:rPr>
+                <w:rFonts w:asciiTheme="majorHAnsi" w:eastAsia="Times New Roman" w:hAnsiTheme="majorHAnsi" w:cs="Times New Roman"/>
+                <w:color w:val="000000"/>
+                <w:sz w:val="24"/>
+                <w:szCs w:val="24"/>
+                <w:lang w:val="bs-Latn-BA" w:eastAsia="bs-Latn-BA"/>
+              </w:rPr>
+              <w:t xml:space="preserve">(koji </w:t>
+            </w:r>
+            <w:r>
+              <w:rPr>
+                <w:rFonts w:asciiTheme="majorHAnsi" w:eastAsia="Times New Roman" w:hAnsiTheme="majorHAnsi" w:cs="Times New Roman"/>
+                <w:color w:val="000000"/>
+                <w:sz w:val="24"/>
+                <w:szCs w:val="24"/>
+                <w:lang w:val="bs-Latn-BA" w:eastAsia="bs-Latn-BA"/>
+              </w:rPr>
+              <w:t xml:space="preserve">se sprema u </w:t>
+            </w:r>
+            <w:r>
+              <w:rPr>
+                <w:rFonts w:asciiTheme="majorHAnsi" w:eastAsia="Times New Roman" w:hAnsiTheme="majorHAnsi" w:cs="Times New Roman"/>
+                <w:color w:val="000000"/>
+                <w:sz w:val="24"/>
+                <w:szCs w:val="24"/>
+                <w:lang w:val="bs-Latn-BA" w:eastAsia="bs-Latn-BA"/>
+              </w:rPr>
+              <w:t>bazu u pdf formatu)</w:t>
             </w:r>
           </w:p>
         </w:tc>
@@ -24126,6 +24994,16 @@
               </w:rPr>
               <w:t>Naziv kupca</w:t>
             </w:r>
+            <w:r>
+              <w:rPr>
+                <w:rFonts w:asciiTheme="majorHAnsi" w:eastAsia="Times New Roman" w:hAnsiTheme="majorHAnsi" w:cs="Times New Roman"/>
+                <w:color w:val="000000"/>
+                <w:sz w:val="24"/>
+                <w:szCs w:val="24"/>
+                <w:lang w:val="bs-Latn-BA" w:eastAsia="bs-Latn-BA"/>
+              </w:rPr>
+              <w:t>, početni i krajnji datum.</w:t>
+            </w:r>
           </w:p>
         </w:tc>
       </w:tr>
@@ -24188,6 +25066,46 @@
               </w:rPr>
               <w:t>Naziv unešenog kupca postoji u sistemu.</w:t>
             </w:r>
+            <w:r>
+              <w:rPr>
+                <w:rFonts w:asciiTheme="majorHAnsi" w:eastAsia="Times New Roman" w:hAnsiTheme="majorHAnsi" w:cs="Times New Roman"/>
+                <w:color w:val="000000"/>
+                <w:sz w:val="24"/>
+                <w:szCs w:val="24"/>
+                <w:lang w:val="bs-Latn-BA" w:eastAsia="bs-Latn-BA"/>
+              </w:rPr>
+              <w:t xml:space="preserve"> </w:t>
+            </w:r>
+            <w:r>
+              <w:rPr>
+                <w:rFonts w:asciiTheme="majorHAnsi" w:eastAsia="Times New Roman" w:hAnsiTheme="majorHAnsi" w:cs="Times New Roman"/>
+                <w:color w:val="000000"/>
+                <w:sz w:val="24"/>
+                <w:szCs w:val="24"/>
+                <w:lang w:val="bs-Latn-BA" w:eastAsia="bs-Latn-BA"/>
+              </w:rPr>
+              <w:t xml:space="preserve">Potrebno je </w:t>
+            </w:r>
+            <w:r>
+              <w:rPr>
+                <w:rFonts w:asciiTheme="majorHAnsi" w:eastAsia="Times New Roman" w:hAnsiTheme="majorHAnsi" w:cs="Times New Roman"/>
+                <w:color w:val="000000"/>
+                <w:sz w:val="24"/>
+                <w:szCs w:val="24"/>
+                <w:lang w:val="bs-Latn-BA" w:eastAsia="bs-Latn-BA"/>
+              </w:rPr>
+              <w:t xml:space="preserve">i </w:t>
+            </w:r>
+            <w:r>
+              <w:rPr>
+                <w:rFonts w:asciiTheme="majorHAnsi" w:eastAsia="Times New Roman" w:hAnsiTheme="majorHAnsi" w:cs="Times New Roman"/>
+                <w:color w:val="000000"/>
+                <w:sz w:val="24"/>
+                <w:szCs w:val="24"/>
+                <w:lang w:val="bs-Latn-BA" w:eastAsia="bs-Latn-BA"/>
+              </w:rPr>
+              <w:t>da su oba datuma unesena i da je početni datum manji od krajnjeg datuma.</w:t>
+            </w:r>
           </w:p>
         </w:tc>
       </w:tr>
@@ -24248,7 +25166,27 @@
                 <w:szCs w:val="24"/>
                 <w:lang w:val="bs-Latn-BA" w:eastAsia="bs-Latn-BA"/>
               </w:rPr>
-              <w:t>Menadžer koji je već logovan na sistem, unosi naziv kupca a sistem generiše izvještaj o lijekovima koje je taj kupac naručivao.</w:t>
+              <w:t>Menadžer koji je već logovan na sistem, unosi naziv kupca</w:t>
+            </w:r>
+            <w:r>
+              <w:rPr>
+                <w:rFonts w:asciiTheme="majorHAnsi" w:eastAsia="Times New Roman" w:hAnsiTheme="majorHAnsi" w:cs="Times New Roman"/>
+                <w:color w:val="000000"/>
+                <w:sz w:val="24"/>
+                <w:szCs w:val="24"/>
+                <w:lang w:val="bs-Latn-BA" w:eastAsia="bs-Latn-BA"/>
+              </w:rPr>
+              <w:t xml:space="preserve"> i datume,</w:t>
+            </w:r>
+            <w:r>
+              <w:rPr>
+                <w:rFonts w:asciiTheme="majorHAnsi" w:eastAsia="Times New Roman" w:hAnsiTheme="majorHAnsi" w:cs="Times New Roman"/>
+                <w:color w:val="000000"/>
+                <w:sz w:val="24"/>
+                <w:szCs w:val="24"/>
+                <w:lang w:val="bs-Latn-BA" w:eastAsia="bs-Latn-BA"/>
+              </w:rPr>
+              <w:t xml:space="preserve"> a sistem generiše izvještaj o lijekovima koje je taj kupac naručivao.</w:t>
             </w:r>
           </w:p>
         </w:tc>
@@ -24310,7 +25248,27 @@
                 <w:szCs w:val="24"/>
                 <w:lang w:val="bs-Latn-BA" w:eastAsia="bs-Latn-BA"/>
               </w:rPr>
-              <w:t>Prikaz izvještaja (koji može da se spremi u bazu u pdf formatu ili da se printa)</w:t>
+              <w:t xml:space="preserve">Prikaz izvještaja (koji </w:t>
+            </w:r>
+            <w:r>
+              <w:rPr>
+                <w:rFonts w:asciiTheme="majorHAnsi" w:eastAsia="Times New Roman" w:hAnsiTheme="majorHAnsi" w:cs="Times New Roman"/>
+                <w:color w:val="000000"/>
+                <w:sz w:val="24"/>
+                <w:szCs w:val="24"/>
+                <w:lang w:val="bs-Latn-BA" w:eastAsia="bs-Latn-BA"/>
+              </w:rPr>
+              <w:t xml:space="preserve">se sprema u </w:t>
+            </w:r>
+            <w:r>
+              <w:rPr>
+                <w:rFonts w:asciiTheme="majorHAnsi" w:eastAsia="Times New Roman" w:hAnsiTheme="majorHAnsi" w:cs="Times New Roman"/>
+                <w:color w:val="000000"/>
+                <w:sz w:val="24"/>
+                <w:szCs w:val="24"/>
+                <w:lang w:val="bs-Latn-BA" w:eastAsia="bs-Latn-BA"/>
+              </w:rPr>
+              <w:t>bazu u pdf formatu)</w:t>
             </w:r>
           </w:p>
         </w:tc>
@@ -26203,7 +27161,7 @@
 </file>
 
 <file path=word/endnotes.xml><?xml version="1.0" encoding="utf-8"?>
-<w:endnotes xmlns:wpc="http://schemas.microsoft.com/office/word/2010/wordprocessingCanvas" xmlns:mc="http://schemas.openxmlformats.org/markup-compatibility/2006" xmlns:o="urn:schemas-microsoft-com:office:office" xmlns:r="http://schemas.openxmlformats.org/officeDocument/2006/relationships" xmlns:m="http://schemas.openxmlformats.org/officeDocument/2006/math" xmlns:v="urn:schemas-microsoft-com:vml" xmlns:wp14="http://schemas.microsoft.com/office/word/2010/wordprocessingDrawing" xmlns:wp="http://schemas.openxmlformats.org/drawingml/2006/wordprocessingDrawing" xmlns:w10="urn:schemas-microsoft-com:office:word" xmlns:w="http://schemas.openxmlformats.org/wordprocessingml/2006/main" xmlns:w14="http://schemas.microsoft.com/office/word/2010/wordml" xmlns:w15="http://schemas.microsoft.com/office/word/2012/wordml" xmlns:wpg="http://schemas.microsoft.com/office/word/2010/wordprocessingGroup" xmlns:wpi="http://schemas.microsoft.com/office/word/2010/wordprocessingInk" xmlns:wne="http://schemas.microsoft.com/office/word/2006/wordml" xmlns:wps="http://schemas.microsoft.com/office/word/2010/wordprocessingShape" mc:Ignorable="w14 w15 wp14">
+<w:endnotes xmlns:wpc="http://schemas.microsoft.com/office/word/2010/wordprocessingCanvas" xmlns:mc="http://schemas.openxmlformats.org/markup-compatibility/2006" xmlns:o="urn:schemas-microsoft-com:office:office" xmlns:r="http://schemas.openxmlformats.org/officeDocument/2006/relationships" xmlns:m="http://schemas.openxmlformats.org/officeDocument/2006/math" xmlns:v="urn:schemas-microsoft-com:vml" xmlns:wp14="http://schemas.microsoft.com/office/word/2010/wordprocessingDrawing" xmlns:wp="http://schemas.openxmlformats.org/drawingml/2006/wordprocessingDrawing" xmlns:w10="urn:schemas-microsoft-com:office:word" xmlns:w="http://schemas.openxmlformats.org/wordprocessingml/2006/main" xmlns:w14="http://schemas.microsoft.com/office/word/2010/wordml" xmlns:wpg="http://schemas.microsoft.com/office/word/2010/wordprocessingGroup" xmlns:wpi="http://schemas.microsoft.com/office/word/2010/wordprocessingInk" xmlns:wne="http://schemas.microsoft.com/office/word/2006/wordml" xmlns:wps="http://schemas.microsoft.com/office/word/2010/wordprocessingShape" mc:Ignorable="w14 wp14">
   <w:endnote w:type="separator" w:id="-1">
     <w:p>
       <w:pPr>
@@ -26228,7 +27186,7 @@
 </file>
 
 <file path=word/footer1.xml><?xml version="1.0" encoding="utf-8"?>
-<w:ftr xmlns:wpc="http://schemas.microsoft.com/office/word/2010/wordprocessingCanvas" xmlns:mc="http://schemas.openxmlformats.org/markup-compatibility/2006" xmlns:o="urn:schemas-microsoft-com:office:office" xmlns:r="http://schemas.openxmlformats.org/officeDocument/2006/relationships" xmlns:m="http://schemas.openxmlformats.org/officeDocument/2006/math" xmlns:v="urn:schemas-microsoft-com:vml" xmlns:wp14="http://schemas.microsoft.com/office/word/2010/wordprocessingDrawing" xmlns:wp="http://schemas.openxmlformats.org/drawingml/2006/wordprocessingDrawing" xmlns:w10="urn:schemas-microsoft-com:office:word" xmlns:w="http://schemas.openxmlformats.org/wordprocessingml/2006/main" xmlns:w14="http://schemas.microsoft.com/office/word/2010/wordml" xmlns:w15="http://schemas.microsoft.com/office/word/2012/wordml" xmlns:wpg="http://schemas.microsoft.com/office/word/2010/wordprocessingGroup" xmlns:wpi="http://schemas.microsoft.com/office/word/2010/wordprocessingInk" xmlns:wne="http://schemas.microsoft.com/office/word/2006/wordml" xmlns:wps="http://schemas.microsoft.com/office/word/2010/wordprocessingShape" mc:Ignorable="w14 w15 wp14">
+<w:ftr xmlns:wpc="http://schemas.microsoft.com/office/word/2010/wordprocessingCanvas" xmlns:mc="http://schemas.openxmlformats.org/markup-compatibility/2006" xmlns:o="urn:schemas-microsoft-com:office:office" xmlns:r="http://schemas.openxmlformats.org/officeDocument/2006/relationships" xmlns:m="http://schemas.openxmlformats.org/officeDocument/2006/math" xmlns:v="urn:schemas-microsoft-com:vml" xmlns:wp14="http://schemas.microsoft.com/office/word/2010/wordprocessingDrawing" xmlns:wp="http://schemas.openxmlformats.org/drawingml/2006/wordprocessingDrawing" xmlns:w10="urn:schemas-microsoft-com:office:word" xmlns:w="http://schemas.openxmlformats.org/wordprocessingml/2006/main" xmlns:w14="http://schemas.microsoft.com/office/word/2010/wordml" xmlns:wpg="http://schemas.microsoft.com/office/word/2010/wordprocessingGroup" xmlns:wpi="http://schemas.microsoft.com/office/word/2010/wordprocessingInk" xmlns:wne="http://schemas.microsoft.com/office/word/2006/wordml" xmlns:wps="http://schemas.microsoft.com/office/word/2010/wordprocessingShape" mc:Ignorable="w14 wp14">
   <w:sdt>
     <w:sdtPr>
       <w:id w:val="1372954250"/>
@@ -26261,7 +27219,7 @@
           <w:rPr>
             <w:noProof/>
           </w:rPr>
-          <w:t>21</w:t>
+          <w:t>25</w:t>
         </w:r>
         <w:r>
           <w:rPr>
@@ -26281,7 +27239,7 @@
 </file>
 
 <file path=word/footnotes.xml><?xml version="1.0" encoding="utf-8"?>
-<w:footnotes xmlns:wpc="http://schemas.microsoft.com/office/word/2010/wordprocessingCanvas" xmlns:mc="http://schemas.openxmlformats.org/markup-compatibility/2006" xmlns:o="urn:schemas-microsoft-com:office:office" xmlns:r="http://schemas.openxmlformats.org/officeDocument/2006/relationships" xmlns:m="http://schemas.openxmlformats.org/officeDocument/2006/math" xmlns:v="urn:schemas-microsoft-com:vml" xmlns:wp14="http://schemas.microsoft.com/office/word/2010/wordprocessingDrawing" xmlns:wp="http://schemas.openxmlformats.org/drawingml/2006/wordprocessingDrawing" xmlns:w10="urn:schemas-microsoft-com:office:word" xmlns:w="http://schemas.openxmlformats.org/wordprocessingml/2006/main" xmlns:w14="http://schemas.microsoft.com/office/word/2010/wordml" xmlns:w15="http://schemas.microsoft.com/office/word/2012/wordml" xmlns:wpg="http://schemas.microsoft.com/office/word/2010/wordprocessingGroup" xmlns:wpi="http://schemas.microsoft.com/office/word/2010/wordprocessingInk" xmlns:wne="http://schemas.microsoft.com/office/word/2006/wordml" xmlns:wps="http://schemas.microsoft.com/office/word/2010/wordprocessingShape" mc:Ignorable="w14 w15 wp14">
+<w:footnotes xmlns:wpc="http://schemas.microsoft.com/office/word/2010/wordprocessingCanvas" xmlns:mc="http://schemas.openxmlformats.org/markup-compatibility/2006" xmlns:o="urn:schemas-microsoft-com:office:office" xmlns:r="http://schemas.openxmlformats.org/officeDocument/2006/relationships" xmlns:m="http://schemas.openxmlformats.org/officeDocument/2006/math" xmlns:v="urn:schemas-microsoft-com:vml" xmlns:wp14="http://schemas.microsoft.com/office/word/2010/wordprocessingDrawing" xmlns:wp="http://schemas.openxmlformats.org/drawingml/2006/wordprocessingDrawing" xmlns:w10="urn:schemas-microsoft-com:office:word" xmlns:w="http://schemas.openxmlformats.org/wordprocessingml/2006/main" xmlns:w14="http://schemas.microsoft.com/office/word/2010/wordml" xmlns:wpg="http://schemas.microsoft.com/office/word/2010/wordprocessingGroup" xmlns:wpi="http://schemas.microsoft.com/office/word/2010/wordprocessingInk" xmlns:wne="http://schemas.microsoft.com/office/word/2006/wordml" xmlns:wps="http://schemas.microsoft.com/office/word/2010/wordprocessingShape" mc:Ignorable="w14 wp14">
   <w:footnote w:type="separator" w:id="-1">
     <w:p>
       <w:pPr>
@@ -26306,7 +27264,7 @@
 </file>
 
 <file path=word/numbering.xml><?xml version="1.0" encoding="utf-8"?>
-<w:numbering xmlns:wpc="http://schemas.microsoft.com/office/word/2010/wordprocessingCanvas" xmlns:mc="http://schemas.openxmlformats.org/markup-compatibility/2006" xmlns:o="urn:schemas-microsoft-com:office:office" xmlns:r="http://schemas.openxmlformats.org/officeDocument/2006/relationships" xmlns:m="http://schemas.openxmlformats.org/officeDocument/2006/math" xmlns:v="urn:schemas-microsoft-com:vml" xmlns:wp14="http://schemas.microsoft.com/office/word/2010/wordprocessingDrawing" xmlns:wp="http://schemas.openxmlformats.org/drawingml/2006/wordprocessingDrawing" xmlns:w10="urn:schemas-microsoft-com:office:word" xmlns:w="http://schemas.openxmlformats.org/wordprocessingml/2006/main" xmlns:w14="http://schemas.microsoft.com/office/word/2010/wordml" xmlns:w15="http://schemas.microsoft.com/office/word/2012/wordml" xmlns:wpg="http://schemas.microsoft.com/office/word/2010/wordprocessingGroup" xmlns:wpi="http://schemas.microsoft.com/office/word/2010/wordprocessingInk" xmlns:wne="http://schemas.microsoft.com/office/word/2006/wordml" xmlns:wps="http://schemas.microsoft.com/office/word/2010/wordprocessingShape" mc:Ignorable="w14 w15 wp14">
+<w:numbering xmlns:wpc="http://schemas.microsoft.com/office/word/2010/wordprocessingCanvas" xmlns:mc="http://schemas.openxmlformats.org/markup-compatibility/2006" xmlns:o="urn:schemas-microsoft-com:office:office" xmlns:r="http://schemas.openxmlformats.org/officeDocument/2006/relationships" xmlns:m="http://schemas.openxmlformats.org/officeDocument/2006/math" xmlns:v="urn:schemas-microsoft-com:vml" xmlns:wp14="http://schemas.microsoft.com/office/word/2010/wordprocessingDrawing" xmlns:wp="http://schemas.openxmlformats.org/drawingml/2006/wordprocessingDrawing" xmlns:w10="urn:schemas-microsoft-com:office:word" xmlns:w="http://schemas.openxmlformats.org/wordprocessingml/2006/main" xmlns:w14="http://schemas.microsoft.com/office/word/2010/wordml" xmlns:wpg="http://schemas.microsoft.com/office/word/2010/wordprocessingGroup" xmlns:wpi="http://schemas.microsoft.com/office/word/2010/wordprocessingInk" xmlns:wne="http://schemas.microsoft.com/office/word/2006/wordml" xmlns:wps="http://schemas.microsoft.com/office/word/2010/wordprocessingShape" mc:Ignorable="w14 wp14">
   <w:abstractNum w:abstractNumId="0">
     <w:nsid w:val="00BD740C"/>
     <w:multiLevelType w:val="multilevel"/>
@@ -31042,7 +32000,7 @@
 </file>
 
 <file path=word/styles.xml><?xml version="1.0" encoding="utf-8"?>
-<w:styles xmlns:mc="http://schemas.openxmlformats.org/markup-compatibility/2006" xmlns:r="http://schemas.openxmlformats.org/officeDocument/2006/relationships" xmlns:w="http://schemas.openxmlformats.org/wordprocessingml/2006/main" xmlns:w14="http://schemas.microsoft.com/office/word/2010/wordml" xmlns:w15="http://schemas.microsoft.com/office/word/2012/wordml" mc:Ignorable="w14 w15">
+<w:styles xmlns:mc="http://schemas.openxmlformats.org/markup-compatibility/2006" xmlns:r="http://schemas.openxmlformats.org/officeDocument/2006/relationships" xmlns:w="http://schemas.openxmlformats.org/wordprocessingml/2006/main" xmlns:w14="http://schemas.microsoft.com/office/word/2010/wordml" mc:Ignorable="w14">
   <w:docDefaults>
     <w:rPrDefault>
       <w:rPr>
@@ -31058,378 +32016,864 @@
       </w:pPr>
     </w:pPrDefault>
   </w:docDefaults>
-  <w:latentStyles w:defLockedState="0" w:defUIPriority="99" w:defSemiHidden="0" w:defUnhideWhenUsed="0" w:defQFormat="0" w:count="371">
-    <w:lsdException w:name="Normal" w:uiPriority="0" w:qFormat="1"/>
-    <w:lsdException w:name="heading 1" w:uiPriority="9" w:qFormat="1"/>
-    <w:lsdException w:name="heading 2" w:semiHidden="1" w:uiPriority="9" w:unhideWhenUsed="1" w:qFormat="1"/>
-    <w:lsdException w:name="heading 3" w:semiHidden="1" w:uiPriority="9" w:unhideWhenUsed="1" w:qFormat="1"/>
-    <w:lsdException w:name="heading 4" w:semiHidden="1" w:uiPriority="9" w:unhideWhenUsed="1" w:qFormat="1"/>
-    <w:lsdException w:name="heading 5" w:semiHidden="1" w:uiPriority="9" w:unhideWhenUsed="1" w:qFormat="1"/>
-    <w:lsdException w:name="heading 6" w:semiHidden="1" w:uiPriority="9" w:unhideWhenUsed="1" w:qFormat="1"/>
-    <w:lsdException w:name="heading 7" w:semiHidden="1" w:uiPriority="9" w:unhideWhenUsed="1" w:qFormat="1"/>
-    <w:lsdException w:name="heading 8" w:semiHidden="1" w:uiPriority="9" w:unhideWhenUsed="1" w:qFormat="1"/>
-    <w:lsdException w:name="heading 9" w:semiHidden="1" w:uiPriority="9" w:unhideWhenUsed="1" w:qFormat="1"/>
-    <w:lsdException w:name="index 1" w:semiHidden="1" w:unhideWhenUsed="1"/>
-    <w:lsdException w:name="index 2" w:semiHidden="1" w:unhideWhenUsed="1"/>
-    <w:lsdException w:name="index 3" w:semiHidden="1" w:unhideWhenUsed="1"/>
-    <w:lsdException w:name="index 4" w:semiHidden="1" w:unhideWhenUsed="1"/>
-    <w:lsdException w:name="index 5" w:semiHidden="1" w:unhideWhenUsed="1"/>
-    <w:lsdException w:name="index 6" w:semiHidden="1" w:unhideWhenUsed="1"/>
-    <w:lsdException w:name="index 7" w:semiHidden="1" w:unhideWhenUsed="1"/>
-    <w:lsdException w:name="index 8" w:semiHidden="1" w:unhideWhenUsed="1"/>
-    <w:lsdException w:name="index 9" w:semiHidden="1" w:unhideWhenUsed="1"/>
-    <w:lsdException w:name="toc 1" w:semiHidden="1" w:uiPriority="39" w:unhideWhenUsed="1"/>
-    <w:lsdException w:name="toc 2" w:semiHidden="1" w:uiPriority="39" w:unhideWhenUsed="1"/>
-    <w:lsdException w:name="toc 3" w:semiHidden="1" w:uiPriority="39" w:unhideWhenUsed="1"/>
-    <w:lsdException w:name="toc 4" w:semiHidden="1" w:uiPriority="39" w:unhideWhenUsed="1"/>
-    <w:lsdException w:name="toc 5" w:semiHidden="1" w:uiPriority="39" w:unhideWhenUsed="1"/>
-    <w:lsdException w:name="toc 6" w:semiHidden="1" w:uiPriority="39" w:unhideWhenUsed="1"/>
-    <w:lsdException w:name="toc 7" w:semiHidden="1" w:uiPriority="39" w:unhideWhenUsed="1"/>
-    <w:lsdException w:name="toc 8" w:semiHidden="1" w:uiPriority="39" w:unhideWhenUsed="1"/>
-    <w:lsdException w:name="toc 9" w:semiHidden="1" w:uiPriority="39" w:unhideWhenUsed="1"/>
-    <w:lsdException w:name="Normal Indent" w:semiHidden="1" w:unhideWhenUsed="1"/>
-    <w:lsdException w:name="footnote text" w:semiHidden="1" w:unhideWhenUsed="1"/>
-    <w:lsdException w:name="annotation text" w:semiHidden="1" w:unhideWhenUsed="1"/>
-    <w:lsdException w:name="header" w:semiHidden="1" w:unhideWhenUsed="1"/>
-    <w:lsdException w:name="footer" w:semiHidden="1" w:unhideWhenUsed="1"/>
-    <w:lsdException w:name="index heading" w:semiHidden="1" w:unhideWhenUsed="1"/>
-    <w:lsdException w:name="caption" w:semiHidden="1" w:uiPriority="35" w:unhideWhenUsed="1" w:qFormat="1"/>
-    <w:lsdException w:name="table of figures" w:semiHidden="1" w:unhideWhenUsed="1"/>
-    <w:lsdException w:name="envelope address" w:semiHidden="1" w:unhideWhenUsed="1"/>
-    <w:lsdException w:name="envelope return" w:semiHidden="1" w:unhideWhenUsed="1"/>
-    <w:lsdException w:name="footnote reference" w:semiHidden="1" w:unhideWhenUsed="1"/>
-    <w:lsdException w:name="annotation reference" w:semiHidden="1" w:unhideWhenUsed="1"/>
-    <w:lsdException w:name="line number" w:semiHidden="1" w:unhideWhenUsed="1"/>
-    <w:lsdException w:name="page number" w:semiHidden="1" w:unhideWhenUsed="1"/>
-    <w:lsdException w:name="endnote reference" w:semiHidden="1" w:unhideWhenUsed="1"/>
-    <w:lsdException w:name="endnote text" w:semiHidden="1" w:unhideWhenUsed="1"/>
-    <w:lsdException w:name="table of authorities" w:semiHidden="1" w:unhideWhenUsed="1"/>
-    <w:lsdException w:name="macro" w:semiHidden="1" w:unhideWhenUsed="1"/>
-    <w:lsdException w:name="toa heading" w:semiHidden="1" w:unhideWhenUsed="1"/>
-    <w:lsdException w:name="List" w:semiHidden="1" w:unhideWhenUsed="1"/>
-    <w:lsdException w:name="List Bullet" w:semiHidden="1" w:unhideWhenUsed="1"/>
-    <w:lsdException w:name="List Number" w:semiHidden="1" w:unhideWhenUsed="1"/>
-    <w:lsdException w:name="List 2" w:semiHidden="1" w:unhideWhenUsed="1"/>
-    <w:lsdException w:name="List 3" w:semiHidden="1" w:unhideWhenUsed="1"/>
-    <w:lsdException w:name="List 4" w:semiHidden="1" w:unhideWhenUsed="1"/>
-    <w:lsdException w:name="List 5" w:semiHidden="1" w:unhideWhenUsed="1"/>
-    <w:lsdException w:name="List Bullet 2" w:semiHidden="1" w:unhideWhenUsed="1"/>
-    <w:lsdException w:name="List Bullet 3" w:semiHidden="1" w:unhideWhenUsed="1"/>
-    <w:lsdException w:name="List Bullet 4" w:semiHidden="1" w:unhideWhenUsed="1"/>
-    <w:lsdException w:name="List Bullet 5" w:semiHidden="1" w:unhideWhenUsed="1"/>
-    <w:lsdException w:name="List Number 2" w:semiHidden="1" w:unhideWhenUsed="1"/>
-    <w:lsdException w:name="List Number 3" w:semiHidden="1" w:unhideWhenUsed="1"/>
-    <w:lsdException w:name="List Number 4" w:semiHidden="1" w:unhideWhenUsed="1"/>
-    <w:lsdException w:name="List Number 5" w:semiHidden="1" w:unhideWhenUsed="1"/>
-    <w:lsdException w:name="Title" w:uiPriority="10" w:qFormat="1"/>
-    <w:lsdException w:name="Closing" w:semiHidden="1" w:unhideWhenUsed="1"/>
-    <w:lsdException w:name="Signature" w:semiHidden="1" w:unhideWhenUsed="1"/>
-    <w:lsdException w:name="Default Paragraph Font" w:semiHidden="1" w:uiPriority="1" w:unhideWhenUsed="1"/>
-    <w:lsdException w:name="Body Text" w:semiHidden="1" w:unhideWhenUsed="1"/>
-    <w:lsdException w:name="Body Text Indent" w:semiHidden="1" w:unhideWhenUsed="1"/>
-    <w:lsdException w:name="List Continue" w:semiHidden="1" w:unhideWhenUsed="1"/>
-    <w:lsdException w:name="List Continue 2" w:semiHidden="1" w:unhideWhenUsed="1"/>
-    <w:lsdException w:name="List Continue 3" w:semiHidden="1" w:unhideWhenUsed="1"/>
-    <w:lsdException w:name="List Continue 4" w:semiHidden="1" w:unhideWhenUsed="1"/>
-    <w:lsdException w:name="List Continue 5" w:semiHidden="1" w:unhideWhenUsed="1"/>
-    <w:lsdException w:name="Message Header" w:semiHidden="1" w:unhideWhenUsed="1"/>
-    <w:lsdException w:name="Subtitle" w:uiPriority="11" w:qFormat="1"/>
-    <w:lsdException w:name="Salutation" w:semiHidden="1" w:unhideWhenUsed="1"/>
-    <w:lsdException w:name="Date" w:semiHidden="1" w:unhideWhenUsed="1"/>
-    <w:lsdException w:name="Body Text First Indent" w:semiHidden="1" w:unhideWhenUsed="1"/>
-    <w:lsdException w:name="Body Text First Indent 2" w:semiHidden="1" w:unhideWhenUsed="1"/>
-    <w:lsdException w:name="Note Heading" w:semiHidden="1" w:unhideWhenUsed="1"/>
-    <w:lsdException w:name="Body Text 2" w:semiHidden="1" w:unhideWhenUsed="1"/>
-    <w:lsdException w:name="Body Text 3" w:semiHidden="1" w:unhideWhenUsed="1"/>
-    <w:lsdException w:name="Body Text Indent 2" w:semiHidden="1" w:unhideWhenUsed="1"/>
-    <w:lsdException w:name="Body Text Indent 3" w:semiHidden="1" w:unhideWhenUsed="1"/>
-    <w:lsdException w:name="Block Text" w:semiHidden="1" w:unhideWhenUsed="1"/>
-    <w:lsdException w:name="Hyperlink" w:semiHidden="1" w:unhideWhenUsed="1"/>
-    <w:lsdException w:name="FollowedHyperlink" w:semiHidden="1" w:unhideWhenUsed="1"/>
-    <w:lsdException w:name="Strong" w:uiPriority="22" w:qFormat="1"/>
-    <w:lsdException w:name="Emphasis" w:uiPriority="20" w:qFormat="1"/>
-    <w:lsdException w:name="Document Map" w:semiHidden="1" w:unhideWhenUsed="1"/>
-    <w:lsdException w:name="Plain Text" w:semiHidden="1" w:unhideWhenUsed="1"/>
-    <w:lsdException w:name="E-mail Signature" w:semiHidden="1" w:unhideWhenUsed="1"/>
-    <w:lsdException w:name="HTML Top of Form" w:semiHidden="1" w:unhideWhenUsed="1"/>
-    <w:lsdException w:name="HTML Bottom of Form" w:semiHidden="1" w:unhideWhenUsed="1"/>
-    <w:lsdException w:name="Normal (Web)" w:semiHidden="1" w:unhideWhenUsed="1"/>
-    <w:lsdException w:name="HTML Acronym" w:semiHidden="1" w:unhideWhenUsed="1"/>
-    <w:lsdException w:name="HTML Address" w:semiHidden="1" w:unhideWhenUsed="1"/>
-    <w:lsdException w:name="HTML Cite" w:semiHidden="1" w:unhideWhenUsed="1"/>
-    <w:lsdException w:name="HTML Code" w:semiHidden="1" w:unhideWhenUsed="1"/>
-    <w:lsdException w:name="HTML Definition" w:semiHidden="1" w:unhideWhenUsed="1"/>
-    <w:lsdException w:name="HTML Keyboard" w:semiHidden="1" w:unhideWhenUsed="1"/>
-    <w:lsdException w:name="HTML Preformatted" w:semiHidden="1" w:unhideWhenUsed="1"/>
-    <w:lsdException w:name="HTML Sample" w:semiHidden="1" w:unhideWhenUsed="1"/>
-    <w:lsdException w:name="HTML Typewriter" w:semiHidden="1" w:unhideWhenUsed="1"/>
-    <w:lsdException w:name="HTML Variable" w:semiHidden="1" w:unhideWhenUsed="1"/>
-    <w:lsdException w:name="Normal Table" w:semiHidden="1" w:unhideWhenUsed="1"/>
-    <w:lsdException w:name="annotation subject" w:semiHidden="1" w:unhideWhenUsed="1"/>
-    <w:lsdException w:name="No List" w:semiHidden="1" w:unhideWhenUsed="1"/>
-    <w:lsdException w:name="Outline List 1" w:semiHidden="1" w:unhideWhenUsed="1"/>
-    <w:lsdException w:name="Outline List 2" w:semiHidden="1" w:unhideWhenUsed="1"/>
-    <w:lsdException w:name="Outline List 3" w:semiHidden="1" w:unhideWhenUsed="1"/>
-    <w:lsdException w:name="Table Simple 1" w:semiHidden="1" w:unhideWhenUsed="1"/>
-    <w:lsdException w:name="Table Simple 2" w:semiHidden="1" w:unhideWhenUsed="1"/>
-    <w:lsdException w:name="Table Simple 3" w:semiHidden="1" w:unhideWhenUsed="1"/>
-    <w:lsdException w:name="Table Classic 1" w:semiHidden="1" w:unhideWhenUsed="1"/>
-    <w:lsdException w:name="Table Classic 2" w:semiHidden="1" w:unhideWhenUsed="1"/>
-    <w:lsdException w:name="Table Classic 3" w:semiHidden="1" w:unhideWhenUsed="1"/>
-    <w:lsdException w:name="Table Classic 4" w:semiHidden="1" w:unhideWhenUsed="1"/>
-    <w:lsdException w:name="Table Colorful 1" w:semiHidden="1" w:unhideWhenUsed="1"/>
-    <w:lsdException w:name="Table Colorful 2" w:semiHidden="1" w:unhideWhenUsed="1"/>
-    <w:lsdException w:name="Table Colorful 3" w:semiHidden="1" w:unhideWhenUsed="1"/>
-    <w:lsdException w:name="Table Columns 1" w:semiHidden="1" w:unhideWhenUsed="1"/>
-    <w:lsdException w:name="Table Columns 2" w:semiHidden="1" w:unhideWhenUsed="1"/>
-    <w:lsdException w:name="Table Columns 3" w:semiHidden="1" w:unhideWhenUsed="1"/>
-    <w:lsdException w:name="Table Columns 4" w:semiHidden="1" w:unhideWhenUsed="1"/>
-    <w:lsdException w:name="Table Columns 5" w:semiHidden="1" w:unhideWhenUsed="1"/>
-    <w:lsdException w:name="Table Grid 1" w:semiHidden="1" w:unhideWhenUsed="1"/>
-    <w:lsdException w:name="Table Grid 2" w:semiHidden="1" w:unhideWhenUsed="1"/>
-    <w:lsdException w:name="Table Grid 3" w:semiHidden="1" w:unhideWhenUsed="1"/>
-    <w:lsdException w:name="Table Grid 4" w:semiHidden="1" w:unhideWhenUsed="1"/>
-    <w:lsdException w:name="Table Grid 5" w:semiHidden="1" w:unhideWhenUsed="1"/>
-    <w:lsdException w:name="Table Grid 6" w:semiHidden="1" w:unhideWhenUsed="1"/>
-    <w:lsdException w:name="Table Grid 7" w:semiHidden="1" w:unhideWhenUsed="1"/>
-    <w:lsdException w:name="Table Grid 8" w:semiHidden="1" w:unhideWhenUsed="1"/>
-    <w:lsdException w:name="Table List 1" w:semiHidden="1" w:unhideWhenUsed="1"/>
-    <w:lsdException w:name="Table List 2" w:semiHidden="1" w:unhideWhenUsed="1"/>
-    <w:lsdException w:name="Table List 3" w:semiHidden="1" w:unhideWhenUsed="1"/>
-    <w:lsdException w:name="Table List 4" w:semiHidden="1" w:unhideWhenUsed="1"/>
-    <w:lsdException w:name="Table List 5" w:semiHidden="1" w:unhideWhenUsed="1"/>
-    <w:lsdException w:name="Table List 6" w:semiHidden="1" w:unhideWhenUsed="1"/>
-    <w:lsdException w:name="Table List 7" w:semiHidden="1" w:unhideWhenUsed="1"/>
-    <w:lsdException w:name="Table List 8" w:semiHidden="1" w:unhideWhenUsed="1"/>
-    <w:lsdException w:name="Table 3D effects 1" w:semiHidden="1" w:unhideWhenUsed="1"/>
-    <w:lsdException w:name="Table 3D effects 2" w:semiHidden="1" w:unhideWhenUsed="1"/>
-    <w:lsdException w:name="Table 3D effects 3" w:semiHidden="1" w:unhideWhenUsed="1"/>
-    <w:lsdException w:name="Table Contemporary" w:semiHidden="1" w:unhideWhenUsed="1"/>
-    <w:lsdException w:name="Table Elegant" w:semiHidden="1" w:unhideWhenUsed="1"/>
-    <w:lsdException w:name="Table Professional" w:semiHidden="1" w:unhideWhenUsed="1"/>
-    <w:lsdException w:name="Table Subtle 1" w:semiHidden="1" w:unhideWhenUsed="1"/>
-    <w:lsdException w:name="Table Subtle 2" w:semiHidden="1" w:unhideWhenUsed="1"/>
-    <w:lsdException w:name="Table Web 1" w:semiHidden="1" w:unhideWhenUsed="1"/>
-    <w:lsdException w:name="Table Web 2" w:semiHidden="1" w:unhideWhenUsed="1"/>
-    <w:lsdException w:name="Table Web 3" w:semiHidden="1" w:unhideWhenUsed="1"/>
-    <w:lsdException w:name="Balloon Text" w:semiHidden="1" w:unhideWhenUsed="1"/>
-    <w:lsdException w:name="Table Grid" w:uiPriority="59"/>
-    <w:lsdException w:name="Table Theme" w:semiHidden="1" w:unhideWhenUsed="1"/>
-    <w:lsdException w:name="Placeholder Text" w:semiHidden="1"/>
-    <w:lsdException w:name="No Spacing" w:uiPriority="1" w:qFormat="1"/>
-    <w:lsdException w:name="Light Shading" w:uiPriority="60"/>
-    <w:lsdException w:name="Light List" w:uiPriority="61"/>
-    <w:lsdException w:name="Light Grid" w:uiPriority="62"/>
-    <w:lsdException w:name="Medium Shading 1" w:uiPriority="63"/>
-    <w:lsdException w:name="Medium Shading 2" w:uiPriority="64"/>
-    <w:lsdException w:name="Medium List 1" w:uiPriority="65"/>
-    <w:lsdException w:name="Medium List 2" w:uiPriority="66"/>
-    <w:lsdException w:name="Medium Grid 1" w:uiPriority="67"/>
-    <w:lsdException w:name="Medium Grid 2" w:uiPriority="68"/>
-    <w:lsdException w:name="Medium Grid 3" w:uiPriority="69"/>
-    <w:lsdException w:name="Dark List" w:uiPriority="70"/>
-    <w:lsdException w:name="Colorful Shading" w:uiPriority="71"/>
-    <w:lsdException w:name="Colorful List" w:uiPriority="72"/>
-    <w:lsdException w:name="Colorful Grid" w:uiPriority="73"/>
-    <w:lsdException w:name="Light Shading Accent 1" w:uiPriority="60"/>
-    <w:lsdException w:name="Light List Accent 1" w:uiPriority="61"/>
-    <w:lsdException w:name="Light Grid Accent 1" w:uiPriority="62"/>
-    <w:lsdException w:name="Medium Shading 1 Accent 1" w:uiPriority="63"/>
-    <w:lsdException w:name="Medium Shading 2 Accent 1" w:uiPriority="64"/>
-    <w:lsdException w:name="Medium List 1 Accent 1" w:uiPriority="65"/>
-    <w:lsdException w:name="Revision" w:semiHidden="1"/>
-    <w:lsdException w:name="List Paragraph" w:uiPriority="34" w:qFormat="1"/>
-    <w:lsdException w:name="Quote" w:uiPriority="29" w:qFormat="1"/>
-    <w:lsdException w:name="Intense Quote" w:uiPriority="30" w:qFormat="1"/>
-    <w:lsdException w:name="Medium List 2 Accent 1" w:uiPriority="66"/>
-    <w:lsdException w:name="Medium Grid 1 Accent 1" w:uiPriority="67"/>
-    <w:lsdException w:name="Medium Grid 2 Accent 1" w:uiPriority="68"/>
-    <w:lsdException w:name="Medium Grid 3 Accent 1" w:uiPriority="69"/>
-    <w:lsdException w:name="Dark List Accent 1" w:uiPriority="70"/>
-    <w:lsdException w:name="Colorful Shading Accent 1" w:uiPriority="71"/>
-    <w:lsdException w:name="Colorful List Accent 1" w:uiPriority="72"/>
-    <w:lsdException w:name="Colorful Grid Accent 1" w:uiPriority="73"/>
-    <w:lsdException w:name="Light Shading Accent 2" w:uiPriority="60"/>
-    <w:lsdException w:name="Light List Accent 2" w:uiPriority="61"/>
-    <w:lsdException w:name="Light Grid Accent 2" w:uiPriority="62"/>
-    <w:lsdException w:name="Medium Shading 1 Accent 2" w:uiPriority="63"/>
-    <w:lsdException w:name="Medium Shading 2 Accent 2" w:uiPriority="64"/>
-    <w:lsdException w:name="Medium List 1 Accent 2" w:uiPriority="65"/>
-    <w:lsdException w:name="Medium List 2 Accent 2" w:uiPriority="66"/>
-    <w:lsdException w:name="Medium Grid 1 Accent 2" w:uiPriority="67"/>
-    <w:lsdException w:name="Medium Grid 2 Accent 2" w:uiPriority="68"/>
-    <w:lsdException w:name="Medium Grid 3 Accent 2" w:uiPriority="69"/>
-    <w:lsdException w:name="Dark List Accent 2" w:uiPriority="70"/>
-    <w:lsdException w:name="Colorful Shading Accent 2" w:uiPriority="71"/>
-    <w:lsdException w:name="Colorful List Accent 2" w:uiPriority="72"/>
-    <w:lsdException w:name="Colorful Grid Accent 2" w:uiPriority="73"/>
-    <w:lsdException w:name="Light Shading Accent 3" w:uiPriority="60"/>
-    <w:lsdException w:name="Light List Accent 3" w:uiPriority="61"/>
-    <w:lsdException w:name="Light Grid Accent 3" w:uiPriority="62"/>
-    <w:lsdException w:name="Medium Shading 1 Accent 3" w:uiPriority="63"/>
-    <w:lsdException w:name="Medium Shading 2 Accent 3" w:uiPriority="64"/>
-    <w:lsdException w:name="Medium List 1 Accent 3" w:uiPriority="65"/>
-    <w:lsdException w:name="Medium List 2 Accent 3" w:uiPriority="66"/>
-    <w:lsdException w:name="Medium Grid 1 Accent 3" w:uiPriority="67"/>
-    <w:lsdException w:name="Medium Grid 2 Accent 3" w:uiPriority="68"/>
-    <w:lsdException w:name="Medium Grid 3 Accent 3" w:uiPriority="69"/>
-    <w:lsdException w:name="Dark List Accent 3" w:uiPriority="70"/>
-    <w:lsdException w:name="Colorful Shading Accent 3" w:uiPriority="71"/>
-    <w:lsdException w:name="Colorful List Accent 3" w:uiPriority="72"/>
-    <w:lsdException w:name="Colorful Grid Accent 3" w:uiPriority="73"/>
-    <w:lsdException w:name="Light Shading Accent 4" w:uiPriority="60"/>
-    <w:lsdException w:name="Light List Accent 4" w:uiPriority="61"/>
-    <w:lsdException w:name="Light Grid Accent 4" w:uiPriority="62"/>
-    <w:lsdException w:name="Medium Shading 1 Accent 4" w:uiPriority="63"/>
-    <w:lsdException w:name="Medium Shading 2 Accent 4" w:uiPriority="64"/>
-    <w:lsdException w:name="Medium List 1 Accent 4" w:uiPriority="65"/>
-    <w:lsdException w:name="Medium List 2 Accent 4" w:uiPriority="66"/>
-    <w:lsdException w:name="Medium Grid 1 Accent 4" w:uiPriority="67"/>
-    <w:lsdException w:name="Medium Grid 2 Accent 4" w:uiPriority="68"/>
-    <w:lsdException w:name="Medium Grid 3 Accent 4" w:uiPriority="69"/>
-    <w:lsdException w:name="Dark List Accent 4" w:uiPriority="70"/>
-    <w:lsdException w:name="Colorful Shading Accent 4" w:uiPriority="71"/>
-    <w:lsdException w:name="Colorful List Accent 4" w:uiPriority="72"/>
-    <w:lsdException w:name="Colorful Grid Accent 4" w:uiPriority="73"/>
-    <w:lsdException w:name="Light Shading Accent 5" w:uiPriority="60"/>
-    <w:lsdException w:name="Light List Accent 5" w:uiPriority="61"/>
-    <w:lsdException w:name="Light Grid Accent 5" w:uiPriority="62"/>
-    <w:lsdException w:name="Medium Shading 1 Accent 5" w:uiPriority="63"/>
-    <w:lsdException w:name="Medium Shading 2 Accent 5" w:uiPriority="64"/>
-    <w:lsdException w:name="Medium List 1 Accent 5" w:uiPriority="65"/>
-    <w:lsdException w:name="Medium List 2 Accent 5" w:uiPriority="66"/>
-    <w:lsdException w:name="Medium Grid 1 Accent 5" w:uiPriority="67"/>
-    <w:lsdException w:name="Medium Grid 2 Accent 5" w:uiPriority="68"/>
-    <w:lsdException w:name="Medium Grid 3 Accent 5" w:uiPriority="69"/>
-    <w:lsdException w:name="Dark List Accent 5" w:uiPriority="70"/>
-    <w:lsdException w:name="Colorful Shading Accent 5" w:uiPriority="71"/>
-    <w:lsdException w:name="Colorful List Accent 5" w:uiPriority="72"/>
-    <w:lsdException w:name="Colorful Grid Accent 5" w:uiPriority="73"/>
-    <w:lsdException w:name="Light Shading Accent 6" w:uiPriority="60"/>
-    <w:lsdException w:name="Light List Accent 6" w:uiPriority="61"/>
-    <w:lsdException w:name="Light Grid Accent 6" w:uiPriority="62"/>
-    <w:lsdException w:name="Medium Shading 1 Accent 6" w:uiPriority="63"/>
-    <w:lsdException w:name="Medium Shading 2 Accent 6" w:uiPriority="64"/>
-    <w:lsdException w:name="Medium List 1 Accent 6" w:uiPriority="65"/>
-    <w:lsdException w:name="Medium List 2 Accent 6" w:uiPriority="66"/>
-    <w:lsdException w:name="Medium Grid 1 Accent 6" w:uiPriority="67"/>
-    <w:lsdException w:name="Medium Grid 2 Accent 6" w:uiPriority="68"/>
-    <w:lsdException w:name="Medium Grid 3 Accent 6" w:uiPriority="69"/>
-    <w:lsdException w:name="Dark List Accent 6" w:uiPriority="70"/>
-    <w:lsdException w:name="Colorful Shading Accent 6" w:uiPriority="71"/>
-    <w:lsdException w:name="Colorful List Accent 6" w:uiPriority="72"/>
-    <w:lsdException w:name="Colorful Grid Accent 6" w:uiPriority="73"/>
-    <w:lsdException w:name="Subtle Emphasis" w:uiPriority="19" w:qFormat="1"/>
-    <w:lsdException w:name="Intense Emphasis" w:uiPriority="21" w:qFormat="1"/>
-    <w:lsdException w:name="Subtle Reference" w:uiPriority="31" w:qFormat="1"/>
-    <w:lsdException w:name="Intense Reference" w:uiPriority="32" w:qFormat="1"/>
-    <w:lsdException w:name="Book Title" w:uiPriority="33" w:qFormat="1"/>
-    <w:lsdException w:name="Bibliography" w:semiHidden="1" w:uiPriority="37" w:unhideWhenUsed="1"/>
-    <w:lsdException w:name="TOC Heading" w:semiHidden="1" w:uiPriority="39" w:unhideWhenUsed="1" w:qFormat="1"/>
-    <w:lsdException w:name="Plain Table 1" w:uiPriority="41"/>
-    <w:lsdException w:name="Plain Table 2" w:uiPriority="42"/>
-    <w:lsdException w:name="Plain Table 3" w:uiPriority="43"/>
-    <w:lsdException w:name="Plain Table 4" w:uiPriority="44"/>
-    <w:lsdException w:name="Plain Table 5" w:uiPriority="45"/>
-    <w:lsdException w:name="Grid Table Light" w:uiPriority="40"/>
-    <w:lsdException w:name="Grid Table 1 Light" w:uiPriority="46"/>
-    <w:lsdException w:name="Grid Table 2" w:uiPriority="47"/>
-    <w:lsdException w:name="Grid Table 3" w:uiPriority="48"/>
-    <w:lsdException w:name="Grid Table 4" w:uiPriority="49"/>
-    <w:lsdException w:name="Grid Table 5 Dark" w:uiPriority="50"/>
-    <w:lsdException w:name="Grid Table 6 Colorful" w:uiPriority="51"/>
-    <w:lsdException w:name="Grid Table 7 Colorful" w:uiPriority="52"/>
-    <w:lsdException w:name="Grid Table 1 Light Accent 1" w:uiPriority="46"/>
-    <w:lsdException w:name="Grid Table 2 Accent 1" w:uiPriority="47"/>
-    <w:lsdException w:name="Grid Table 3 Accent 1" w:uiPriority="48"/>
-    <w:lsdException w:name="Grid Table 4 Accent 1" w:uiPriority="49"/>
-    <w:lsdException w:name="Grid Table 5 Dark Accent 1" w:uiPriority="50"/>
-    <w:lsdException w:name="Grid Table 6 Colorful Accent 1" w:uiPriority="51"/>
-    <w:lsdException w:name="Grid Table 7 Colorful Accent 1" w:uiPriority="52"/>
-    <w:lsdException w:name="Grid Table 1 Light Accent 2" w:uiPriority="46"/>
-    <w:lsdException w:name="Grid Table 2 Accent 2" w:uiPriority="47"/>
-    <w:lsdException w:name="Grid Table 3 Accent 2" w:uiPriority="48"/>
-    <w:lsdException w:name="Grid Table 4 Accent 2" w:uiPriority="49"/>
-    <w:lsdException w:name="Grid Table 5 Dark Accent 2" w:uiPriority="50"/>
-    <w:lsdException w:name="Grid Table 6 Colorful Accent 2" w:uiPriority="51"/>
-    <w:lsdException w:name="Grid Table 7 Colorful Accent 2" w:uiPriority="52"/>
-    <w:lsdException w:name="Grid Table 1 Light Accent 3" w:uiPriority="46"/>
-    <w:lsdException w:name="Grid Table 2 Accent 3" w:uiPriority="47"/>
-    <w:lsdException w:name="Grid Table 3 Accent 3" w:uiPriority="48"/>
-    <w:lsdException w:name="Grid Table 4 Accent 3" w:uiPriority="49"/>
-    <w:lsdException w:name="Grid Table 5 Dark Accent 3" w:uiPriority="50"/>
-    <w:lsdException w:name="Grid Table 6 Colorful Accent 3" w:uiPriority="51"/>
-    <w:lsdException w:name="Grid Table 7 Colorful Accent 3" w:uiPriority="52"/>
-    <w:lsdException w:name="Grid Table 1 Light Accent 4" w:uiPriority="46"/>
-    <w:lsdException w:name="Grid Table 2 Accent 4" w:uiPriority="47"/>
-    <w:lsdException w:name="Grid Table 3 Accent 4" w:uiPriority="48"/>
-    <w:lsdException w:name="Grid Table 4 Accent 4" w:uiPriority="49"/>
-    <w:lsdException w:name="Grid Table 5 Dark Accent 4" w:uiPriority="50"/>
-    <w:lsdException w:name="Grid Table 6 Colorful Accent 4" w:uiPriority="51"/>
-    <w:lsdException w:name="Grid Table 7 Colorful Accent 4" w:uiPriority="52"/>
-    <w:lsdException w:name="Grid Table 1 Light Accent 5" w:uiPriority="46"/>
-    <w:lsdException w:name="Grid Table 2 Accent 5" w:uiPriority="47"/>
-    <w:lsdException w:name="Grid Table 3 Accent 5" w:uiPriority="48"/>
-    <w:lsdException w:name="Grid Table 4 Accent 5" w:uiPriority="49"/>
-    <w:lsdException w:name="Grid Table 5 Dark Accent 5" w:uiPriority="50"/>
-    <w:lsdException w:name="Grid Table 6 Colorful Accent 5" w:uiPriority="51"/>
-    <w:lsdException w:name="Grid Table 7 Colorful Accent 5" w:uiPriority="52"/>
-    <w:lsdException w:name="Grid Table 1 Light Accent 6" w:uiPriority="46"/>
-    <w:lsdException w:name="Grid Table 2 Accent 6" w:uiPriority="47"/>
-    <w:lsdException w:name="Grid Table 3 Accent 6" w:uiPriority="48"/>
-    <w:lsdException w:name="Grid Table 4 Accent 6" w:uiPriority="49"/>
-    <w:lsdException w:name="Grid Table 5 Dark Accent 6" w:uiPriority="50"/>
-    <w:lsdException w:name="Grid Table 6 Colorful Accent 6" w:uiPriority="51"/>
-    <w:lsdException w:name="Grid Table 7 Colorful Accent 6" w:uiPriority="52"/>
-    <w:lsdException w:name="List Table 1 Light" w:uiPriority="46"/>
-    <w:lsdException w:name="List Table 2" w:uiPriority="47"/>
-    <w:lsdException w:name="List Table 3" w:uiPriority="48"/>
-    <w:lsdException w:name="List Table 4" w:uiPriority="49"/>
-    <w:lsdException w:name="List Table 5 Dark" w:uiPriority="50"/>
-    <w:lsdException w:name="List Table 6 Colorful" w:uiPriority="51"/>
-    <w:lsdException w:name="List Table 7 Colorful" w:uiPriority="52"/>
-    <w:lsdException w:name="List Table 1 Light Accent 1" w:uiPriority="46"/>
-    <w:lsdException w:name="List Table 2 Accent 1" w:uiPriority="47"/>
-    <w:lsdException w:name="List Table 3 Accent 1" w:uiPriority="48"/>
-    <w:lsdException w:name="List Table 4 Accent 1" w:uiPriority="49"/>
-    <w:lsdException w:name="List Table 5 Dark Accent 1" w:uiPriority="50"/>
-    <w:lsdException w:name="List Table 6 Colorful Accent 1" w:uiPriority="51"/>
-    <w:lsdException w:name="List Table 7 Colorful Accent 1" w:uiPriority="52"/>
-    <w:lsdException w:name="List Table 1 Light Accent 2" w:uiPriority="46"/>
-    <w:lsdException w:name="List Table 2 Accent 2" w:uiPriority="47"/>
-    <w:lsdException w:name="List Table 3 Accent 2" w:uiPriority="48"/>
-    <w:lsdException w:name="List Table 4 Accent 2" w:uiPriority="49"/>
-    <w:lsdException w:name="List Table 5 Dark Accent 2" w:uiPriority="50"/>
-    <w:lsdException w:name="List Table 6 Colorful Accent 2" w:uiPriority="51"/>
-    <w:lsdException w:name="List Table 7 Colorful Accent 2" w:uiPriority="52"/>
-    <w:lsdException w:name="List Table 1 Light Accent 3" w:uiPriority="46"/>
-    <w:lsdException w:name="List Table 2 Accent 3" w:uiPriority="47"/>
-    <w:lsdException w:name="List Table 3 Accent 3" w:uiPriority="48"/>
-    <w:lsdException w:name="List Table 4 Accent 3" w:uiPriority="49"/>
-    <w:lsdException w:name="List Table 5 Dark Accent 3" w:uiPriority="50"/>
-    <w:lsdException w:name="List Table 6 Colorful Accent 3" w:uiPriority="51"/>
-    <w:lsdException w:name="List Table 7 Colorful Accent 3" w:uiPriority="52"/>
-    <w:lsdException w:name="List Table 1 Light Accent 4" w:uiPriority="46"/>
-    <w:lsdException w:name="List Table 2 Accent 4" w:uiPriority="47"/>
-    <w:lsdException w:name="List Table 3 Accent 4" w:uiPriority="48"/>
-    <w:lsdException w:name="List Table 4 Accent 4" w:uiPriority="49"/>
-    <w:lsdException w:name="List Table 5 Dark Accent 4" w:uiPriority="50"/>
-    <w:lsdException w:name="List Table 6 Colorful Accent 4" w:uiPriority="51"/>
-    <w:lsdException w:name="List Table 7 Colorful Accent 4" w:uiPriority="52"/>
-    <w:lsdException w:name="List Table 1 Light Accent 5" w:uiPriority="46"/>
-    <w:lsdException w:name="List Table 2 Accent 5" w:uiPriority="47"/>
-    <w:lsdException w:name="List Table 3 Accent 5" w:uiPriority="48"/>
-    <w:lsdException w:name="List Table 4 Accent 5" w:uiPriority="49"/>
-    <w:lsdException w:name="List Table 5 Dark Accent 5" w:uiPriority="50"/>
-    <w:lsdException w:name="List Table 6 Colorful Accent 5" w:uiPriority="51"/>
-    <w:lsdException w:name="List Table 7 Colorful Accent 5" w:uiPriority="52"/>
-    <w:lsdException w:name="List Table 1 Light Accent 6" w:uiPriority="46"/>
-    <w:lsdException w:name="List Table 2 Accent 6" w:uiPriority="47"/>
-    <w:lsdException w:name="List Table 3 Accent 6" w:uiPriority="48"/>
-    <w:lsdException w:name="List Table 4 Accent 6" w:uiPriority="49"/>
-    <w:lsdException w:name="List Table 5 Dark Accent 6" w:uiPriority="50"/>
-    <w:lsdException w:name="List Table 6 Colorful Accent 6" w:uiPriority="51"/>
-    <w:lsdException w:name="List Table 7 Colorful Accent 6" w:uiPriority="52"/>
+  <w:latentStyles w:defLockedState="0" w:defUIPriority="99" w:defSemiHidden="1" w:defUnhideWhenUsed="1" w:defQFormat="0" w:count="267">
+    <w:lsdException w:name="Normal" w:semiHidden="0" w:uiPriority="0" w:unhideWhenUsed="0" w:qFormat="1"/>
+    <w:lsdException w:name="heading 1" w:semiHidden="0" w:uiPriority="9" w:unhideWhenUsed="0" w:qFormat="1"/>
+    <w:lsdException w:name="heading 2" w:uiPriority="9" w:qFormat="1"/>
+    <w:lsdException w:name="heading 3" w:uiPriority="9" w:qFormat="1"/>
+    <w:lsdException w:name="heading 4" w:uiPriority="9" w:qFormat="1"/>
+    <w:lsdException w:name="heading 5" w:uiPriority="9" w:qFormat="1"/>
+    <w:lsdException w:name="heading 6" w:uiPriority="9" w:qFormat="1"/>
+    <w:lsdException w:name="heading 7" w:uiPriority="9" w:qFormat="1"/>
+    <w:lsdException w:name="heading 8" w:uiPriority="9" w:qFormat="1"/>
+    <w:lsdException w:name="heading 9" w:uiPriority="9" w:qFormat="1"/>
+    <w:lsdException w:name="toc 1" w:uiPriority="39"/>
+    <w:lsdException w:name="toc 2" w:uiPriority="39"/>
+    <w:lsdException w:name="toc 3" w:uiPriority="39"/>
+    <w:lsdException w:name="toc 4" w:uiPriority="39"/>
+    <w:lsdException w:name="toc 5" w:uiPriority="39"/>
+    <w:lsdException w:name="toc 6" w:uiPriority="39"/>
+    <w:lsdException w:name="toc 7" w:uiPriority="39"/>
+    <w:lsdException w:name="toc 8" w:uiPriority="39"/>
+    <w:lsdException w:name="toc 9" w:uiPriority="39"/>
+    <w:lsdException w:name="caption" w:uiPriority="35" w:qFormat="1"/>
+    <w:lsdException w:name="Title" w:semiHidden="0" w:uiPriority="10" w:unhideWhenUsed="0" w:qFormat="1"/>
+    <w:lsdException w:name="Default Paragraph Font" w:uiPriority="1"/>
+    <w:lsdException w:name="Subtitle" w:semiHidden="0" w:uiPriority="11" w:unhideWhenUsed="0" w:qFormat="1"/>
+    <w:lsdException w:name="Strong" w:semiHidden="0" w:uiPriority="22" w:unhideWhenUsed="0" w:qFormat="1"/>
+    <w:lsdException w:name="Emphasis" w:semiHidden="0" w:uiPriority="20" w:unhideWhenUsed="0" w:qFormat="1"/>
+    <w:lsdException w:name="Table Grid" w:semiHidden="0" w:uiPriority="59" w:unhideWhenUsed="0"/>
+    <w:lsdException w:name="Placeholder Text" w:unhideWhenUsed="0"/>
+    <w:lsdException w:name="No Spacing" w:semiHidden="0" w:uiPriority="1" w:unhideWhenUsed="0" w:qFormat="1"/>
+    <w:lsdException w:name="Light Shading" w:semiHidden="0" w:uiPriority="60" w:unhideWhenUsed="0"/>
+    <w:lsdException w:name="Light List" w:semiHidden="0" w:uiPriority="61" w:unhideWhenUsed="0"/>
+    <w:lsdException w:name="Light Grid" w:semiHidden="0" w:uiPriority="62" w:unhideWhenUsed="0"/>
+    <w:lsdException w:name="Medium Shading 1" w:semiHidden="0" w:uiPriority="63" w:unhideWhenUsed="0"/>
+    <w:lsdException w:name="Medium Shading 2" w:semiHidden="0" w:uiPriority="64" w:unhideWhenUsed="0"/>
+    <w:lsdException w:name="Medium List 1" w:semiHidden="0" w:uiPriority="65" w:unhideWhenUsed="0"/>
+    <w:lsdException w:name="Medium List 2" w:semiHidden="0" w:uiPriority="66" w:unhideWhenUsed="0"/>
+    <w:lsdException w:name="Medium Grid 1" w:semiHidden="0" w:uiPriority="67" w:unhideWhenUsed="0"/>
+    <w:lsdException w:name="Medium Grid 2" w:semiHidden="0" w:uiPriority="68" w:unhideWhenUsed="0"/>
+    <w:lsdException w:name="Medium Grid 3" w:semiHidden="0" w:uiPriority="69" w:unhideWhenUsed="0"/>
+    <w:lsdException w:name="Dark List" w:semiHidden="0" w:uiPriority="70" w:unhideWhenUsed="0"/>
+    <w:lsdException w:name="Colorful Shading" w:semiHidden="0" w:uiPriority="71" w:unhideWhenUsed="0"/>
+    <w:lsdException w:name="Colorful List" w:semiHidden="0" w:uiPriority="72" w:unhideWhenUsed="0"/>
+    <w:lsdException w:name="Colorful Grid" w:semiHidden="0" w:uiPriority="73" w:unhideWhenUsed="0"/>
+    <w:lsdException w:name="Light Shading Accent 1" w:semiHidden="0" w:uiPriority="60" w:unhideWhenUsed="0"/>
+    <w:lsdException w:name="Light List Accent 1" w:semiHidden="0" w:uiPriority="61" w:unhideWhenUsed="0"/>
+    <w:lsdException w:name="Light Grid Accent 1" w:semiHidden="0" w:uiPriority="62" w:unhideWhenUsed="0"/>
+    <w:lsdException w:name="Medium Shading 1 Accent 1" w:semiHidden="0" w:uiPriority="63" w:unhideWhenUsed="0"/>
+    <w:lsdException w:name="Medium Shading 2 Accent 1" w:semiHidden="0" w:uiPriority="64" w:unhideWhenUsed="0"/>
+    <w:lsdException w:name="Medium List 1 Accent 1" w:semiHidden="0" w:uiPriority="65" w:unhideWhenUsed="0"/>
+    <w:lsdException w:name="Revision" w:unhideWhenUsed="0"/>
+    <w:lsdException w:name="List Paragraph" w:semiHidden="0" w:uiPriority="34" w:unhideWhenUsed="0" w:qFormat="1"/>
+    <w:lsdException w:name="Quote" w:semiHidden="0" w:uiPriority="29" w:unhideWhenUsed="0" w:qFormat="1"/>
+    <w:lsdException w:name="Intense Quote" w:semiHidden="0" w:uiPriority="30" w:unhideWhenUsed="0" w:qFormat="1"/>
+    <w:lsdException w:name="Medium List 2 Accent 1" w:semiHidden="0" w:uiPriority="66" w:unhideWhenUsed="0"/>
+    <w:lsdException w:name="Medium Grid 1 Accent 1" w:semiHidden="0" w:uiPriority="67" w:unhideWhenUsed="0"/>
+    <w:lsdException w:name="Medium Grid 2 Accent 1" w:semiHidden="0" w:uiPriority="68" w:unhideWhenUsed="0"/>
+    <w:lsdException w:name="Medium Grid 3 Accent 1" w:semiHidden="0" w:uiPriority="69" w:unhideWhenUsed="0"/>
+    <w:lsdException w:name="Dark List Accent 1" w:semiHidden="0" w:uiPriority="70" w:unhideWhenUsed="0"/>
+    <w:lsdException w:name="Colorful Shading Accent 1" w:semiHidden="0" w:uiPriority="71" w:unhideWhenUsed="0"/>
+    <w:lsdException w:name="Colorful List Accent 1" w:semiHidden="0" w:uiPriority="72" w:unhideWhenUsed="0"/>
+    <w:lsdException w:name="Colorful Grid Accent 1" w:semiHidden="0" w:uiPriority="73" w:unhideWhenUsed="0"/>
+    <w:lsdException w:name="Light Shading Accent 2" w:semiHidden="0" w:uiPriority="60" w:unhideWhenUsed="0"/>
+    <w:lsdException w:name="Light List Accent 2" w:semiHidden="0" w:uiPriority="61" w:unhideWhenUsed="0"/>
+    <w:lsdException w:name="Light Grid Accent 2" w:semiHidden="0" w:uiPriority="62" w:unhideWhenUsed="0"/>
+    <w:lsdException w:name="Medium Shading 1 Accent 2" w:semiHidden="0" w:uiPriority="63" w:unhideWhenUsed="0"/>
+    <w:lsdException w:name="Medium Shading 2 Accent 2" w:semiHidden="0" w:uiPriority="64" w:unhideWhenUsed="0"/>
+    <w:lsdException w:name="Medium List 1 Accent 2" w:semiHidden="0" w:uiPriority="65" w:unhideWhenUsed="0"/>
+    <w:lsdException w:name="Medium List 2 Accent 2" w:semiHidden="0" w:uiPriority="66" w:unhideWhenUsed="0"/>
+    <w:lsdException w:name="Medium Grid 1 Accent 2" w:semiHidden="0" w:uiPriority="67" w:unhideWhenUsed="0"/>
+    <w:lsdException w:name="Medium Grid 2 Accent 2" w:semiHidden="0" w:uiPriority="68" w:unhideWhenUsed="0"/>
+    <w:lsdException w:name="Medium Grid 3 Accent 2" w:semiHidden="0" w:uiPriority="69" w:unhideWhenUsed="0"/>
+    <w:lsdException w:name="Dark List Accent 2" w:semiHidden="0" w:uiPriority="70" w:unhideWhenUsed="0"/>
+    <w:lsdException w:name="Colorful Shading Accent 2" w:semiHidden="0" w:uiPriority="71" w:unhideWhenUsed="0"/>
+    <w:lsdException w:name="Colorful List Accent 2" w:semiHidden="0" w:uiPriority="72" w:unhideWhenUsed="0"/>
+    <w:lsdException w:name="Colorful Grid Accent 2" w:semiHidden="0" w:uiPriority="73" w:unhideWhenUsed="0"/>
+    <w:lsdException w:name="Light Shading Accent 3" w:semiHidden="0" w:uiPriority="60" w:unhideWhenUsed="0"/>
+    <w:lsdException w:name="Light List Accent 3" w:semiHidden="0" w:uiPriority="61" w:unhideWhenUsed="0"/>
+    <w:lsdException w:name="Light Grid Accent 3" w:semiHidden="0" w:uiPriority="62" w:unhideWhenUsed="0"/>
+    <w:lsdException w:name="Medium Shading 1 Accent 3" w:semiHidden="0" w:uiPriority="63" w:unhideWhenUsed="0"/>
+    <w:lsdException w:name="Medium Shading 2 Accent 3" w:semiHidden="0" w:uiPriority="64" w:unhideWhenUsed="0"/>
+    <w:lsdException w:name="Medium List 1 Accent 3" w:semiHidden="0" w:uiPriority="65" w:unhideWhenUsed="0"/>
+    <w:lsdException w:name="Medium List 2 Accent 3" w:semiHidden="0" w:uiPriority="66" w:unhideWhenUsed="0"/>
+    <w:lsdException w:name="Medium Grid 1 Accent 3" w:semiHidden="0" w:uiPriority="67" w:unhideWhenUsed="0"/>
+    <w:lsdException w:name="Medium Grid 2 Accent 3" w:semiHidden="0" w:uiPriority="68" w:unhideWhenUsed="0"/>
+    <w:lsdException w:name="Medium Grid 3 Accent 3" w:semiHidden="0" w:uiPriority="69" w:unhideWhenUsed="0"/>
+    <w:lsdException w:name="Dark List Accent 3" w:semiHidden="0" w:uiPriority="70" w:unhideWhenUsed="0"/>
+    <w:lsdException w:name="Colorful Shading Accent 3" w:semiHidden="0" w:uiPriority="71" w:unhideWhenUsed="0"/>
+    <w:lsdException w:name="Colorful List Accent 3" w:semiHidden="0" w:uiPriority="72" w:unhideWhenUsed="0"/>
+    <w:lsdException w:name="Colorful Grid Accent 3" w:semiHidden="0" w:uiPriority="73" w:unhideWhenUsed="0"/>
+    <w:lsdException w:name="Light Shading Accent 4" w:semiHidden="0" w:uiPriority="60" w:unhideWhenUsed="0"/>
+    <w:lsdException w:name="Light List Accent 4" w:semiHidden="0" w:uiPriority="61" w:unhideWhenUsed="0"/>
+    <w:lsdException w:name="Light Grid Accent 4" w:semiHidden="0" w:uiPriority="62" w:unhideWhenUsed="0"/>
+    <w:lsdException w:name="Medium Shading 1 Accent 4" w:semiHidden="0" w:uiPriority="63" w:unhideWhenUsed="0"/>
+    <w:lsdException w:name="Medium Shading 2 Accent 4" w:semiHidden="0" w:uiPriority="64" w:unhideWhenUsed="0"/>
+    <w:lsdException w:name="Medium List 1 Accent 4" w:semiHidden="0" w:uiPriority="65" w:unhideWhenUsed="0"/>
+    <w:lsdException w:name="Medium List 2 Accent 4" w:semiHidden="0" w:uiPriority="66" w:unhideWhenUsed="0"/>
+    <w:lsdException w:name="Medium Grid 1 Accent 4" w:semiHidden="0" w:uiPriority="67" w:unhideWhenUsed="0"/>
+    <w:lsdException w:name="Medium Grid 2 Accent 4" w:semiHidden="0" w:uiPriority="68" w:unhideWhenUsed="0"/>
+    <w:lsdException w:name="Medium Grid 3 Accent 4" w:semiHidden="0" w:uiPriority="69" w:unhideWhenUsed="0"/>
+    <w:lsdException w:name="Dark List Accent 4" w:semiHidden="0" w:uiPriority="70" w:unhideWhenUsed="0"/>
+    <w:lsdException w:name="Colorful Shading Accent 4" w:semiHidden="0" w:uiPriority="71" w:unhideWhenUsed="0"/>
+    <w:lsdException w:name="Colorful List Accent 4" w:semiHidden="0" w:uiPriority="72" w:unhideWhenUsed="0"/>
+    <w:lsdException w:name="Colorful Grid Accent 4" w:semiHidden="0" w:uiPriority="73" w:unhideWhenUsed="0"/>
+    <w:lsdException w:name="Light Shading Accent 5" w:semiHidden="0" w:uiPriority="60" w:unhideWhenUsed="0"/>
+    <w:lsdException w:name="Light List Accent 5" w:semiHidden="0" w:uiPriority="61" w:unhideWhenUsed="0"/>
+    <w:lsdException w:name="Light Grid Accent 5" w:semiHidden="0" w:uiPriority="62" w:unhideWhenUsed="0"/>
+    <w:lsdException w:name="Medium Shading 1 Accent 5" w:semiHidden="0" w:uiPriority="63" w:unhideWhenUsed="0"/>
+    <w:lsdException w:name="Medium Shading 2 Accent 5" w:semiHidden="0" w:uiPriority="64" w:unhideWhenUsed="0"/>
+    <w:lsdException w:name="Medium List 1 Accent 5" w:semiHidden="0" w:uiPriority="65" w:unhideWhenUsed="0"/>
+    <w:lsdException w:name="Medium List 2 Accent 5" w:semiHidden="0" w:uiPriority="66" w:unhideWhenUsed="0"/>
+    <w:lsdException w:name="Medium Grid 1 Accent 5" w:semiHidden="0" w:uiPriority="67" w:unhideWhenUsed="0"/>
+    <w:lsdException w:name="Medium Grid 2 Accent 5" w:semiHidden="0" w:uiPriority="68" w:unhideWhenUsed="0"/>
+    <w:lsdException w:name="Medium Grid 3 Accent 5" w:semiHidden="0" w:uiPriority="69" w:unhideWhenUsed="0"/>
+    <w:lsdException w:name="Dark List Accent 5" w:semiHidden="0" w:uiPriority="70" w:unhideWhenUsed="0"/>
+    <w:lsdException w:name="Colorful Shading Accent 5" w:semiHidden="0" w:uiPriority="71" w:unhideWhenUsed="0"/>
+    <w:lsdException w:name="Colorful List Accent 5" w:semiHidden="0" w:uiPriority="72" w:unhideWhenUsed="0"/>
+    <w:lsdException w:name="Colorful Grid Accent 5" w:semiHidden="0" w:uiPriority="73" w:unhideWhenUsed="0"/>
+    <w:lsdException w:name="Light Shading Accent 6" w:semiHidden="0" w:uiPriority="60" w:unhideWhenUsed="0"/>
+    <w:lsdException w:name="Light List Accent 6" w:semiHidden="0" w:uiPriority="61" w:unhideWhenUsed="0"/>
+    <w:lsdException w:name="Light Grid Accent 6" w:semiHidden="0" w:uiPriority="62" w:unhideWhenUsed="0"/>
+    <w:lsdException w:name="Medium Shading 1 Accent 6" w:semiHidden="0" w:uiPriority="63" w:unhideWhenUsed="0"/>
+    <w:lsdException w:name="Medium Shading 2 Accent 6" w:semiHidden="0" w:uiPriority="64" w:unhideWhenUsed="0"/>
+    <w:lsdException w:name="Medium List 1 Accent 6" w:semiHidden="0" w:uiPriority="65" w:unhideWhenUsed="0"/>
+    <w:lsdException w:name="Medium List 2 Accent 6" w:semiHidden="0" w:uiPriority="66" w:unhideWhenUsed="0"/>
+    <w:lsdException w:name="Medium Grid 1 Accent 6" w:semiHidden="0" w:uiPriority="67" w:unhideWhenUsed="0"/>
+    <w:lsdException w:name="Medium Grid 2 Accent 6" w:semiHidden="0" w:uiPriority="68" w:unhideWhenUsed="0"/>
+    <w:lsdException w:name="Medium Grid 3 Accent 6" w:semiHidden="0" w:uiPriority="69" w:unhideWhenUsed="0"/>
+    <w:lsdException w:name="Dark List Accent 6" w:semiHidden="0" w:uiPriority="70" w:unhideWhenUsed="0"/>
+    <w:lsdException w:name="Colorful Shading Accent 6" w:semiHidden="0" w:uiPriority="71" w:unhideWhenUsed="0"/>
+    <w:lsdException w:name="Colorful List Accent 6" w:semiHidden="0" w:uiPriority="72" w:unhideWhenUsed="0"/>
+    <w:lsdException w:name="Colorful Grid Accent 6" w:semiHidden="0" w:uiPriority="73" w:unhideWhenUsed="0"/>
+    <w:lsdException w:name="Subtle Emphasis" w:semiHidden="0" w:uiPriority="19" w:unhideWhenUsed="0" w:qFormat="1"/>
+    <w:lsdException w:name="Intense Emphasis" w:semiHidden="0" w:uiPriority="21" w:unhideWhenUsed="0" w:qFormat="1"/>
+    <w:lsdException w:name="Subtle Reference" w:semiHidden="0" w:uiPriority="31" w:unhideWhenUsed="0" w:qFormat="1"/>
+    <w:lsdException w:name="Intense Reference" w:semiHidden="0" w:uiPriority="32" w:unhideWhenUsed="0" w:qFormat="1"/>
+    <w:lsdException w:name="Book Title" w:semiHidden="0" w:uiPriority="33" w:unhideWhenUsed="0" w:qFormat="1"/>
+    <w:lsdException w:name="Bibliography" w:uiPriority="37"/>
+    <w:lsdException w:name="TOC Heading" w:uiPriority="39" w:qFormat="1"/>
+  </w:latentStyles>
+  <w:style w:type="paragraph" w:default="1" w:styleId="Normal">
+    <w:name w:val="Normal"/>
+    <w:qFormat/>
+    <w:rsid w:val="00734C78"/>
+    <w:pPr>
+      <w:spacing w:after="160" w:line="256" w:lineRule="auto"/>
+    </w:pPr>
+    <w:rPr>
+      <w:lang w:val="en-US"/>
+    </w:rPr>
+  </w:style>
+  <w:style w:type="paragraph" w:styleId="Heading1">
+    <w:name w:val="heading 1"/>
+    <w:basedOn w:val="Normal"/>
+    <w:link w:val="Heading1Char"/>
+    <w:uiPriority w:val="9"/>
+    <w:qFormat/>
+    <w:rsid w:val="005F0496"/>
+    <w:pPr>
+      <w:numPr>
+        <w:numId w:val="13"/>
+      </w:numPr>
+      <w:spacing w:before="100" w:beforeAutospacing="1" w:after="100" w:afterAutospacing="1" w:line="240" w:lineRule="auto"/>
+      <w:outlineLvl w:val="0"/>
+    </w:pPr>
+    <w:rPr>
+      <w:rFonts w:asciiTheme="majorHAnsi" w:eastAsia="Times New Roman" w:hAnsiTheme="majorHAnsi" w:cs="Times New Roman"/>
+      <w:b/>
+      <w:bCs/>
+      <w:color w:val="403152" w:themeColor="accent4" w:themeShade="80"/>
+      <w:kern w:val="36"/>
+      <w:sz w:val="36"/>
+      <w:szCs w:val="48"/>
+      <w:lang w:val="bs-Latn-BA" w:eastAsia="bs-Latn-BA"/>
+    </w:rPr>
+  </w:style>
+  <w:style w:type="paragraph" w:styleId="Heading2">
+    <w:name w:val="heading 2"/>
+    <w:basedOn w:val="Normal"/>
+    <w:link w:val="Heading2Char"/>
+    <w:uiPriority w:val="9"/>
+    <w:qFormat/>
+    <w:rsid w:val="009F0469"/>
+    <w:pPr>
+      <w:spacing w:before="100" w:beforeAutospacing="1" w:after="100" w:afterAutospacing="1" w:line="240" w:lineRule="auto"/>
+      <w:outlineLvl w:val="1"/>
+    </w:pPr>
+    <w:rPr>
+      <w:rFonts w:asciiTheme="majorHAnsi" w:eastAsia="Times New Roman" w:hAnsiTheme="majorHAnsi" w:cs="Times New Roman"/>
+      <w:b/>
+      <w:bCs/>
+      <w:color w:val="54406C"/>
+      <w:sz w:val="32"/>
+      <w:szCs w:val="36"/>
+      <w:lang w:val="bs-Latn-BA" w:eastAsia="bs-Latn-BA"/>
+    </w:rPr>
+  </w:style>
+  <w:style w:type="paragraph" w:styleId="Heading3">
+    <w:name w:val="heading 3"/>
+    <w:basedOn w:val="Normal"/>
+    <w:link w:val="Heading3Char"/>
+    <w:uiPriority w:val="9"/>
+    <w:qFormat/>
+    <w:rsid w:val="009F0469"/>
+    <w:pPr>
+      <w:spacing w:before="100" w:beforeAutospacing="1" w:after="100" w:afterAutospacing="1" w:line="240" w:lineRule="auto"/>
+      <w:outlineLvl w:val="2"/>
+    </w:pPr>
+    <w:rPr>
+      <w:rFonts w:asciiTheme="majorHAnsi" w:eastAsia="Times New Roman" w:hAnsiTheme="majorHAnsi" w:cs="Times New Roman"/>
+      <w:b/>
+      <w:bCs/>
+      <w:color w:val="2D223A"/>
+      <w:sz w:val="24"/>
+      <w:szCs w:val="27"/>
+      <w:lang w:val="bs-Latn-BA" w:eastAsia="bs-Latn-BA"/>
+    </w:rPr>
+  </w:style>
+  <w:style w:type="paragraph" w:styleId="Heading4">
+    <w:name w:val="heading 4"/>
+    <w:basedOn w:val="Normal"/>
+    <w:next w:val="Normal"/>
+    <w:link w:val="Heading4Char"/>
+    <w:uiPriority w:val="9"/>
+    <w:unhideWhenUsed/>
+    <w:qFormat/>
+    <w:rsid w:val="002F78E9"/>
+    <w:pPr>
+      <w:keepNext/>
+      <w:keepLines/>
+      <w:spacing w:before="200" w:after="0"/>
+      <w:outlineLvl w:val="3"/>
+    </w:pPr>
+    <w:rPr>
+      <w:rFonts w:asciiTheme="majorHAnsi" w:eastAsiaTheme="majorEastAsia" w:hAnsiTheme="majorHAnsi" w:cstheme="majorBidi"/>
+      <w:b/>
+      <w:bCs/>
+      <w:i/>
+      <w:iCs/>
+      <w:color w:val="B2A1C7" w:themeColor="accent4" w:themeTint="99"/>
+      <w:sz w:val="24"/>
+    </w:rPr>
+  </w:style>
+  <w:style w:type="character" w:default="1" w:styleId="DefaultParagraphFont">
+    <w:name w:val="Default Paragraph Font"/>
+    <w:uiPriority w:val="1"/>
+    <w:semiHidden/>
+    <w:unhideWhenUsed/>
+  </w:style>
+  <w:style w:type="table" w:default="1" w:styleId="TableNormal">
+    <w:name w:val="Normal Table"/>
+    <w:uiPriority w:val="99"/>
+    <w:semiHidden/>
+    <w:unhideWhenUsed/>
+    <w:tblPr>
+      <w:tblInd w:w="0" w:type="dxa"/>
+      <w:tblCellMar>
+        <w:top w:w="0" w:type="dxa"/>
+        <w:left w:w="108" w:type="dxa"/>
+        <w:bottom w:w="0" w:type="dxa"/>
+        <w:right w:w="108" w:type="dxa"/>
+      </w:tblCellMar>
+    </w:tblPr>
+  </w:style>
+  <w:style w:type="numbering" w:default="1" w:styleId="NoList">
+    <w:name w:val="No List"/>
+    <w:uiPriority w:val="99"/>
+    <w:semiHidden/>
+    <w:unhideWhenUsed/>
+  </w:style>
+  <w:style w:type="paragraph" w:styleId="ListParagraph">
+    <w:name w:val="List Paragraph"/>
+    <w:basedOn w:val="Normal"/>
+    <w:uiPriority w:val="34"/>
+    <w:qFormat/>
+    <w:rsid w:val="00734C78"/>
+    <w:pPr>
+      <w:ind w:left="720"/>
+      <w:contextualSpacing/>
+    </w:pPr>
+  </w:style>
+  <w:style w:type="paragraph" w:customStyle="1" w:styleId="Standard">
+    <w:name w:val="Standard"/>
+    <w:rsid w:val="006A1024"/>
+    <w:pPr>
+      <w:widowControl w:val="0"/>
+      <w:suppressAutoHyphens/>
+      <w:autoSpaceDN w:val="0"/>
+      <w:spacing w:after="0" w:line="240" w:lineRule="auto"/>
+    </w:pPr>
+    <w:rPr>
+      <w:rFonts w:ascii="Liberation Serif" w:eastAsia="SimSun" w:hAnsi="Liberation Serif" w:cs="Arial"/>
+      <w:kern w:val="3"/>
+      <w:sz w:val="24"/>
+      <w:szCs w:val="24"/>
+      <w:lang w:eastAsia="bs-Latn-BA"/>
+    </w:rPr>
+  </w:style>
+  <w:style w:type="character" w:customStyle="1" w:styleId="Heading1Char">
+    <w:name w:val="Heading 1 Char"/>
+    <w:basedOn w:val="DefaultParagraphFont"/>
+    <w:link w:val="Heading1"/>
+    <w:uiPriority w:val="9"/>
+    <w:rsid w:val="005F0496"/>
+    <w:rPr>
+      <w:rFonts w:asciiTheme="majorHAnsi" w:eastAsia="Times New Roman" w:hAnsiTheme="majorHAnsi" w:cs="Times New Roman"/>
+      <w:b/>
+      <w:bCs/>
+      <w:color w:val="403152" w:themeColor="accent4" w:themeShade="80"/>
+      <w:kern w:val="36"/>
+      <w:sz w:val="36"/>
+      <w:szCs w:val="48"/>
+      <w:lang w:eastAsia="bs-Latn-BA"/>
+    </w:rPr>
+  </w:style>
+  <w:style w:type="character" w:customStyle="1" w:styleId="Heading2Char">
+    <w:name w:val="Heading 2 Char"/>
+    <w:basedOn w:val="DefaultParagraphFont"/>
+    <w:link w:val="Heading2"/>
+    <w:uiPriority w:val="9"/>
+    <w:rsid w:val="009F0469"/>
+    <w:rPr>
+      <w:rFonts w:asciiTheme="majorHAnsi" w:eastAsia="Times New Roman" w:hAnsiTheme="majorHAnsi" w:cs="Times New Roman"/>
+      <w:b/>
+      <w:bCs/>
+      <w:color w:val="54406C"/>
+      <w:sz w:val="32"/>
+      <w:szCs w:val="36"/>
+      <w:lang w:eastAsia="bs-Latn-BA"/>
+    </w:rPr>
+  </w:style>
+  <w:style w:type="character" w:customStyle="1" w:styleId="Heading3Char">
+    <w:name w:val="Heading 3 Char"/>
+    <w:basedOn w:val="DefaultParagraphFont"/>
+    <w:link w:val="Heading3"/>
+    <w:uiPriority w:val="9"/>
+    <w:rsid w:val="009F0469"/>
+    <w:rPr>
+      <w:rFonts w:asciiTheme="majorHAnsi" w:eastAsia="Times New Roman" w:hAnsiTheme="majorHAnsi" w:cs="Times New Roman"/>
+      <w:b/>
+      <w:bCs/>
+      <w:color w:val="2D223A"/>
+      <w:sz w:val="24"/>
+      <w:szCs w:val="27"/>
+      <w:lang w:eastAsia="bs-Latn-BA"/>
+    </w:rPr>
+  </w:style>
+  <w:style w:type="paragraph" w:styleId="NormalWeb">
+    <w:name w:val="Normal (Web)"/>
+    <w:basedOn w:val="Normal"/>
+    <w:uiPriority w:val="99"/>
+    <w:unhideWhenUsed/>
+    <w:rsid w:val="005F0496"/>
+    <w:pPr>
+      <w:spacing w:before="100" w:beforeAutospacing="1" w:after="100" w:afterAutospacing="1" w:line="240" w:lineRule="auto"/>
+    </w:pPr>
+    <w:rPr>
+      <w:rFonts w:ascii="Times New Roman" w:eastAsia="Times New Roman" w:hAnsi="Times New Roman" w:cs="Times New Roman"/>
+      <w:sz w:val="24"/>
+      <w:szCs w:val="24"/>
+      <w:lang w:val="bs-Latn-BA" w:eastAsia="bs-Latn-BA"/>
+    </w:rPr>
+  </w:style>
+  <w:style w:type="paragraph" w:styleId="BalloonText">
+    <w:name w:val="Balloon Text"/>
+    <w:basedOn w:val="Normal"/>
+    <w:link w:val="BalloonTextChar"/>
+    <w:uiPriority w:val="99"/>
+    <w:semiHidden/>
+    <w:unhideWhenUsed/>
+    <w:rsid w:val="005F0496"/>
+    <w:pPr>
+      <w:spacing w:after="0" w:line="240" w:lineRule="auto"/>
+    </w:pPr>
+    <w:rPr>
+      <w:rFonts w:ascii="Tahoma" w:hAnsi="Tahoma" w:cs="Tahoma"/>
+      <w:sz w:val="16"/>
+      <w:szCs w:val="16"/>
+    </w:rPr>
+  </w:style>
+  <w:style w:type="character" w:customStyle="1" w:styleId="BalloonTextChar">
+    <w:name w:val="Balloon Text Char"/>
+    <w:basedOn w:val="DefaultParagraphFont"/>
+    <w:link w:val="BalloonText"/>
+    <w:uiPriority w:val="99"/>
+    <w:semiHidden/>
+    <w:rsid w:val="005F0496"/>
+    <w:rPr>
+      <w:rFonts w:ascii="Tahoma" w:hAnsi="Tahoma" w:cs="Tahoma"/>
+      <w:sz w:val="16"/>
+      <w:szCs w:val="16"/>
+      <w:lang w:val="en-US"/>
+    </w:rPr>
+  </w:style>
+  <w:style w:type="paragraph" w:styleId="Header">
+    <w:name w:val="header"/>
+    <w:basedOn w:val="Normal"/>
+    <w:link w:val="HeaderChar"/>
+    <w:uiPriority w:val="99"/>
+    <w:unhideWhenUsed/>
+    <w:rsid w:val="00217964"/>
+    <w:pPr>
+      <w:tabs>
+        <w:tab w:val="center" w:pos="4536"/>
+        <w:tab w:val="right" w:pos="9072"/>
+      </w:tabs>
+      <w:spacing w:after="0" w:line="240" w:lineRule="auto"/>
+    </w:pPr>
+  </w:style>
+  <w:style w:type="character" w:customStyle="1" w:styleId="HeaderChar">
+    <w:name w:val="Header Char"/>
+    <w:basedOn w:val="DefaultParagraphFont"/>
+    <w:link w:val="Header"/>
+    <w:uiPriority w:val="99"/>
+    <w:rsid w:val="00217964"/>
+    <w:rPr>
+      <w:lang w:val="en-US"/>
+    </w:rPr>
+  </w:style>
+  <w:style w:type="paragraph" w:styleId="Footer">
+    <w:name w:val="footer"/>
+    <w:basedOn w:val="Normal"/>
+    <w:link w:val="FooterChar"/>
+    <w:uiPriority w:val="99"/>
+    <w:unhideWhenUsed/>
+    <w:rsid w:val="00217964"/>
+    <w:pPr>
+      <w:tabs>
+        <w:tab w:val="center" w:pos="4536"/>
+        <w:tab w:val="right" w:pos="9072"/>
+      </w:tabs>
+      <w:spacing w:after="0" w:line="240" w:lineRule="auto"/>
+    </w:pPr>
+  </w:style>
+  <w:style w:type="character" w:customStyle="1" w:styleId="FooterChar">
+    <w:name w:val="Footer Char"/>
+    <w:basedOn w:val="DefaultParagraphFont"/>
+    <w:link w:val="Footer"/>
+    <w:uiPriority w:val="99"/>
+    <w:rsid w:val="00217964"/>
+    <w:rPr>
+      <w:lang w:val="en-US"/>
+    </w:rPr>
+  </w:style>
+  <w:style w:type="character" w:customStyle="1" w:styleId="Heading4Char">
+    <w:name w:val="Heading 4 Char"/>
+    <w:basedOn w:val="DefaultParagraphFont"/>
+    <w:link w:val="Heading4"/>
+    <w:uiPriority w:val="9"/>
+    <w:rsid w:val="002F78E9"/>
+    <w:rPr>
+      <w:rFonts w:asciiTheme="majorHAnsi" w:eastAsiaTheme="majorEastAsia" w:hAnsiTheme="majorHAnsi" w:cstheme="majorBidi"/>
+      <w:b/>
+      <w:bCs/>
+      <w:i/>
+      <w:iCs/>
+      <w:color w:val="B2A1C7" w:themeColor="accent4" w:themeTint="99"/>
+      <w:sz w:val="24"/>
+      <w:lang w:val="en-US"/>
+    </w:rPr>
+  </w:style>
+  <w:style w:type="table" w:styleId="TableGrid">
+    <w:name w:val="Table Grid"/>
+    <w:basedOn w:val="TableNormal"/>
+    <w:uiPriority w:val="59"/>
+    <w:rsid w:val="00043D4B"/>
+    <w:pPr>
+      <w:spacing w:after="0" w:line="240" w:lineRule="auto"/>
+    </w:pPr>
+    <w:tblPr>
+      <w:tblInd w:w="0" w:type="dxa"/>
+      <w:tblBorders>
+        <w:top w:val="single" w:sz="4" w:space="0" w:color="auto"/>
+        <w:left w:val="single" w:sz="4" w:space="0" w:color="auto"/>
+        <w:bottom w:val="single" w:sz="4" w:space="0" w:color="auto"/>
+        <w:right w:val="single" w:sz="4" w:space="0" w:color="auto"/>
+        <w:insideH w:val="single" w:sz="4" w:space="0" w:color="auto"/>
+        <w:insideV w:val="single" w:sz="4" w:space="0" w:color="auto"/>
+      </w:tblBorders>
+      <w:tblCellMar>
+        <w:top w:w="0" w:type="dxa"/>
+        <w:left w:w="108" w:type="dxa"/>
+        <w:bottom w:w="0" w:type="dxa"/>
+        <w:right w:w="108" w:type="dxa"/>
+      </w:tblCellMar>
+    </w:tblPr>
+  </w:style>
+  <w:style w:type="table" w:styleId="MediumShading1-Accent4">
+    <w:name w:val="Medium Shading 1 Accent 4"/>
+    <w:basedOn w:val="TableNormal"/>
+    <w:uiPriority w:val="63"/>
+    <w:rsid w:val="00043D4B"/>
+    <w:pPr>
+      <w:spacing w:after="0" w:line="240" w:lineRule="auto"/>
+    </w:pPr>
+    <w:tblPr>
+      <w:tblStyleRowBandSize w:val="1"/>
+      <w:tblStyleColBandSize w:val="1"/>
+      <w:tblInd w:w="0" w:type="dxa"/>
+      <w:tblBorders>
+        <w:top w:val="single" w:sz="8" w:space="0" w:color="9F8AB9" w:themeColor="accent4" w:themeTint="BF"/>
+        <w:left w:val="single" w:sz="8" w:space="0" w:color="9F8AB9" w:themeColor="accent4" w:themeTint="BF"/>
+        <w:bottom w:val="single" w:sz="8" w:space="0" w:color="9F8AB9" w:themeColor="accent4" w:themeTint="BF"/>
+        <w:right w:val="single" w:sz="8" w:space="0" w:color="9F8AB9" w:themeColor="accent4" w:themeTint="BF"/>
+        <w:insideH w:val="single" w:sz="8" w:space="0" w:color="9F8AB9" w:themeColor="accent4" w:themeTint="BF"/>
+      </w:tblBorders>
+      <w:tblCellMar>
+        <w:top w:w="0" w:type="dxa"/>
+        <w:left w:w="108" w:type="dxa"/>
+        <w:bottom w:w="0" w:type="dxa"/>
+        <w:right w:w="108" w:type="dxa"/>
+      </w:tblCellMar>
+    </w:tblPr>
+    <w:tblStylePr w:type="firstRow">
+      <w:pPr>
+        <w:spacing w:before="0" w:after="0" w:line="240" w:lineRule="auto"/>
+      </w:pPr>
+      <w:rPr>
+        <w:b/>
+        <w:bCs/>
+        <w:color w:val="FFFFFF" w:themeColor="background1"/>
+      </w:rPr>
+      <w:tblPr/>
+      <w:tcPr>
+        <w:tcBorders>
+          <w:top w:val="single" w:sz="8" w:space="0" w:color="9F8AB9" w:themeColor="accent4" w:themeTint="BF"/>
+          <w:left w:val="single" w:sz="8" w:space="0" w:color="9F8AB9" w:themeColor="accent4" w:themeTint="BF"/>
+          <w:bottom w:val="single" w:sz="8" w:space="0" w:color="9F8AB9" w:themeColor="accent4" w:themeTint="BF"/>
+          <w:right w:val="single" w:sz="8" w:space="0" w:color="9F8AB9" w:themeColor="accent4" w:themeTint="BF"/>
+          <w:insideH w:val="nil"/>
+          <w:insideV w:val="nil"/>
+        </w:tcBorders>
+        <w:shd w:val="clear" w:color="auto" w:fill="8064A2" w:themeFill="accent4"/>
+      </w:tcPr>
+    </w:tblStylePr>
+    <w:tblStylePr w:type="lastRow">
+      <w:pPr>
+        <w:spacing w:before="0" w:after="0" w:line="240" w:lineRule="auto"/>
+      </w:pPr>
+      <w:rPr>
+        <w:b/>
+        <w:bCs/>
+      </w:rPr>
+      <w:tblPr/>
+      <w:tcPr>
+        <w:tcBorders>
+          <w:top w:val="double" w:sz="6" w:space="0" w:color="9F8AB9" w:themeColor="accent4" w:themeTint="BF"/>
+          <w:left w:val="single" w:sz="8" w:space="0" w:color="9F8AB9" w:themeColor="accent4" w:themeTint="BF"/>
+          <w:bottom w:val="single" w:sz="8" w:space="0" w:color="9F8AB9" w:themeColor="accent4" w:themeTint="BF"/>
+          <w:right w:val="single" w:sz="8" w:space="0" w:color="9F8AB9" w:themeColor="accent4" w:themeTint="BF"/>
+          <w:insideH w:val="nil"/>
+          <w:insideV w:val="nil"/>
+        </w:tcBorders>
+      </w:tcPr>
+    </w:tblStylePr>
+    <w:tblStylePr w:type="firstCol">
+      <w:rPr>
+        <w:b/>
+        <w:bCs/>
+      </w:rPr>
+    </w:tblStylePr>
+    <w:tblStylePr w:type="lastCol">
+      <w:rPr>
+        <w:b/>
+        <w:bCs/>
+      </w:rPr>
+    </w:tblStylePr>
+    <w:tblStylePr w:type="band1Vert">
+      <w:tblPr/>
+      <w:tcPr>
+        <w:shd w:val="clear" w:color="auto" w:fill="DFD8E8" w:themeFill="accent4" w:themeFillTint="3F"/>
+      </w:tcPr>
+    </w:tblStylePr>
+    <w:tblStylePr w:type="band1Horz">
+      <w:tblPr/>
+      <w:tcPr>
+        <w:tcBorders>
+          <w:insideH w:val="nil"/>
+          <w:insideV w:val="nil"/>
+        </w:tcBorders>
+        <w:shd w:val="clear" w:color="auto" w:fill="DFD8E8" w:themeFill="accent4" w:themeFillTint="3F"/>
+      </w:tcPr>
+    </w:tblStylePr>
+    <w:tblStylePr w:type="band2Horz">
+      <w:tblPr/>
+      <w:tcPr>
+        <w:tcBorders>
+          <w:insideH w:val="nil"/>
+          <w:insideV w:val="nil"/>
+        </w:tcBorders>
+      </w:tcPr>
+    </w:tblStylePr>
+  </w:style>
+  <w:style w:type="paragraph" w:styleId="TOCHeading">
+    <w:name w:val="TOC Heading"/>
+    <w:basedOn w:val="Heading1"/>
+    <w:next w:val="Normal"/>
+    <w:uiPriority w:val="39"/>
+    <w:semiHidden/>
+    <w:unhideWhenUsed/>
+    <w:qFormat/>
+    <w:rsid w:val="00910D03"/>
+    <w:pPr>
+      <w:keepNext/>
+      <w:keepLines/>
+      <w:numPr>
+        <w:numId w:val="0"/>
+      </w:numPr>
+      <w:spacing w:before="480" w:beforeAutospacing="0" w:after="0" w:afterAutospacing="0" w:line="276" w:lineRule="auto"/>
+      <w:outlineLvl w:val="9"/>
+    </w:pPr>
+    <w:rPr>
+      <w:rFonts w:eastAsiaTheme="majorEastAsia" w:cstheme="majorBidi"/>
+      <w:color w:val="365F91" w:themeColor="accent1" w:themeShade="BF"/>
+      <w:kern w:val="0"/>
+      <w:sz w:val="28"/>
+      <w:szCs w:val="28"/>
+      <w:lang w:val="en-US" w:eastAsia="ja-JP"/>
+    </w:rPr>
+  </w:style>
+  <w:style w:type="paragraph" w:styleId="TOC1">
+    <w:name w:val="toc 1"/>
+    <w:basedOn w:val="Normal"/>
+    <w:next w:val="Normal"/>
+    <w:autoRedefine/>
+    <w:uiPriority w:val="39"/>
+    <w:unhideWhenUsed/>
+    <w:rsid w:val="00910D03"/>
+    <w:pPr>
+      <w:spacing w:after="100"/>
+    </w:pPr>
+  </w:style>
+  <w:style w:type="paragraph" w:styleId="TOC2">
+    <w:name w:val="toc 2"/>
+    <w:basedOn w:val="Normal"/>
+    <w:next w:val="Normal"/>
+    <w:autoRedefine/>
+    <w:uiPriority w:val="39"/>
+    <w:unhideWhenUsed/>
+    <w:rsid w:val="00910D03"/>
+    <w:pPr>
+      <w:spacing w:after="100"/>
+      <w:ind w:left="220"/>
+    </w:pPr>
+  </w:style>
+  <w:style w:type="paragraph" w:styleId="TOC3">
+    <w:name w:val="toc 3"/>
+    <w:basedOn w:val="Normal"/>
+    <w:next w:val="Normal"/>
+    <w:autoRedefine/>
+    <w:uiPriority w:val="39"/>
+    <w:unhideWhenUsed/>
+    <w:rsid w:val="00E067EE"/>
+    <w:pPr>
+      <w:tabs>
+        <w:tab w:val="left" w:pos="1320"/>
+        <w:tab w:val="right" w:leader="dot" w:pos="9062"/>
+      </w:tabs>
+      <w:spacing w:after="100"/>
+      <w:ind w:left="440"/>
+      <w:jc w:val="center"/>
+    </w:pPr>
+  </w:style>
+  <w:style w:type="character" w:styleId="Hyperlink">
+    <w:name w:val="Hyperlink"/>
+    <w:basedOn w:val="DefaultParagraphFont"/>
+    <w:uiPriority w:val="99"/>
+    <w:unhideWhenUsed/>
+    <w:rsid w:val="00910D03"/>
+    <w:rPr>
+      <w:color w:val="0000FF" w:themeColor="hyperlink"/>
+      <w:u w:val="single"/>
+    </w:rPr>
+  </w:style>
+  <w:style w:type="character" w:styleId="Strong">
+    <w:name w:val="Strong"/>
+    <w:basedOn w:val="DefaultParagraphFont"/>
+    <w:uiPriority w:val="22"/>
+    <w:qFormat/>
+    <w:rsid w:val="008762B8"/>
+    <w:rPr>
+      <w:b/>
+      <w:bCs/>
+    </w:rPr>
+  </w:style>
+  <w:style w:type="character" w:customStyle="1" w:styleId="apple-converted-space">
+    <w:name w:val="apple-converted-space"/>
+    <w:basedOn w:val="DefaultParagraphFont"/>
+    <w:rsid w:val="008762B8"/>
+  </w:style>
+  <w:style w:type="character" w:styleId="Emphasis">
+    <w:name w:val="Emphasis"/>
+    <w:basedOn w:val="DefaultParagraphFont"/>
+    <w:uiPriority w:val="20"/>
+    <w:qFormat/>
+    <w:rsid w:val="008762B8"/>
+    <w:rPr>
+      <w:i/>
+      <w:iCs/>
+    </w:rPr>
+  </w:style>
+</w:styles>
+</file>
+
+<file path=word/stylesWithEffects.xml><?xml version="1.0" encoding="utf-8"?>
+<w:styles xmlns:wpc="http://schemas.microsoft.com/office/word/2010/wordprocessingCanvas" xmlns:mc="http://schemas.openxmlformats.org/markup-compatibility/2006" xmlns:o="urn:schemas-microsoft-com:office:office" xmlns:r="http://schemas.openxmlformats.org/officeDocument/2006/relationships" xmlns:m="http://schemas.openxmlformats.org/officeDocument/2006/math" xmlns:v="urn:schemas-microsoft-com:vml" xmlns:wp14="http://schemas.microsoft.com/office/word/2010/wordprocessingDrawing" xmlns:wp="http://schemas.openxmlformats.org/drawingml/2006/wordprocessingDrawing" xmlns:w10="urn:schemas-microsoft-com:office:word" xmlns:w="http://schemas.openxmlformats.org/wordprocessingml/2006/main" xmlns:w14="http://schemas.microsoft.com/office/word/2010/wordml" xmlns:wpg="http://schemas.microsoft.com/office/word/2010/wordprocessingGroup" xmlns:wpi="http://schemas.microsoft.com/office/word/2010/wordprocessingInk" xmlns:wne="http://schemas.microsoft.com/office/word/2006/wordml" xmlns:wps="http://schemas.microsoft.com/office/word/2010/wordprocessingShape" mc:Ignorable="w14 wp14">
+  <w:docDefaults>
+    <w:rPrDefault>
+      <w:rPr>
+        <w:rFonts w:asciiTheme="minorHAnsi" w:eastAsiaTheme="minorHAnsi" w:hAnsiTheme="minorHAnsi" w:cstheme="minorBidi"/>
+        <w:sz w:val="22"/>
+        <w:szCs w:val="22"/>
+        <w:lang w:val="bs-Latn-BA" w:eastAsia="en-US" w:bidi="ar-SA"/>
+      </w:rPr>
+    </w:rPrDefault>
+    <w:pPrDefault>
+      <w:pPr>
+        <w:spacing w:after="200" w:line="276" w:lineRule="auto"/>
+      </w:pPr>
+    </w:pPrDefault>
+  </w:docDefaults>
+  <w:latentStyles w:defLockedState="0" w:defUIPriority="99" w:defSemiHidden="1" w:defUnhideWhenUsed="1" w:defQFormat="0" w:count="267">
+    <w:lsdException w:name="Normal" w:semiHidden="0" w:uiPriority="0" w:unhideWhenUsed="0" w:qFormat="1"/>
+    <w:lsdException w:name="heading 1" w:semiHidden="0" w:uiPriority="9" w:unhideWhenUsed="0" w:qFormat="1"/>
+    <w:lsdException w:name="heading 2" w:uiPriority="9" w:qFormat="1"/>
+    <w:lsdException w:name="heading 3" w:uiPriority="9" w:qFormat="1"/>
+    <w:lsdException w:name="heading 4" w:uiPriority="9" w:qFormat="1"/>
+    <w:lsdException w:name="heading 5" w:uiPriority="9" w:qFormat="1"/>
+    <w:lsdException w:name="heading 6" w:uiPriority="9" w:qFormat="1"/>
+    <w:lsdException w:name="heading 7" w:uiPriority="9" w:qFormat="1"/>
+    <w:lsdException w:name="heading 8" w:uiPriority="9" w:qFormat="1"/>
+    <w:lsdException w:name="heading 9" w:uiPriority="9" w:qFormat="1"/>
+    <w:lsdException w:name="toc 1" w:uiPriority="39"/>
+    <w:lsdException w:name="toc 2" w:uiPriority="39"/>
+    <w:lsdException w:name="toc 3" w:uiPriority="39"/>
+    <w:lsdException w:name="toc 4" w:uiPriority="39"/>
+    <w:lsdException w:name="toc 5" w:uiPriority="39"/>
+    <w:lsdException w:name="toc 6" w:uiPriority="39"/>
+    <w:lsdException w:name="toc 7" w:uiPriority="39"/>
+    <w:lsdException w:name="toc 8" w:uiPriority="39"/>
+    <w:lsdException w:name="toc 9" w:uiPriority="39"/>
+    <w:lsdException w:name="caption" w:uiPriority="35" w:qFormat="1"/>
+    <w:lsdException w:name="Title" w:semiHidden="0" w:uiPriority="10" w:unhideWhenUsed="0" w:qFormat="1"/>
+    <w:lsdException w:name="Default Paragraph Font" w:uiPriority="1"/>
+    <w:lsdException w:name="Subtitle" w:semiHidden="0" w:uiPriority="11" w:unhideWhenUsed="0" w:qFormat="1"/>
+    <w:lsdException w:name="Strong" w:semiHidden="0" w:uiPriority="22" w:unhideWhenUsed="0" w:qFormat="1"/>
+    <w:lsdException w:name="Emphasis" w:semiHidden="0" w:uiPriority="20" w:unhideWhenUsed="0" w:qFormat="1"/>
+    <w:lsdException w:name="Table Grid" w:semiHidden="0" w:uiPriority="59" w:unhideWhenUsed="0"/>
+    <w:lsdException w:name="Placeholder Text" w:unhideWhenUsed="0"/>
+    <w:lsdException w:name="No Spacing" w:semiHidden="0" w:uiPriority="1" w:unhideWhenUsed="0" w:qFormat="1"/>
+    <w:lsdException w:name="Light Shading" w:semiHidden="0" w:uiPriority="60" w:unhideWhenUsed="0"/>
+    <w:lsdException w:name="Light List" w:semiHidden="0" w:uiPriority="61" w:unhideWhenUsed="0"/>
+    <w:lsdException w:name="Light Grid" w:semiHidden="0" w:uiPriority="62" w:unhideWhenUsed="0"/>
+    <w:lsdException w:name="Medium Shading 1" w:semiHidden="0" w:uiPriority="63" w:unhideWhenUsed="0"/>
+    <w:lsdException w:name="Medium Shading 2" w:semiHidden="0" w:uiPriority="64" w:unhideWhenUsed="0"/>
+    <w:lsdException w:name="Medium List 1" w:semiHidden="0" w:uiPriority="65" w:unhideWhenUsed="0"/>
+    <w:lsdException w:name="Medium List 2" w:semiHidden="0" w:uiPriority="66" w:unhideWhenUsed="0"/>
+    <w:lsdException w:name="Medium Grid 1" w:semiHidden="0" w:uiPriority="67" w:unhideWhenUsed="0"/>
+    <w:lsdException w:name="Medium Grid 2" w:semiHidden="0" w:uiPriority="68" w:unhideWhenUsed="0"/>
+    <w:lsdException w:name="Medium Grid 3" w:semiHidden="0" w:uiPriority="69" w:unhideWhenUsed="0"/>
+    <w:lsdException w:name="Dark List" w:semiHidden="0" w:uiPriority="70" w:unhideWhenUsed="0"/>
+    <w:lsdException w:name="Colorful Shading" w:semiHidden="0" w:uiPriority="71" w:unhideWhenUsed="0"/>
+    <w:lsdException w:name="Colorful List" w:semiHidden="0" w:uiPriority="72" w:unhideWhenUsed="0"/>
+    <w:lsdException w:name="Colorful Grid" w:semiHidden="0" w:uiPriority="73" w:unhideWhenUsed="0"/>
+    <w:lsdException w:name="Light Shading Accent 1" w:semiHidden="0" w:uiPriority="60" w:unhideWhenUsed="0"/>
+    <w:lsdException w:name="Light List Accent 1" w:semiHidden="0" w:uiPriority="61" w:unhideWhenUsed="0"/>
+    <w:lsdException w:name="Light Grid Accent 1" w:semiHidden="0" w:uiPriority="62" w:unhideWhenUsed="0"/>
+    <w:lsdException w:name="Medium Shading 1 Accent 1" w:semiHidden="0" w:uiPriority="63" w:unhideWhenUsed="0"/>
+    <w:lsdException w:name="Medium Shading 2 Accent 1" w:semiHidden="0" w:uiPriority="64" w:unhideWhenUsed="0"/>
+    <w:lsdException w:name="Medium List 1 Accent 1" w:semiHidden="0" w:uiPriority="65" w:unhideWhenUsed="0"/>
+    <w:lsdException w:name="Revision" w:unhideWhenUsed="0"/>
+    <w:lsdException w:name="List Paragraph" w:semiHidden="0" w:uiPriority="34" w:unhideWhenUsed="0" w:qFormat="1"/>
+    <w:lsdException w:name="Quote" w:semiHidden="0" w:uiPriority="29" w:unhideWhenUsed="0" w:qFormat="1"/>
+    <w:lsdException w:name="Intense Quote" w:semiHidden="0" w:uiPriority="30" w:unhideWhenUsed="0" w:qFormat="1"/>
+    <w:lsdException w:name="Medium List 2 Accent 1" w:semiHidden="0" w:uiPriority="66" w:unhideWhenUsed="0"/>
+    <w:lsdException w:name="Medium Grid 1 Accent 1" w:semiHidden="0" w:uiPriority="67" w:unhideWhenUsed="0"/>
+    <w:lsdException w:name="Medium Grid 2 Accent 1" w:semiHidden="0" w:uiPriority="68" w:unhideWhenUsed="0"/>
+    <w:lsdException w:name="Medium Grid 3 Accent 1" w:semiHidden="0" w:uiPriority="69" w:unhideWhenUsed="0"/>
+    <w:lsdException w:name="Dark List Accent 1" w:semiHidden="0" w:uiPriority="70" w:unhideWhenUsed="0"/>
+    <w:lsdException w:name="Colorful Shading Accent 1" w:semiHidden="0" w:uiPriority="71" w:unhideWhenUsed="0"/>
+    <w:lsdException w:name="Colorful List Accent 1" w:semiHidden="0" w:uiPriority="72" w:unhideWhenUsed="0"/>
+    <w:lsdException w:name="Colorful Grid Accent 1" w:semiHidden="0" w:uiPriority="73" w:unhideWhenUsed="0"/>
+    <w:lsdException w:name="Light Shading Accent 2" w:semiHidden="0" w:uiPriority="60" w:unhideWhenUsed="0"/>
+    <w:lsdException w:name="Light List Accent 2" w:semiHidden="0" w:uiPriority="61" w:unhideWhenUsed="0"/>
+    <w:lsdException w:name="Light Grid Accent 2" w:semiHidden="0" w:uiPriority="62" w:unhideWhenUsed="0"/>
+    <w:lsdException w:name="Medium Shading 1 Accent 2" w:semiHidden="0" w:uiPriority="63" w:unhideWhenUsed="0"/>
+    <w:lsdException w:name="Medium Shading 2 Accent 2" w:semiHidden="0" w:uiPriority="64" w:unhideWhenUsed="0"/>
+    <w:lsdException w:name="Medium List 1 Accent 2" w:semiHidden="0" w:uiPriority="65" w:unhideWhenUsed="0"/>
+    <w:lsdException w:name="Medium List 2 Accent 2" w:semiHidden="0" w:uiPriority="66" w:unhideWhenUsed="0"/>
+    <w:lsdException w:name="Medium Grid 1 Accent 2" w:semiHidden="0" w:uiPriority="67" w:unhideWhenUsed="0"/>
+    <w:lsdException w:name="Medium Grid 2 Accent 2" w:semiHidden="0" w:uiPriority="68" w:unhideWhenUsed="0"/>
+    <w:lsdException w:name="Medium Grid 3 Accent 2" w:semiHidden="0" w:uiPriority="69" w:unhideWhenUsed="0"/>
+    <w:lsdException w:name="Dark List Accent 2" w:semiHidden="0" w:uiPriority="70" w:unhideWhenUsed="0"/>
+    <w:lsdException w:name="Colorful Shading Accent 2" w:semiHidden="0" w:uiPriority="71" w:unhideWhenUsed="0"/>
+    <w:lsdException w:name="Colorful List Accent 2" w:semiHidden="0" w:uiPriority="72" w:unhideWhenUsed="0"/>
+    <w:lsdException w:name="Colorful Grid Accent 2" w:semiHidden="0" w:uiPriority="73" w:unhideWhenUsed="0"/>
+    <w:lsdException w:name="Light Shading Accent 3" w:semiHidden="0" w:uiPriority="60" w:unhideWhenUsed="0"/>
+    <w:lsdException w:name="Light List Accent 3" w:semiHidden="0" w:uiPriority="61" w:unhideWhenUsed="0"/>
+    <w:lsdException w:name="Light Grid Accent 3" w:semiHidden="0" w:uiPriority="62" w:unhideWhenUsed="0"/>
+    <w:lsdException w:name="Medium Shading 1 Accent 3" w:semiHidden="0" w:uiPriority="63" w:unhideWhenUsed="0"/>
+    <w:lsdException w:name="Medium Shading 2 Accent 3" w:semiHidden="0" w:uiPriority="64" w:unhideWhenUsed="0"/>
+    <w:lsdException w:name="Medium List 1 Accent 3" w:semiHidden="0" w:uiPriority="65" w:unhideWhenUsed="0"/>
+    <w:lsdException w:name="Medium List 2 Accent 3" w:semiHidden="0" w:uiPriority="66" w:unhideWhenUsed="0"/>
+    <w:lsdException w:name="Medium Grid 1 Accent 3" w:semiHidden="0" w:uiPriority="67" w:unhideWhenUsed="0"/>
+    <w:lsdException w:name="Medium Grid 2 Accent 3" w:semiHidden="0" w:uiPriority="68" w:unhideWhenUsed="0"/>
+    <w:lsdException w:name="Medium Grid 3 Accent 3" w:semiHidden="0" w:uiPriority="69" w:unhideWhenUsed="0"/>
+    <w:lsdException w:name="Dark List Accent 3" w:semiHidden="0" w:uiPriority="70" w:unhideWhenUsed="0"/>
+    <w:lsdException w:name="Colorful Shading Accent 3" w:semiHidden="0" w:uiPriority="71" w:unhideWhenUsed="0"/>
+    <w:lsdException w:name="Colorful List Accent 3" w:semiHidden="0" w:uiPriority="72" w:unhideWhenUsed="0"/>
+    <w:lsdException w:name="Colorful Grid Accent 3" w:semiHidden="0" w:uiPriority="73" w:unhideWhenUsed="0"/>
+    <w:lsdException w:name="Light Shading Accent 4" w:semiHidden="0" w:uiPriority="60" w:unhideWhenUsed="0"/>
+    <w:lsdException w:name="Light List Accent 4" w:semiHidden="0" w:uiPriority="61" w:unhideWhenUsed="0"/>
+    <w:lsdException w:name="Light Grid Accent 4" w:semiHidden="0" w:uiPriority="62" w:unhideWhenUsed="0"/>
+    <w:lsdException w:name="Medium Shading 1 Accent 4" w:semiHidden="0" w:uiPriority="63" w:unhideWhenUsed="0"/>
+    <w:lsdException w:name="Medium Shading 2 Accent 4" w:semiHidden="0" w:uiPriority="64" w:unhideWhenUsed="0"/>
+    <w:lsdException w:name="Medium List 1 Accent 4" w:semiHidden="0" w:uiPriority="65" w:unhideWhenUsed="0"/>
+    <w:lsdException w:name="Medium List 2 Accent 4" w:semiHidden="0" w:uiPriority="66" w:unhideWhenUsed="0"/>
+    <w:lsdException w:name="Medium Grid 1 Accent 4" w:semiHidden="0" w:uiPriority="67" w:unhideWhenUsed="0"/>
+    <w:lsdException w:name="Medium Grid 2 Accent 4" w:semiHidden="0" w:uiPriority="68" w:unhideWhenUsed="0"/>
+    <w:lsdException w:name="Medium Grid 3 Accent 4" w:semiHidden="0" w:uiPriority="69" w:unhideWhenUsed="0"/>
+    <w:lsdException w:name="Dark List Accent 4" w:semiHidden="0" w:uiPriority="70" w:unhideWhenUsed="0"/>
+    <w:lsdException w:name="Colorful Shading Accent 4" w:semiHidden="0" w:uiPriority="71" w:unhideWhenUsed="0"/>
+    <w:lsdException w:name="Colorful List Accent 4" w:semiHidden="0" w:uiPriority="72" w:unhideWhenUsed="0"/>
+    <w:lsdException w:name="Colorful Grid Accent 4" w:semiHidden="0" w:uiPriority="73" w:unhideWhenUsed="0"/>
+    <w:lsdException w:name="Light Shading Accent 5" w:semiHidden="0" w:uiPriority="60" w:unhideWhenUsed="0"/>
+    <w:lsdException w:name="Light List Accent 5" w:semiHidden="0" w:uiPriority="61" w:unhideWhenUsed="0"/>
+    <w:lsdException w:name="Light Grid Accent 5" w:semiHidden="0" w:uiPriority="62" w:unhideWhenUsed="0"/>
+    <w:lsdException w:name="Medium Shading 1 Accent 5" w:semiHidden="0" w:uiPriority="63" w:unhideWhenUsed="0"/>
+    <w:lsdException w:name="Medium Shading 2 Accent 5" w:semiHidden="0" w:uiPriority="64" w:unhideWhenUsed="0"/>
+    <w:lsdException w:name="Medium List 1 Accent 5" w:semiHidden="0" w:uiPriority="65" w:unhideWhenUsed="0"/>
+    <w:lsdException w:name="Medium List 2 Accent 5" w:semiHidden="0" w:uiPriority="66" w:unhideWhenUsed="0"/>
+    <w:lsdException w:name="Medium Grid 1 Accent 5" w:semiHidden="0" w:uiPriority="67" w:unhideWhenUsed="0"/>
+    <w:lsdException w:name="Medium Grid 2 Accent 5" w:semiHidden="0" w:uiPriority="68" w:unhideWhenUsed="0"/>
+    <w:lsdException w:name="Medium Grid 3 Accent 5" w:semiHidden="0" w:uiPriority="69" w:unhideWhenUsed="0"/>
+    <w:lsdException w:name="Dark List Accent 5" w:semiHidden="0" w:uiPriority="70" w:unhideWhenUsed="0"/>
+    <w:lsdException w:name="Colorful Shading Accent 5" w:semiHidden="0" w:uiPriority="71" w:unhideWhenUsed="0"/>
+    <w:lsdException w:name="Colorful List Accent 5" w:semiHidden="0" w:uiPriority="72" w:unhideWhenUsed="0"/>
+    <w:lsdException w:name="Colorful Grid Accent 5" w:semiHidden="0" w:uiPriority="73" w:unhideWhenUsed="0"/>
+    <w:lsdException w:name="Light Shading Accent 6" w:semiHidden="0" w:uiPriority="60" w:unhideWhenUsed="0"/>
+    <w:lsdException w:name="Light List Accent 6" w:semiHidden="0" w:uiPriority="61" w:unhideWhenUsed="0"/>
+    <w:lsdException w:name="Light Grid Accent 6" w:semiHidden="0" w:uiPriority="62" w:unhideWhenUsed="0"/>
+    <w:lsdException w:name="Medium Shading 1 Accent 6" w:semiHidden="0" w:uiPriority="63" w:unhideWhenUsed="0"/>
+    <w:lsdException w:name="Medium Shading 2 Accent 6" w:semiHidden="0" w:uiPriority="64" w:unhideWhenUsed="0"/>
+    <w:lsdException w:name="Medium List 1 Accent 6" w:semiHidden="0" w:uiPriority="65" w:unhideWhenUsed="0"/>
+    <w:lsdException w:name="Medium List 2 Accent 6" w:semiHidden="0" w:uiPriority="66" w:unhideWhenUsed="0"/>
+    <w:lsdException w:name="Medium Grid 1 Accent 6" w:semiHidden="0" w:uiPriority="67" w:unhideWhenUsed="0"/>
+    <w:lsdException w:name="Medium Grid 2 Accent 6" w:semiHidden="0" w:uiPriority="68" w:unhideWhenUsed="0"/>
+    <w:lsdException w:name="Medium Grid 3 Accent 6" w:semiHidden="0" w:uiPriority="69" w:unhideWhenUsed="0"/>
+    <w:lsdException w:name="Dark List Accent 6" w:semiHidden="0" w:uiPriority="70" w:unhideWhenUsed="0"/>
+    <w:lsdException w:name="Colorful Shading Accent 6" w:semiHidden="0" w:uiPriority="71" w:unhideWhenUsed="0"/>
+    <w:lsdException w:name="Colorful List Accent 6" w:semiHidden="0" w:uiPriority="72" w:unhideWhenUsed="0"/>
+    <w:lsdException w:name="Colorful Grid Accent 6" w:semiHidden="0" w:uiPriority="73" w:unhideWhenUsed="0"/>
+    <w:lsdException w:name="Subtle Emphasis" w:semiHidden="0" w:uiPriority="19" w:unhideWhenUsed="0" w:qFormat="1"/>
+    <w:lsdException w:name="Intense Emphasis" w:semiHidden="0" w:uiPriority="21" w:unhideWhenUsed="0" w:qFormat="1"/>
+    <w:lsdException w:name="Subtle Reference" w:semiHidden="0" w:uiPriority="31" w:unhideWhenUsed="0" w:qFormat="1"/>
+    <w:lsdException w:name="Intense Reference" w:semiHidden="0" w:uiPriority="32" w:unhideWhenUsed="0" w:qFormat="1"/>
+    <w:lsdException w:name="Book Title" w:semiHidden="0" w:uiPriority="33" w:unhideWhenUsed="0" w:qFormat="1"/>
+    <w:lsdException w:name="Bibliography" w:uiPriority="37"/>
+    <w:lsdException w:name="TOC Heading" w:uiPriority="39" w:qFormat="1"/>
   </w:latentStyles>
   <w:style w:type="paragraph" w:default="1" w:styleId="Normal">
     <w:name w:val="Normal"/>
@@ -32285,7 +33729,7 @@
 </file>
 
 <file path=customXml/itemProps1.xml><?xml version="1.0" encoding="utf-8"?>
-<ds:datastoreItem xmlns:ds="http://schemas.openxmlformats.org/officeDocument/2006/customXml" ds:itemID="{DC2AAFCE-BA0A-469F-8AE1-9B7B6598C3C1}">
+<ds:datastoreItem xmlns:ds="http://schemas.openxmlformats.org/officeDocument/2006/customXml" ds:itemID="{C99652C7-92CA-4E2A-9F87-4602E314AE15}">
   <ds:schemaRefs>
     <ds:schemaRef ds:uri="http://schemas.openxmlformats.org/officeDocument/2006/bibliography"/>
   </ds:schemaRefs>

</xml_diff>

<commit_message>
SRS v2 u pdfu (nakon svih izmjena)
</commit_message>
<xml_diff>
--- a/SRS/SRS-Tim1-sa-izmjenama.docx
+++ b/SRS/SRS-Tim1-sa-izmjenama.docx
@@ -512,14 +512,12 @@
               <w:color w:val="403152" w:themeColor="accent4" w:themeShade="80"/>
             </w:rPr>
           </w:pPr>
-          <w:proofErr w:type="spellStart"/>
           <w:r>
             <w:rPr>
               <w:color w:val="403152" w:themeColor="accent4" w:themeShade="80"/>
             </w:rPr>
             <w:t>Sadržaj</w:t>
           </w:r>
-          <w:proofErr w:type="spellEnd"/>
         </w:p>
         <w:p>
           <w:pPr>
@@ -1842,7 +1840,7 @@
                 <w:noProof/>
                 <w:webHidden/>
               </w:rPr>
-              <w:t>7</w:t>
+              <w:t>8</w:t>
             </w:r>
             <w:r>
               <w:rPr>
@@ -1989,20 +1987,16 @@
                 <w:noProof/>
                 <w:webHidden/>
               </w:rPr>
-            </w:r>
-            <w:r>
-              <w:rPr>
-                <w:noProof/>
-                <w:webHidden/>
-              </w:rPr>
               <w:fldChar w:fldCharType="separate"/>
             </w:r>
             <w:r>
               <w:rPr>
-                <w:noProof/>
-                <w:webHidden/>
-              </w:rPr>
-              <w:t>8</w:t>
+                <w:b/>
+                <w:bCs/>
+                <w:noProof/>
+                <w:webHidden/>
+              </w:rPr>
+              <w:t>Error! Bookmark not defined.</w:t>
             </w:r>
             <w:r>
               <w:rPr>
@@ -4183,20 +4177,16 @@
                 <w:noProof/>
                 <w:webHidden/>
               </w:rPr>
-            </w:r>
-            <w:r>
-              <w:rPr>
-                <w:noProof/>
-                <w:webHidden/>
-              </w:rPr>
               <w:fldChar w:fldCharType="separate"/>
             </w:r>
             <w:r>
               <w:rPr>
-                <w:noProof/>
-                <w:webHidden/>
-              </w:rPr>
-              <w:t>20</w:t>
+                <w:b/>
+                <w:bCs/>
+                <w:noProof/>
+                <w:webHidden/>
+              </w:rPr>
+              <w:t>Error! Bookmark not defined.</w:t>
             </w:r>
             <w:r>
               <w:rPr>
@@ -4423,20 +4413,16 @@
                 <w:noProof/>
                 <w:webHidden/>
               </w:rPr>
-            </w:r>
-            <w:r>
-              <w:rPr>
-                <w:noProof/>
-                <w:webHidden/>
-              </w:rPr>
               <w:fldChar w:fldCharType="separate"/>
             </w:r>
             <w:r>
               <w:rPr>
-                <w:noProof/>
-                <w:webHidden/>
-              </w:rPr>
-              <w:t>21</w:t>
+                <w:b/>
+                <w:bCs/>
+                <w:noProof/>
+                <w:webHidden/>
+              </w:rPr>
+              <w:t>Error! Bookmark not defined.</w:t>
             </w:r>
             <w:r>
               <w:rPr>
@@ -5243,7 +5229,7 @@
                 <w:noProof/>
                 <w:webHidden/>
               </w:rPr>
-              <w:t>26</w:t>
+              <w:t>27</w:t>
             </w:r>
             <w:r>
               <w:rPr>
@@ -7479,9 +7465,8 @@
           <w:szCs w:val="24"/>
           <w:shd w:val="clear" w:color="auto" w:fill="FFFFFF"/>
         </w:rPr>
-        <w:t xml:space="preserve"> koji definiraju fizički i </w:t>
-      </w:r>
-      <w:proofErr w:type="spellStart"/>
+        <w:t xml:space="preserve"> koji definiraju fizički i podatkovni sloj (</w:t>
+      </w:r>
       <w:r>
         <w:rPr>
           <w:rFonts w:asciiTheme="majorHAnsi" w:hAnsiTheme="majorHAnsi" w:cs="Arial"/>
@@ -7490,9 +7475,9 @@
           <w:szCs w:val="24"/>
           <w:shd w:val="clear" w:color="auto" w:fill="FFFFFF"/>
         </w:rPr>
-        <w:t>podatkovni</w:t>
-      </w:r>
-      <w:proofErr w:type="spellEnd"/>
+        <w:t>OSI</w:t>
+      </w:r>
+      <w:hyperlink r:id="rId10" w:tooltip="OSI" w:history="1"/>
       <w:r>
         <w:rPr>
           <w:rFonts w:asciiTheme="majorHAnsi" w:hAnsiTheme="majorHAnsi" w:cs="Arial"/>
@@ -7501,129 +7486,8 @@
           <w:szCs w:val="24"/>
           <w:shd w:val="clear" w:color="auto" w:fill="FFFFFF"/>
         </w:rPr>
-        <w:t xml:space="preserve"> </w:t>
-      </w:r>
-      <w:proofErr w:type="spellStart"/>
-      <w:r>
-        <w:rPr>
-          <w:rFonts w:asciiTheme="majorHAnsi" w:hAnsiTheme="majorHAnsi" w:cs="Arial"/>
-          <w:color w:val="252525"/>
-          <w:sz w:val="24"/>
-          <w:szCs w:val="24"/>
-          <w:shd w:val="clear" w:color="auto" w:fill="FFFFFF"/>
-        </w:rPr>
-        <w:t>sloj</w:t>
-      </w:r>
-      <w:proofErr w:type="spellEnd"/>
-      <w:r>
-        <w:rPr>
-          <w:rFonts w:asciiTheme="majorHAnsi" w:hAnsiTheme="majorHAnsi" w:cs="Arial"/>
-          <w:color w:val="252525"/>
-          <w:sz w:val="24"/>
-          <w:szCs w:val="24"/>
-          <w:shd w:val="clear" w:color="auto" w:fill="FFFFFF"/>
-        </w:rPr>
-        <w:t xml:space="preserve"> (</w:t>
-      </w:r>
-      <w:r>
-        <w:rPr>
-          <w:rFonts w:asciiTheme="majorHAnsi" w:hAnsiTheme="majorHAnsi" w:cs="Arial"/>
-          <w:color w:val="252525"/>
-          <w:sz w:val="24"/>
-          <w:szCs w:val="24"/>
-          <w:shd w:val="clear" w:color="auto" w:fill="FFFFFF"/>
-        </w:rPr>
-        <w:t>OSI</w:t>
-      </w:r>
-      <w:hyperlink r:id="rId10" w:tooltip="OSI" w:history="1"/>
-      <w:r>
-        <w:rPr>
-          <w:rFonts w:asciiTheme="majorHAnsi" w:hAnsiTheme="majorHAnsi" w:cs="Arial"/>
-          <w:color w:val="252525"/>
-          <w:sz w:val="24"/>
-          <w:szCs w:val="24"/>
-          <w:shd w:val="clear" w:color="auto" w:fill="FFFFFF"/>
-        </w:rPr>
-        <w:t xml:space="preserve">) </w:t>
-      </w:r>
-      <w:proofErr w:type="spellStart"/>
-      <w:r>
-        <w:rPr>
-          <w:rFonts w:asciiTheme="majorHAnsi" w:hAnsiTheme="majorHAnsi" w:cs="Arial"/>
-          <w:color w:val="252525"/>
-          <w:sz w:val="24"/>
-          <w:szCs w:val="24"/>
-          <w:shd w:val="clear" w:color="auto" w:fill="FFFFFF"/>
-        </w:rPr>
-        <w:t>žičnih</w:t>
-      </w:r>
-      <w:proofErr w:type="spellEnd"/>
-      <w:r>
-        <w:rPr>
-          <w:rFonts w:asciiTheme="majorHAnsi" w:hAnsiTheme="majorHAnsi" w:cs="Arial"/>
-          <w:color w:val="252525"/>
-          <w:sz w:val="24"/>
-          <w:szCs w:val="24"/>
-          <w:shd w:val="clear" w:color="auto" w:fill="FFFFFF"/>
-        </w:rPr>
-        <w:t xml:space="preserve"> </w:t>
-      </w:r>
-      <w:proofErr w:type="spellStart"/>
-      <w:r>
-        <w:rPr>
-          <w:rFonts w:asciiTheme="majorHAnsi" w:hAnsiTheme="majorHAnsi" w:cs="Arial"/>
-          <w:color w:val="252525"/>
-          <w:sz w:val="24"/>
-          <w:szCs w:val="24"/>
-          <w:shd w:val="clear" w:color="auto" w:fill="FFFFFF"/>
-        </w:rPr>
-        <w:t>mreža</w:t>
-      </w:r>
-      <w:proofErr w:type="spellEnd"/>
-      <w:r>
-        <w:rPr>
-          <w:rFonts w:asciiTheme="majorHAnsi" w:hAnsiTheme="majorHAnsi" w:cs="Arial"/>
-          <w:color w:val="252525"/>
-          <w:sz w:val="24"/>
-          <w:szCs w:val="24"/>
-          <w:shd w:val="clear" w:color="auto" w:fill="FFFFFF"/>
-        </w:rPr>
-        <w:t xml:space="preserve"> </w:t>
-      </w:r>
-      <w:proofErr w:type="spellStart"/>
-      <w:r>
-        <w:rPr>
-          <w:rFonts w:asciiTheme="majorHAnsi" w:hAnsiTheme="majorHAnsi" w:cs="Arial"/>
-          <w:color w:val="252525"/>
-          <w:sz w:val="24"/>
-          <w:szCs w:val="24"/>
-          <w:shd w:val="clear" w:color="auto" w:fill="FFFFFF"/>
-        </w:rPr>
-        <w:t>poznatijih</w:t>
-      </w:r>
-      <w:proofErr w:type="spellEnd"/>
-      <w:r>
-        <w:rPr>
-          <w:rFonts w:asciiTheme="majorHAnsi" w:hAnsiTheme="majorHAnsi" w:cs="Arial"/>
-          <w:color w:val="252525"/>
-          <w:sz w:val="24"/>
-          <w:szCs w:val="24"/>
-          <w:shd w:val="clear" w:color="auto" w:fill="FFFFFF"/>
-        </w:rPr>
-        <w:t xml:space="preserve"> </w:t>
-      </w:r>
-      <w:proofErr w:type="spellStart"/>
-      <w:r>
-        <w:rPr>
-          <w:rFonts w:asciiTheme="majorHAnsi" w:hAnsiTheme="majorHAnsi" w:cs="Arial"/>
-          <w:color w:val="252525"/>
-          <w:sz w:val="24"/>
-          <w:szCs w:val="24"/>
-          <w:shd w:val="clear" w:color="auto" w:fill="FFFFFF"/>
-        </w:rPr>
-        <w:t>kao</w:t>
-      </w:r>
-      <w:proofErr w:type="spellEnd"/>
+        <w:t>) žičnih mreža poznatijih kao</w:t>
+      </w:r>
       <w:r>
         <w:rPr>
           <w:rStyle w:val="apple-converted-space"/>
@@ -9281,6 +9145,20 @@
     </w:p>
     <w:p>
       <w:pPr>
+        <w:pStyle w:val="ListParagraph"/>
+        <w:numPr>
+          <w:ilvl w:val="0"/>
+          <w:numId w:val="48"/>
+        </w:numPr>
+        <w:rPr>
+          <w:rFonts w:asciiTheme="majorHAnsi" w:hAnsiTheme="majorHAnsi"/>
+          <w:sz w:val="24"/>
+          <w:szCs w:val="24"/>
+        </w:rPr>
+      </w:pPr>
+    </w:p>
+    <w:p>
+      <w:pPr>
         <w:pStyle w:val="Heading3"/>
         <w:numPr>
           <w:ilvl w:val="2"/>
@@ -9288,6 +9166,7 @@
         </w:numPr>
       </w:pPr>
       <w:r>
+        <w:lastRenderedPageBreak/>
         <w:t>Evidencija kupaca</w:t>
       </w:r>
       <w:bookmarkEnd w:id="14"/>
@@ -9312,7 +9191,6 @@
           <w:szCs w:val="24"/>
           <w:lang w:val="bs-Latn-BA" w:eastAsia="bs-Latn-BA"/>
         </w:rPr>
-        <w:lastRenderedPageBreak/>
         <w:t>Evidencija kupaca treba da sadrži sljedeće stavke</w:t>
       </w:r>
       <w:r>
@@ -10162,6 +10040,7 @@
           <w:szCs w:val="24"/>
           <w:lang w:val="bs-Latn-BA" w:eastAsia="bs-Latn-BA"/>
         </w:rPr>
+        <w:lastRenderedPageBreak/>
         <w:t>Nazivi lijekova</w:t>
       </w:r>
     </w:p>
@@ -10216,7 +10095,6 @@
           <w:szCs w:val="24"/>
           <w:lang w:val="bs-Latn-BA" w:eastAsia="bs-Latn-BA"/>
         </w:rPr>
-        <w:lastRenderedPageBreak/>
         <w:t>Nabavna cijena</w:t>
       </w:r>
     </w:p>
@@ -11043,18 +10921,6 @@
     </w:p>
     <w:p>
       <w:pPr>
-        <w:spacing w:after="0" w:line="240" w:lineRule="auto"/>
-        <w:jc w:val="both"/>
-        <w:rPr>
-          <w:rFonts w:asciiTheme="majorHAnsi" w:eastAsia="Times New Roman" w:hAnsiTheme="majorHAnsi" w:cs="Times New Roman"/>
-          <w:sz w:val="24"/>
-          <w:szCs w:val="24"/>
-          <w:lang w:val="bs-Latn-BA" w:eastAsia="bs-Latn-BA"/>
-        </w:rPr>
-      </w:pPr>
-    </w:p>
-    <w:p>
-      <w:pPr>
         <w:pStyle w:val="Heading3"/>
         <w:numPr>
           <w:ilvl w:val="2"/>
@@ -11063,7 +10929,6 @@
       </w:pPr>
       <w:bookmarkStart w:id="21" w:name="_Toc446854119"/>
       <w:r>
-        <w:lastRenderedPageBreak/>
         <w:t>Dnevnik promjena na osnovu lota</w:t>
       </w:r>
       <w:bookmarkEnd w:id="21"/>
@@ -11546,18 +11411,6 @@
     <w:p>
       <w:pPr>
         <w:spacing w:after="0" w:line="240" w:lineRule="auto"/>
-        <w:jc w:val="both"/>
-        <w:rPr>
-          <w:rFonts w:asciiTheme="majorHAnsi" w:eastAsia="Times New Roman" w:hAnsiTheme="majorHAnsi" w:cs="Times New Roman"/>
-          <w:sz w:val="24"/>
-          <w:szCs w:val="24"/>
-          <w:lang w:val="bs-Latn-BA" w:eastAsia="bs-Latn-BA"/>
-        </w:rPr>
-      </w:pPr>
-    </w:p>
-    <w:p>
-      <w:pPr>
-        <w:spacing w:after="240" w:line="240" w:lineRule="auto"/>
         <w:jc w:val="both"/>
         <w:rPr>
           <w:rFonts w:asciiTheme="majorHAnsi" w:eastAsia="Times New Roman" w:hAnsiTheme="majorHAnsi" w:cs="Times New Roman"/>
@@ -12188,23 +12041,6 @@
     </w:p>
     <w:p>
       <w:pPr>
-        <w:pStyle w:val="ListParagraph"/>
-        <w:spacing w:after="0" w:line="240" w:lineRule="auto"/>
-        <w:ind w:left="1440"/>
-        <w:jc w:val="both"/>
-        <w:rPr>
-          <w:rFonts w:asciiTheme="majorHAnsi" w:eastAsia="Times New Roman" w:hAnsiTheme="majorHAnsi" w:cs="Times New Roman"/>
-          <w:b/>
-          <w:bCs/>
-          <w:color w:val="000000"/>
-          <w:sz w:val="24"/>
-          <w:szCs w:val="24"/>
-          <w:lang w:val="bs-Latn-BA" w:eastAsia="bs-Latn-BA"/>
-        </w:rPr>
-      </w:pPr>
-    </w:p>
-    <w:p>
-      <w:pPr>
         <w:pStyle w:val="Heading3"/>
         <w:numPr>
           <w:ilvl w:val="2"/>
@@ -21711,6 +21547,8 @@
           <w:lang w:val="bs-Latn-BA" w:eastAsia="bs-Latn-BA"/>
         </w:rPr>
       </w:pPr>
+      <w:bookmarkStart w:id="47" w:name="_GoBack"/>
+      <w:bookmarkEnd w:id="47"/>
     </w:p>
     <w:p>
       <w:pPr>
@@ -21720,14 +21558,14 @@
           <w:numId w:val="13"/>
         </w:numPr>
       </w:pPr>
-      <w:bookmarkStart w:id="47" w:name="_Toc446854147"/>
+      <w:bookmarkStart w:id="48" w:name="_Toc446854147"/>
       <w:r>
         <w:t>Pretraga lijekova</w:t>
       </w:r>
       <w:r>
         <w:t xml:space="preserve"> na stanju</w:t>
       </w:r>
-      <w:bookmarkEnd w:id="47"/>
+      <w:bookmarkEnd w:id="48"/>
     </w:p>
     <w:p>
       <w:pPr>
@@ -22284,11 +22122,11 @@
           <w:numId w:val="13"/>
         </w:numPr>
       </w:pPr>
-      <w:bookmarkStart w:id="48" w:name="_Toc446854148"/>
+      <w:bookmarkStart w:id="49" w:name="_Toc446854148"/>
       <w:r>
         <w:t>Pregled dnevnika promjena – izvještaja o dešavanjima za određeni vremenski period</w:t>
       </w:r>
-      <w:bookmarkEnd w:id="48"/>
+      <w:bookmarkEnd w:id="49"/>
       <w:r>
         <w:t xml:space="preserve"> </w:t>
       </w:r>
@@ -22821,7 +22659,7 @@
           <w:numId w:val="13"/>
         </w:numPr>
       </w:pPr>
-      <w:bookmarkStart w:id="49" w:name="_Toc446854149"/>
+      <w:bookmarkStart w:id="50" w:name="_Toc446854149"/>
       <w:r>
         <w:lastRenderedPageBreak/>
         <w:t>Pregled  dnevnik</w:t>
@@ -22838,7 +22676,7 @@
       <w:r>
         <w:t xml:space="preserve"> o ulazima i izlazima lijekova</w:t>
       </w:r>
-      <w:bookmarkEnd w:id="49"/>
+      <w:bookmarkEnd w:id="50"/>
     </w:p>
     <w:p>
       <w:pPr>
@@ -23494,11 +23332,11 @@
           <w:numId w:val="13"/>
         </w:numPr>
       </w:pPr>
-      <w:bookmarkStart w:id="50" w:name="_Toc446854150"/>
+      <w:bookmarkStart w:id="51" w:name="_Toc446854150"/>
       <w:r>
         <w:t>Pregled  dnevnika promjena na osnovu lota – izvještaja o ulazima i izlazima lijekova na osnovu lota</w:t>
       </w:r>
-      <w:bookmarkEnd w:id="50"/>
+      <w:bookmarkEnd w:id="51"/>
     </w:p>
     <w:p>
       <w:pPr>
@@ -24082,14 +23920,14 @@
           <w:numId w:val="13"/>
         </w:numPr>
       </w:pPr>
-      <w:bookmarkStart w:id="51" w:name="_Toc446854151"/>
+      <w:bookmarkStart w:id="52" w:name="_Toc446854151"/>
       <w:r>
         <w:t>Pregled</w:t>
       </w:r>
       <w:r>
         <w:t xml:space="preserve"> izvještaja o lijekovima koje je kupio određeni kupac</w:t>
       </w:r>
-      <w:bookmarkEnd w:id="51"/>
+      <w:bookmarkEnd w:id="52"/>
     </w:p>
     <w:p>
       <w:pPr>
@@ -24785,11 +24623,11 @@
           <w:numId w:val="13"/>
         </w:numPr>
       </w:pPr>
-      <w:bookmarkStart w:id="52" w:name="_Toc446854152"/>
+      <w:bookmarkStart w:id="53" w:name="_Toc446854152"/>
       <w:r>
         <w:t>Formati izvještaja</w:t>
       </w:r>
-      <w:bookmarkEnd w:id="52"/>
+      <w:bookmarkEnd w:id="53"/>
     </w:p>
     <w:p>
       <w:pPr>
@@ -24869,11 +24707,11 @@
           <w:numId w:val="13"/>
         </w:numPr>
       </w:pPr>
-      <w:bookmarkStart w:id="53" w:name="_Toc446854153"/>
+      <w:bookmarkStart w:id="54" w:name="_Toc446854153"/>
       <w:r>
         <w:t>Izvještaj o trenutnom stanju na skaldištima</w:t>
       </w:r>
-      <w:bookmarkEnd w:id="53"/>
+      <w:bookmarkEnd w:id="54"/>
     </w:p>
     <w:p>
       <w:pPr>
@@ -25053,10 +24891,7 @@
         </w:drawing>
       </w:r>
     </w:p>
-    <w:p>
-      <w:bookmarkStart w:id="54" w:name="_GoBack"/>
-      <w:bookmarkEnd w:id="54"/>
-    </w:p>
+    <w:p/>
     <w:p>
       <w:pPr>
         <w:pStyle w:val="Heading3"/>
@@ -26573,7 +26408,7 @@
           <w:rPr>
             <w:noProof/>
           </w:rPr>
-          <w:t>29</w:t>
+          <w:t>23</w:t>
         </w:r>
         <w:r>
           <w:rPr>
@@ -33083,7 +32918,7 @@
 </file>
 
 <file path=customXml/itemProps1.xml><?xml version="1.0" encoding="utf-8"?>
-<ds:datastoreItem xmlns:ds="http://schemas.openxmlformats.org/officeDocument/2006/customXml" ds:itemID="{2DB8DAF1-9FBF-4C14-A046-0739FAF3C1BC}">
+<ds:datastoreItem xmlns:ds="http://schemas.openxmlformats.org/officeDocument/2006/customXml" ds:itemID="{CC95BEAB-2DE9-449E-BBE6-99B5C00CE61E}">
   <ds:schemaRefs>
     <ds:schemaRef ds:uri="http://schemas.openxmlformats.org/officeDocument/2006/bibliography"/>
   </ds:schemaRefs>

</xml_diff>